<commit_message>
Revisionate precondizioni delle servlet
</commit_message>
<xml_diff>
--- a/Deliverables/ODD_MusicParadise.com.docx
+++ b/Deliverables/ODD_MusicParadise.com.docx
@@ -7562,6 +7562,7 @@
               </w:rPr>
               <w:t>+</w:t>
             </w:r>
+            <w:proofErr w:type="spellStart"/>
             <w:proofErr w:type="gramStart"/>
             <w:r>
               <w:rPr>
@@ -7571,7 +7572,18 @@
                 <w:szCs w:val="20"/>
                 <w:lang w:val="en-US"/>
               </w:rPr>
-              <w:t>doPost(</w:t>
+              <w:t>doPost</w:t>
+            </w:r>
+            <w:proofErr w:type="spellEnd"/>
+            <w:r>
+              <w:rPr>
+                <w:rFonts w:ascii="Consolas" w:hAnsi="Consolas" w:cs="Consolas"/>
+                <w:color w:val="000000"/>
+                <w:sz w:val="20"/>
+                <w:szCs w:val="20"/>
+                <w:lang w:val="en-US"/>
+              </w:rPr>
+              <w:t>(</w:t>
             </w:r>
             <w:proofErr w:type="spellStart"/>
             <w:proofErr w:type="gramEnd"/>
@@ -7695,6 +7707,7 @@
               </w:rPr>
               <w:t>+</w:t>
             </w:r>
+            <w:proofErr w:type="spellStart"/>
             <w:proofErr w:type="gramStart"/>
             <w:r>
               <w:rPr>
@@ -7705,6 +7718,7 @@
               </w:rPr>
               <w:t>doPost</w:t>
             </w:r>
+            <w:proofErr w:type="spellEnd"/>
             <w:r>
               <w:rPr>
                 <w:rFonts w:ascii="Consolas" w:hAnsi="Consolas" w:cs="Consolas"/>
@@ -7844,7 +7858,15 @@
             </w:r>
             <w:proofErr w:type="gramEnd"/>
             <w:r>
-              <w:t xml:space="preserve"> doPost(</w:t>
+              <w:t xml:space="preserve"> </w:t>
+            </w:r>
+            <w:proofErr w:type="spellStart"/>
+            <w:r>
+              <w:t>doPost</w:t>
+            </w:r>
+            <w:proofErr w:type="spellEnd"/>
+            <w:r>
+              <w:t>(</w:t>
             </w:r>
             <w:proofErr w:type="spellStart"/>
             <w:r>
@@ -7962,6 +7984,52 @@
             <w:proofErr w:type="spellEnd"/>
             <w:r>
               <w:t xml:space="preserve"> </w:t>
+            </w:r>
+          </w:p>
+          <w:p>
+            <w:pPr>
+              <w:cnfStyle w:val="000000000000" w:firstRow="0" w:lastRow="0" w:firstColumn="0" w:lastColumn="0" w:oddVBand="0" w:evenVBand="0" w:oddHBand="0" w:evenHBand="0" w:firstRowFirstColumn="0" w:firstRowLastColumn="0" w:lastRowFirstColumn="0" w:lastRowLastColumn="0"/>
+            </w:pPr>
+            <w:proofErr w:type="spellStart"/>
+            <w:proofErr w:type="gramStart"/>
+            <w:r>
+              <w:t>nick.length</w:t>
+            </w:r>
+            <w:proofErr w:type="spellEnd"/>
+            <w:proofErr w:type="gramEnd"/>
+            <w:r>
+              <w:t xml:space="preserve">() &gt;= 5 &amp;&amp; </w:t>
+            </w:r>
+            <w:proofErr w:type="spellStart"/>
+            <w:r>
+              <w:t>nick.length</w:t>
+            </w:r>
+            <w:proofErr w:type="spellEnd"/>
+            <w:r>
+              <w:t>() &lt;=15</w:t>
+            </w:r>
+          </w:p>
+          <w:p>
+            <w:pPr>
+              <w:cnfStyle w:val="000000000000" w:firstRow="0" w:lastRow="0" w:firstColumn="0" w:lastColumn="0" w:oddVBand="0" w:evenVBand="0" w:oddHBand="0" w:evenHBand="0" w:firstRowFirstColumn="0" w:firstRowLastColumn="0" w:lastRowFirstColumn="0" w:lastRowLastColumn="0"/>
+            </w:pPr>
+            <w:proofErr w:type="spellStart"/>
+            <w:proofErr w:type="gramStart"/>
+            <w:r>
+              <w:t>password.length</w:t>
+            </w:r>
+            <w:proofErr w:type="spellEnd"/>
+            <w:proofErr w:type="gramEnd"/>
+            <w:r>
+              <w:t xml:space="preserve">()&gt;=8 &amp;&amp; </w:t>
+            </w:r>
+            <w:proofErr w:type="spellStart"/>
+            <w:r>
+              <w:t>password.length</w:t>
+            </w:r>
+            <w:proofErr w:type="spellEnd"/>
+            <w:r>
+              <w:t>()&lt;=20</w:t>
             </w:r>
           </w:p>
         </w:tc>
@@ -8420,6 +8488,7 @@
               </w:rPr>
               <w:t>+</w:t>
             </w:r>
+            <w:proofErr w:type="spellStart"/>
             <w:proofErr w:type="gramStart"/>
             <w:r>
               <w:rPr>
@@ -8429,7 +8498,18 @@
                 <w:szCs w:val="20"/>
                 <w:lang w:val="en-US"/>
               </w:rPr>
-              <w:t>doPost(</w:t>
+              <w:t>doPost</w:t>
+            </w:r>
+            <w:proofErr w:type="spellEnd"/>
+            <w:r>
+              <w:rPr>
+                <w:rFonts w:ascii="Consolas" w:hAnsi="Consolas" w:cs="Consolas"/>
+                <w:color w:val="000000"/>
+                <w:sz w:val="20"/>
+                <w:szCs w:val="20"/>
+                <w:lang w:val="en-US"/>
+              </w:rPr>
+              <w:t>(</w:t>
             </w:r>
             <w:proofErr w:type="spellStart"/>
             <w:proofErr w:type="gramEnd"/>
@@ -9116,6 +9196,7 @@
               </w:rPr>
               <w:t>+</w:t>
             </w:r>
+            <w:proofErr w:type="spellStart"/>
             <w:proofErr w:type="gramStart"/>
             <w:r>
               <w:rPr>
@@ -9125,7 +9206,18 @@
                 <w:szCs w:val="20"/>
                 <w:lang w:val="en-US"/>
               </w:rPr>
-              <w:t>doPost(</w:t>
+              <w:t>doPost</w:t>
+            </w:r>
+            <w:proofErr w:type="spellEnd"/>
+            <w:r>
+              <w:rPr>
+                <w:rFonts w:ascii="Consolas" w:hAnsi="Consolas" w:cs="Consolas"/>
+                <w:color w:val="000000"/>
+                <w:sz w:val="20"/>
+                <w:szCs w:val="20"/>
+                <w:lang w:val="en-US"/>
+              </w:rPr>
+              <w:t>(</w:t>
             </w:r>
             <w:proofErr w:type="spellStart"/>
             <w:proofErr w:type="gramEnd"/>
@@ -9242,6 +9334,7 @@
               </w:rPr>
               <w:t>+</w:t>
             </w:r>
+            <w:proofErr w:type="spellStart"/>
             <w:proofErr w:type="gramStart"/>
             <w:r>
               <w:rPr>
@@ -9252,6 +9345,7 @@
               </w:rPr>
               <w:t>doPost</w:t>
             </w:r>
+            <w:proofErr w:type="spellEnd"/>
             <w:r>
               <w:rPr>
                 <w:rFonts w:ascii="Consolas" w:hAnsi="Consolas" w:cs="Consolas"/>
@@ -9402,7 +9496,15 @@
             </w:r>
             <w:proofErr w:type="gramEnd"/>
             <w:r>
-              <w:t xml:space="preserve"> doPost(</w:t>
+              <w:t xml:space="preserve"> </w:t>
+            </w:r>
+            <w:proofErr w:type="spellStart"/>
+            <w:r>
+              <w:t>doPost</w:t>
+            </w:r>
+            <w:proofErr w:type="spellEnd"/>
+            <w:r>
+              <w:t>(</w:t>
             </w:r>
             <w:proofErr w:type="spellStart"/>
             <w:r>
@@ -9509,6 +9611,118 @@
             <w:proofErr w:type="spellEnd"/>
             <w:r>
               <w:t xml:space="preserve"> </w:t>
+            </w:r>
+          </w:p>
+          <w:p>
+            <w:pPr>
+              <w:cnfStyle w:val="000000000000" w:firstRow="0" w:lastRow="0" w:firstColumn="0" w:lastColumn="0" w:oddVBand="0" w:evenVBand="0" w:oddHBand="0" w:evenHBand="0" w:firstRowFirstColumn="0" w:firstRowLastColumn="0" w:lastRowFirstColumn="0" w:lastRowLastColumn="0"/>
+            </w:pPr>
+            <w:proofErr w:type="spellStart"/>
+            <w:r>
+              <w:t>numCarta.matches</w:t>
+            </w:r>
+            <w:proofErr w:type="spellEnd"/>
+            <w:r>
+              <w:rPr>
+                <w:color w:val="000000" w:themeColor="text1"/>
+              </w:rPr>
+              <w:t>(</w:t>
+            </w:r>
+            <w:r>
+              <w:rPr>
+                <w:rFonts w:ascii="Consolas" w:hAnsi="Consolas" w:cs="Consolas"/>
+                <w:color w:val="000000" w:themeColor="text1"/>
+                <w:sz w:val="20"/>
+                <w:szCs w:val="20"/>
+              </w:rPr>
+              <w:t>"[0-</w:t>
+            </w:r>
+            <w:proofErr w:type="gramStart"/>
+            <w:r>
+              <w:rPr>
+                <w:rFonts w:ascii="Consolas" w:hAnsi="Consolas" w:cs="Consolas"/>
+                <w:color w:val="000000" w:themeColor="text1"/>
+                <w:sz w:val="20"/>
+                <w:szCs w:val="20"/>
+              </w:rPr>
+              <w:t>9]{</w:t>
+            </w:r>
+            <w:proofErr w:type="gramEnd"/>
+            <w:r>
+              <w:rPr>
+                <w:rFonts w:ascii="Consolas" w:hAnsi="Consolas" w:cs="Consolas"/>
+                <w:color w:val="000000" w:themeColor="text1"/>
+                <w:sz w:val="20"/>
+                <w:szCs w:val="20"/>
+              </w:rPr>
+              <w:t>16}"</w:t>
+            </w:r>
+            <w:r>
+              <w:rPr>
+                <w:rFonts w:ascii="Consolas" w:hAnsi="Consolas" w:cs="Consolas"/>
+                <w:color w:val="000000" w:themeColor="text1"/>
+                <w:sz w:val="20"/>
+                <w:szCs w:val="20"/>
+              </w:rPr>
+              <w:t xml:space="preserve">) &amp;&amp; </w:t>
+            </w:r>
+            <w:proofErr w:type="spellStart"/>
+            <w:r>
+              <w:rPr>
+                <w:rFonts w:ascii="Consolas" w:hAnsi="Consolas" w:cs="Consolas"/>
+                <w:color w:val="000000" w:themeColor="text1"/>
+                <w:sz w:val="20"/>
+                <w:szCs w:val="20"/>
+              </w:rPr>
+              <w:t>scadenza.matches</w:t>
+            </w:r>
+            <w:proofErr w:type="spellEnd"/>
+            <w:r>
+              <w:rPr>
+                <w:rFonts w:ascii="Consolas" w:hAnsi="Consolas" w:cs="Consolas"/>
+                <w:color w:val="000000" w:themeColor="text1"/>
+                <w:sz w:val="20"/>
+                <w:szCs w:val="20"/>
+              </w:rPr>
+              <w:t>(“[0-9]{1,2}[/]{1}[0-9]{2}</w:t>
+            </w:r>
+            <w:r>
+              <w:rPr>
+                <w:rFonts w:ascii="Consolas" w:hAnsi="Consolas" w:cs="Consolas"/>
+                <w:color w:val="000000" w:themeColor="text1"/>
+                <w:sz w:val="20"/>
+                <w:szCs w:val="20"/>
+              </w:rPr>
+              <w:t xml:space="preserve">”) &amp;&amp; </w:t>
+            </w:r>
+            <w:proofErr w:type="spellStart"/>
+            <w:r>
+              <w:rPr>
+                <w:rFonts w:ascii="Consolas" w:hAnsi="Consolas" w:cs="Consolas"/>
+                <w:color w:val="000000" w:themeColor="text1"/>
+                <w:sz w:val="20"/>
+                <w:szCs w:val="20"/>
+              </w:rPr>
+              <w:t>nomeProprietario.matches</w:t>
+            </w:r>
+            <w:proofErr w:type="spellEnd"/>
+            <w:r>
+              <w:rPr>
+                <w:rFonts w:ascii="Consolas" w:hAnsi="Consolas" w:cs="Consolas"/>
+                <w:color w:val="000000" w:themeColor="text1"/>
+                <w:sz w:val="20"/>
+                <w:szCs w:val="20"/>
+              </w:rPr>
+              <w:t>(“[A-Za-z]{4,10}[ ]{1}[A-Za-z]{4,10}</w:t>
+            </w:r>
+            <w:r>
+              <w:rPr>
+                <w:rFonts w:ascii="Consolas" w:hAnsi="Consolas" w:cs="Consolas"/>
+                <w:color w:val="000000" w:themeColor="text1"/>
+                <w:sz w:val="20"/>
+                <w:szCs w:val="20"/>
+              </w:rPr>
+              <w:t>”)</w:t>
             </w:r>
           </w:p>
         </w:tc>
@@ -9556,7 +9770,6 @@
         </w:tc>
       </w:tr>
     </w:tbl>
-    <w:p/>
     <w:p/>
     <w:p>
       <w:pPr>
@@ -9766,12 +9979,20 @@
               </w:rPr>
               <w:t>+</w:t>
             </w:r>
+            <w:proofErr w:type="spellStart"/>
             <w:proofErr w:type="gramStart"/>
             <w:r>
               <w:rPr>
                 <w:lang w:val="en-US"/>
               </w:rPr>
-              <w:t>doPost(</w:t>
+              <w:t>doPost</w:t>
+            </w:r>
+            <w:proofErr w:type="spellEnd"/>
+            <w:r>
+              <w:rPr>
+                <w:lang w:val="en-US"/>
+              </w:rPr>
+              <w:t>(</w:t>
             </w:r>
             <w:proofErr w:type="spellStart"/>
             <w:proofErr w:type="gramEnd"/>
@@ -10356,6 +10577,7 @@
               </w:rPr>
               <w:t>+</w:t>
             </w:r>
+            <w:proofErr w:type="spellStart"/>
             <w:proofErr w:type="gramStart"/>
             <w:r>
               <w:rPr>
@@ -10365,7 +10587,18 @@
                 <w:szCs w:val="20"/>
                 <w:lang w:val="en-US"/>
               </w:rPr>
-              <w:t>doPost(</w:t>
+              <w:t>doPost</w:t>
+            </w:r>
+            <w:proofErr w:type="spellEnd"/>
+            <w:r>
+              <w:rPr>
+                <w:rFonts w:ascii="Consolas" w:hAnsi="Consolas" w:cs="Consolas"/>
+                <w:color w:val="000000"/>
+                <w:sz w:val="20"/>
+                <w:szCs w:val="20"/>
+                <w:lang w:val="en-US"/>
+              </w:rPr>
+              <w:t>(</w:t>
             </w:r>
             <w:proofErr w:type="spellStart"/>
             <w:proofErr w:type="gramEnd"/>
@@ -10961,12 +11194,20 @@
               </w:rPr>
               <w:t>+</w:t>
             </w:r>
+            <w:proofErr w:type="spellStart"/>
             <w:proofErr w:type="gramStart"/>
             <w:r>
               <w:rPr>
                 <w:lang w:val="en-US"/>
               </w:rPr>
-              <w:t>doPost(</w:t>
+              <w:t>doPost</w:t>
+            </w:r>
+            <w:proofErr w:type="spellEnd"/>
+            <w:r>
+              <w:rPr>
+                <w:lang w:val="en-US"/>
+              </w:rPr>
+              <w:t>(</w:t>
             </w:r>
             <w:proofErr w:type="spellStart"/>
             <w:proofErr w:type="gramEnd"/>
@@ -11298,7 +11539,6 @@
         </w:numPr>
       </w:pPr>
     </w:p>
-    <w:p/>
     <w:p>
       <w:pPr>
         <w:pStyle w:val="Titolo3"/>
@@ -11306,20 +11546,20 @@
           <w:ilvl w:val="0"/>
           <w:numId w:val="0"/>
         </w:numPr>
-      </w:pPr>
-    </w:p>
+        <w:rPr>
+          <w:rFonts w:asciiTheme="minorHAnsi" w:eastAsiaTheme="minorEastAsia" w:hAnsiTheme="minorHAnsi" w:cstheme="minorBidi"/>
+          <w:b w:val="0"/>
+          <w:bCs w:val="0"/>
+          <w:color w:val="auto"/>
+        </w:rPr>
+      </w:pPr>
+    </w:p>
+    <w:p/>
+    <w:p/>
+    <w:p/>
     <w:p>
       <w:pPr>
         <w:pStyle w:val="Titolo3"/>
-        <w:numPr>
-          <w:ilvl w:val="0"/>
-          <w:numId w:val="0"/>
-        </w:numPr>
-      </w:pPr>
-    </w:p>
-    <w:p>
-      <w:pPr>
-        <w:pStyle w:val="Titolo3"/>
         <w:rPr>
           <w:lang w:val="en-US"/>
         </w:rPr>
@@ -11329,6 +11569,7 @@
         <w:rPr>
           <w:lang w:val="en-US"/>
         </w:rPr>
+        <w:lastRenderedPageBreak/>
         <w:t>RimuoviProdortoCarrelloControl</w:t>
       </w:r>
       <w:proofErr w:type="spellEnd"/>
@@ -11522,12 +11763,20 @@
               </w:rPr>
               <w:t>+</w:t>
             </w:r>
+            <w:proofErr w:type="spellStart"/>
             <w:proofErr w:type="gramStart"/>
             <w:r>
               <w:rPr>
                 <w:lang w:val="en-US"/>
               </w:rPr>
-              <w:t>doPost(</w:t>
+              <w:t>doPost</w:t>
+            </w:r>
+            <w:proofErr w:type="spellEnd"/>
+            <w:r>
+              <w:rPr>
+                <w:lang w:val="en-US"/>
+              </w:rPr>
+              <w:t>(</w:t>
             </w:r>
             <w:proofErr w:type="spellStart"/>
             <w:proofErr w:type="gramEnd"/>
@@ -11694,7 +11943,19 @@
               <w:cnfStyle w:val="000000100000" w:firstRow="0" w:lastRow="0" w:firstColumn="0" w:lastColumn="0" w:oddVBand="0" w:evenVBand="0" w:oddHBand="1" w:evenHBand="0" w:firstRowFirstColumn="0" w:firstRowLastColumn="0" w:lastRowFirstColumn="0" w:lastRowLastColumn="0"/>
             </w:pPr>
             <w:r>
-              <w:t>Questo metodo si occupa della cancellazione del prodotto passando come parametro il codice prodotto da cancellare.</w:t>
+              <w:t xml:space="preserve">Questo metodo si occupa della cancellazione del prodotto passando come parametro il codice </w:t>
+            </w:r>
+            <w:r>
+              <w:t xml:space="preserve">del </w:t>
+            </w:r>
+            <w:r>
+              <w:t xml:space="preserve">prodotto da </w:t>
+            </w:r>
+            <w:r>
+              <w:t>eliminare</w:t>
+            </w:r>
+            <w:r>
+              <w:t>.</w:t>
             </w:r>
           </w:p>
         </w:tc>
@@ -11829,7 +12090,13 @@
               <w:cnfStyle w:val="000000100000" w:firstRow="0" w:lastRow="0" w:firstColumn="0" w:lastColumn="0" w:oddVBand="0" w:evenVBand="0" w:oddHBand="1" w:evenHBand="0" w:firstRowFirstColumn="0" w:firstRowLastColumn="0" w:lastRowFirstColumn="0" w:lastRowLastColumn="0"/>
             </w:pPr>
             <w:r>
-              <w:t>Il prodotto non è più visualizzato all’interno del carrello.</w:t>
+              <w:t xml:space="preserve">Il prodotto </w:t>
+            </w:r>
+            <w:r>
+              <w:t>viene rimosso dal</w:t>
+            </w:r>
+            <w:r>
+              <w:t xml:space="preserve"> carrello.</w:t>
             </w:r>
           </w:p>
         </w:tc>
@@ -12024,7 +12291,21 @@
               <w:rPr>
                 <w:lang w:val="en-US"/>
               </w:rPr>
-              <w:t xml:space="preserve"> +doPost (</w:t>
+              <w:t xml:space="preserve"> +</w:t>
+            </w:r>
+            <w:proofErr w:type="spellStart"/>
+            <w:r>
+              <w:rPr>
+                <w:lang w:val="en-US"/>
+              </w:rPr>
+              <w:t>doPost</w:t>
+            </w:r>
+            <w:proofErr w:type="spellEnd"/>
+            <w:r>
+              <w:rPr>
+                <w:lang w:val="en-US"/>
+              </w:rPr>
+              <w:t xml:space="preserve"> (</w:t>
             </w:r>
             <w:proofErr w:type="spellStart"/>
             <w:r>
@@ -12447,10 +12728,27 @@
               <w:cnfStyle w:val="000000100000" w:firstRow="0" w:lastRow="0" w:firstColumn="0" w:lastColumn="0" w:oddVBand="0" w:evenVBand="0" w:oddHBand="1" w:evenHBand="0" w:firstRowFirstColumn="0" w:firstRowLastColumn="0" w:lastRowFirstColumn="0" w:lastRowLastColumn="0"/>
             </w:pPr>
             <w:r>
-              <w:t>Se il prodotto non e</w:t>
-            </w:r>
-            <w:r>
-              <w:t>ra presente nel carrello allora lo aggiunge, se il prodotto era già presente nel carrello allora viene incrementata la quantità di quel prodotto</w:t>
+              <w:t xml:space="preserve">Se il prodotto non </w:t>
+            </w:r>
+            <w:r>
+              <w:t>è</w:t>
+            </w:r>
+            <w:r>
+              <w:t xml:space="preserve"> presente nel carrello allora lo aggiunge</w:t>
+            </w:r>
+            <w:r>
+              <w:t>.</w:t>
+            </w:r>
+          </w:p>
+          <w:p>
+            <w:pPr>
+              <w:cnfStyle w:val="000000100000" w:firstRow="0" w:lastRow="0" w:firstColumn="0" w:lastColumn="0" w:oddVBand="0" w:evenVBand="0" w:oddHBand="1" w:evenHBand="0" w:firstRowFirstColumn="0" w:firstRowLastColumn="0" w:lastRowFirstColumn="0" w:lastRowLastColumn="0"/>
+            </w:pPr>
+            <w:r>
+              <w:t>se il prodotto era già presente nel carrello allora viene incrementata</w:t>
+            </w:r>
+            <w:r>
+              <w:t xml:space="preserve"> di 1 la quantità del prodotto</w:t>
             </w:r>
           </w:p>
         </w:tc>
@@ -12663,7 +12961,21 @@
               <w:rPr>
                 <w:lang w:val="en-US"/>
               </w:rPr>
-              <w:t>+doPost (</w:t>
+              <w:t>+</w:t>
+            </w:r>
+            <w:proofErr w:type="spellStart"/>
+            <w:r>
+              <w:rPr>
+                <w:lang w:val="en-US"/>
+              </w:rPr>
+              <w:t>doPost</w:t>
+            </w:r>
+            <w:proofErr w:type="spellEnd"/>
+            <w:r>
+              <w:rPr>
+                <w:lang w:val="en-US"/>
+              </w:rPr>
+              <w:t xml:space="preserve"> (</w:t>
             </w:r>
             <w:proofErr w:type="spellStart"/>
             <w:r>
@@ -13068,8 +13380,6 @@
             <w:r>
               <w:t xml:space="preserve"> per inserire metodo di pagamento e indirizzo di spedizione.</w:t>
             </w:r>
-            <w:bookmarkStart w:id="16" w:name="_GoBack"/>
-            <w:bookmarkEnd w:id="16"/>
           </w:p>
         </w:tc>
       </w:tr>
@@ -13263,7 +13573,21 @@
               <w:rPr>
                 <w:lang w:val="en-US"/>
               </w:rPr>
-              <w:t>+doPost (</w:t>
+              <w:t>+</w:t>
+            </w:r>
+            <w:proofErr w:type="spellStart"/>
+            <w:r>
+              <w:rPr>
+                <w:lang w:val="en-US"/>
+              </w:rPr>
+              <w:t>doPost</w:t>
+            </w:r>
+            <w:proofErr w:type="spellEnd"/>
+            <w:r>
+              <w:rPr>
+                <w:lang w:val="en-US"/>
+              </w:rPr>
+              <w:t xml:space="preserve"> (</w:t>
             </w:r>
             <w:proofErr w:type="spellStart"/>
             <w:r>
@@ -13387,16 +13711,26 @@
                 <w:szCs w:val="28"/>
                 <w:lang w:val="en-US"/>
               </w:rPr>
-              <w:t>+do</w:t>
-            </w:r>
+              <w:t>+</w:t>
+            </w:r>
+            <w:proofErr w:type="spellStart"/>
             <w:r>
               <w:rPr>
                 <w:sz w:val="28"/>
                 <w:szCs w:val="28"/>
                 <w:lang w:val="en-US"/>
               </w:rPr>
+              <w:t>do</w:t>
+            </w:r>
+            <w:r>
+              <w:rPr>
+                <w:sz w:val="28"/>
+                <w:szCs w:val="28"/>
+                <w:lang w:val="en-US"/>
+              </w:rPr>
               <w:t>Post</w:t>
             </w:r>
+            <w:proofErr w:type="spellEnd"/>
             <w:r>
               <w:rPr>
                 <w:sz w:val="28"/>
@@ -13544,11 +13878,16 @@
             </w:r>
             <w:proofErr w:type="gramEnd"/>
             <w:r>
-              <w:t>: do</w:t>
+              <w:t xml:space="preserve">: </w:t>
+            </w:r>
+            <w:proofErr w:type="spellStart"/>
+            <w:r>
+              <w:t>do</w:t>
             </w:r>
             <w:r>
               <w:t>Post</w:t>
             </w:r>
+            <w:proofErr w:type="spellEnd"/>
             <w:r>
               <w:t xml:space="preserve"> ( </w:t>
             </w:r>
@@ -13594,6 +13933,14 @@
             <w:proofErr w:type="gramEnd"/>
             <w:r>
               <w:t xml:space="preserve"> </w:t>
+            </w:r>
+            <w:proofErr w:type="spellStart"/>
+            <w:r>
+              <w:t>dataConsegna</w:t>
+            </w:r>
+            <w:proofErr w:type="spellEnd"/>
+            <w:r>
+              <w:t xml:space="preserve"> != ni</w:t>
             </w:r>
           </w:p>
         </w:tc>
@@ -13633,14 +13980,13 @@
       </w:tr>
     </w:tbl>
     <w:p/>
-    <w:p/>
-    <w:p/>
     <w:p>
       <w:pPr>
         <w:pStyle w:val="Titolo3"/>
       </w:pPr>
       <w:proofErr w:type="spellStart"/>
       <w:r>
+        <w:lastRenderedPageBreak/>
         <w:t>ConfermaModOrdineControl</w:t>
       </w:r>
       <w:proofErr w:type="spellEnd"/>
@@ -13831,7 +14177,21 @@
               <w:rPr>
                 <w:lang w:val="en-US"/>
               </w:rPr>
-              <w:t>+doPost (</w:t>
+              <w:t>+</w:t>
+            </w:r>
+            <w:proofErr w:type="spellStart"/>
+            <w:r>
+              <w:rPr>
+                <w:lang w:val="en-US"/>
+              </w:rPr>
+              <w:t>doPost</w:t>
+            </w:r>
+            <w:proofErr w:type="spellEnd"/>
+            <w:r>
+              <w:rPr>
+                <w:lang w:val="en-US"/>
+              </w:rPr>
+              <w:t xml:space="preserve"> (</w:t>
             </w:r>
             <w:proofErr w:type="spellStart"/>
             <w:r>
@@ -13879,13 +14239,6 @@
         </w:tc>
       </w:tr>
     </w:tbl>
-    <w:p>
-      <w:pPr>
-        <w:rPr>
-          <w:lang w:val="en-US"/>
-        </w:rPr>
-      </w:pPr>
-    </w:p>
     <w:p>
       <w:pPr>
         <w:rPr>
@@ -14185,6 +14538,189 @@
             <w:r>
               <w:t xml:space="preserve"> </w:t>
             </w:r>
+            <w:proofErr w:type="spellStart"/>
+            <w:r>
+              <w:t>dataConsegna</w:t>
+            </w:r>
+            <w:proofErr w:type="spellEnd"/>
+            <w:r>
+              <w:t xml:space="preserve"> != </w:t>
+            </w:r>
+            <w:proofErr w:type="spellStart"/>
+            <w:r>
+              <w:t>null</w:t>
+            </w:r>
+            <w:proofErr w:type="spellEnd"/>
+            <w:r>
+              <w:t xml:space="preserve"> &amp;&amp; corriere != </w:t>
+            </w:r>
+            <w:proofErr w:type="spellStart"/>
+            <w:r>
+              <w:t>null</w:t>
+            </w:r>
+            <w:proofErr w:type="spellEnd"/>
+            <w:r>
+              <w:t xml:space="preserve"> &amp;&amp; </w:t>
+            </w:r>
+            <w:proofErr w:type="spellStart"/>
+            <w:r>
+              <w:t>numeroTracking</w:t>
+            </w:r>
+            <w:proofErr w:type="spellEnd"/>
+            <w:r>
+              <w:t xml:space="preserve"> != </w:t>
+            </w:r>
+            <w:proofErr w:type="spellStart"/>
+            <w:r>
+              <w:t>null</w:t>
+            </w:r>
+            <w:proofErr w:type="spellEnd"/>
+            <w:r>
+              <w:t xml:space="preserve"> &amp;&amp; ordine != </w:t>
+            </w:r>
+            <w:proofErr w:type="spellStart"/>
+            <w:r>
+              <w:t>null</w:t>
+            </w:r>
+            <w:proofErr w:type="spellEnd"/>
+          </w:p>
+          <w:p>
+            <w:pPr>
+              <w:cnfStyle w:val="000000000000" w:firstRow="0" w:lastRow="0" w:firstColumn="0" w:lastColumn="0" w:oddVBand="0" w:evenVBand="0" w:oddHBand="0" w:evenHBand="0" w:firstRowFirstColumn="0" w:firstRowLastColumn="0" w:lastRowFirstColumn="0" w:lastRowLastColumn="0"/>
+            </w:pPr>
+            <w:proofErr w:type="spellStart"/>
+            <w:r>
+              <w:rPr>
+                <w:rFonts w:ascii="Consolas" w:hAnsi="Consolas" w:cs="Consolas"/>
+                <w:color w:val="6A3E3E"/>
+                <w:sz w:val="20"/>
+                <w:szCs w:val="20"/>
+              </w:rPr>
+              <w:t>dataConsegna</w:t>
+            </w:r>
+            <w:r>
+              <w:rPr>
+                <w:rFonts w:ascii="Consolas" w:hAnsi="Consolas" w:cs="Consolas"/>
+                <w:color w:val="000000"/>
+                <w:sz w:val="20"/>
+                <w:szCs w:val="20"/>
+              </w:rPr>
+              <w:t>.matches</w:t>
+            </w:r>
+            <w:proofErr w:type="spellEnd"/>
+            <w:r>
+              <w:rPr>
+                <w:rFonts w:ascii="Consolas" w:hAnsi="Consolas" w:cs="Consolas"/>
+                <w:color w:val="000000"/>
+                <w:sz w:val="20"/>
+                <w:szCs w:val="20"/>
+              </w:rPr>
+              <w:t>(</w:t>
+            </w:r>
+            <w:r>
+              <w:rPr>
+                <w:rFonts w:ascii="Consolas" w:hAnsi="Consolas" w:cs="Consolas"/>
+                <w:color w:val="2A00FF"/>
+                <w:sz w:val="20"/>
+                <w:szCs w:val="20"/>
+              </w:rPr>
+              <w:t>"[0-</w:t>
+            </w:r>
+            <w:proofErr w:type="gramStart"/>
+            <w:r>
+              <w:rPr>
+                <w:rFonts w:ascii="Consolas" w:hAnsi="Consolas" w:cs="Consolas"/>
+                <w:color w:val="2A00FF"/>
+                <w:sz w:val="20"/>
+                <w:szCs w:val="20"/>
+              </w:rPr>
+              <w:t>9]{</w:t>
+            </w:r>
+            <w:proofErr w:type="gramEnd"/>
+            <w:r>
+              <w:rPr>
+                <w:rFonts w:ascii="Consolas" w:hAnsi="Consolas" w:cs="Consolas"/>
+                <w:color w:val="2A00FF"/>
+                <w:sz w:val="20"/>
+                <w:szCs w:val="20"/>
+              </w:rPr>
+              <w:t>2}[/]{1}[0-9]{2}[/]{1}[0-9]{4}"</w:t>
+            </w:r>
+            <w:r>
+              <w:rPr>
+                <w:rFonts w:ascii="Consolas" w:hAnsi="Consolas" w:cs="Consolas"/>
+                <w:color w:val="000000"/>
+                <w:sz w:val="20"/>
+                <w:szCs w:val="20"/>
+              </w:rPr>
+              <w:t xml:space="preserve">) &amp;&amp; </w:t>
+            </w:r>
+            <w:r>
+              <w:t>numeroTracking</w:t>
+            </w:r>
+            <w:r>
+              <w:rPr>
+                <w:rFonts w:ascii="Consolas" w:hAnsi="Consolas" w:cs="Consolas"/>
+                <w:color w:val="000000"/>
+                <w:sz w:val="20"/>
+                <w:szCs w:val="20"/>
+              </w:rPr>
+              <w:t>.matches(</w:t>
+            </w:r>
+            <w:r>
+              <w:rPr>
+                <w:rFonts w:ascii="Consolas" w:hAnsi="Consolas" w:cs="Consolas"/>
+                <w:color w:val="2A00FF"/>
+                <w:sz w:val="20"/>
+                <w:szCs w:val="20"/>
+              </w:rPr>
+              <w:t>"[0-9]{10}"</w:t>
+            </w:r>
+            <w:r>
+              <w:rPr>
+                <w:rFonts w:ascii="Consolas" w:hAnsi="Consolas" w:cs="Consolas"/>
+                <w:color w:val="000000"/>
+                <w:sz w:val="20"/>
+                <w:szCs w:val="20"/>
+              </w:rPr>
+              <w:t>)&amp;&amp;(</w:t>
+            </w:r>
+            <w:r>
+              <w:rPr>
+                <w:rFonts w:ascii="Consolas" w:hAnsi="Consolas" w:cs="Consolas"/>
+                <w:color w:val="6A3E3E"/>
+                <w:sz w:val="20"/>
+                <w:szCs w:val="20"/>
+              </w:rPr>
+              <w:t>corriere</w:t>
+            </w:r>
+            <w:r>
+              <w:rPr>
+                <w:rFonts w:ascii="Consolas" w:hAnsi="Consolas" w:cs="Consolas"/>
+                <w:color w:val="000000"/>
+                <w:sz w:val="20"/>
+                <w:szCs w:val="20"/>
+              </w:rPr>
+              <w:t>.matches(</w:t>
+            </w:r>
+            <w:r>
+              <w:rPr>
+                <w:rFonts w:ascii="Consolas" w:hAnsi="Consolas" w:cs="Consolas"/>
+                <w:color w:val="2A00FF"/>
+                <w:sz w:val="20"/>
+                <w:szCs w:val="20"/>
+              </w:rPr>
+              <w:t>"[A-Za-z]{3,20}"</w:t>
+            </w:r>
+            <w:r>
+              <w:rPr>
+                <w:rFonts w:ascii="Consolas" w:hAnsi="Consolas" w:cs="Consolas"/>
+                <w:color w:val="000000"/>
+                <w:sz w:val="20"/>
+                <w:szCs w:val="20"/>
+              </w:rPr>
+              <w:t>)</w:t>
+            </w:r>
           </w:p>
         </w:tc>
       </w:tr>
@@ -14220,11 +14756,9 @@
       </w:tr>
     </w:tbl>
     <w:p/>
-    <w:p/>
-    <w:p/>
-    <w:p/>
-    <w:p>
-      <w:pPr>
+    <w:p>
+      <w:pPr>
+        <w:pStyle w:val="Titolo3"/>
         <w:rPr>
           <w:lang w:val="en-US"/>
         </w:rPr>
@@ -14416,7 +14950,21 @@
               <w:rPr>
                 <w:lang w:val="en-US"/>
               </w:rPr>
-              <w:t>+doPost (</w:t>
+              <w:t>+</w:t>
+            </w:r>
+            <w:proofErr w:type="spellStart"/>
+            <w:r>
+              <w:rPr>
+                <w:lang w:val="en-US"/>
+              </w:rPr>
+              <w:t>doPost</w:t>
+            </w:r>
+            <w:proofErr w:type="spellEnd"/>
+            <w:r>
+              <w:rPr>
+                <w:lang w:val="en-US"/>
+              </w:rPr>
+              <w:t xml:space="preserve"> (</w:t>
             </w:r>
             <w:proofErr w:type="spellStart"/>
             <w:r>
@@ -14464,34 +15012,6 @@
         </w:tc>
       </w:tr>
     </w:tbl>
-    <w:p>
-      <w:pPr>
-        <w:rPr>
-          <w:lang w:val="en-US"/>
-        </w:rPr>
-      </w:pPr>
-    </w:p>
-    <w:p>
-      <w:pPr>
-        <w:rPr>
-          <w:lang w:val="en-US"/>
-        </w:rPr>
-      </w:pPr>
-    </w:p>
-    <w:p>
-      <w:pPr>
-        <w:rPr>
-          <w:lang w:val="en-US"/>
-        </w:rPr>
-      </w:pPr>
-    </w:p>
-    <w:p>
-      <w:pPr>
-        <w:rPr>
-          <w:lang w:val="en-US"/>
-        </w:rPr>
-      </w:pPr>
-    </w:p>
     <w:p>
       <w:pPr>
         <w:rPr>
@@ -14808,6 +15328,19 @@
             <w:r>
               <w:t xml:space="preserve"> </w:t>
             </w:r>
+            <w:proofErr w:type="spellStart"/>
+            <w:r>
+              <w:t>codOrdine</w:t>
+            </w:r>
+            <w:proofErr w:type="spellEnd"/>
+            <w:r>
+              <w:t xml:space="preserve"> != </w:t>
+            </w:r>
+            <w:proofErr w:type="spellStart"/>
+            <w:r>
+              <w:t>null</w:t>
+            </w:r>
+            <w:proofErr w:type="spellEnd"/>
           </w:p>
         </w:tc>
       </w:tr>
@@ -14853,6 +15386,7 @@
     <w:p/>
     <w:p>
       <w:pPr>
+        <w:pStyle w:val="Titolo3"/>
         <w:rPr>
           <w:lang w:val="en-US"/>
         </w:rPr>
@@ -15052,7 +15586,21 @@
               <w:rPr>
                 <w:lang w:val="en-US"/>
               </w:rPr>
-              <w:t>+doPost (</w:t>
+              <w:t>+</w:t>
+            </w:r>
+            <w:proofErr w:type="spellStart"/>
+            <w:r>
+              <w:rPr>
+                <w:lang w:val="en-US"/>
+              </w:rPr>
+              <w:t>doPost</w:t>
+            </w:r>
+            <w:proofErr w:type="spellEnd"/>
+            <w:r>
+              <w:rPr>
+                <w:lang w:val="en-US"/>
+              </w:rPr>
+              <w:t xml:space="preserve"> (</w:t>
             </w:r>
             <w:proofErr w:type="spellStart"/>
             <w:r>
@@ -15442,15 +15990,9 @@
       </w:tr>
     </w:tbl>
     <w:p/>
-    <w:p/>
-    <w:p/>
-    <w:p/>
-    <w:p/>
-    <w:p/>
-    <w:p/>
-    <w:p/>
-    <w:p>
-      <w:pPr>
+    <w:p>
+      <w:pPr>
+        <w:pStyle w:val="Titolo3"/>
         <w:rPr>
           <w:lang w:val="en-US"/>
         </w:rPr>
@@ -15460,7 +16002,6 @@
         <w:rPr>
           <w:lang w:val="en-US"/>
         </w:rPr>
-        <w:lastRenderedPageBreak/>
         <w:t>AggIndirizzoControl</w:t>
       </w:r>
       <w:proofErr w:type="spellEnd"/>
@@ -15651,7 +16192,21 @@
               <w:rPr>
                 <w:lang w:val="en-US"/>
               </w:rPr>
-              <w:t>+doPost (</w:t>
+              <w:t>+</w:t>
+            </w:r>
+            <w:proofErr w:type="spellStart"/>
+            <w:r>
+              <w:rPr>
+                <w:lang w:val="en-US"/>
+              </w:rPr>
+              <w:t>doPost</w:t>
+            </w:r>
+            <w:proofErr w:type="spellEnd"/>
+            <w:r>
+              <w:rPr>
+                <w:lang w:val="en-US"/>
+              </w:rPr>
+              <w:t xml:space="preserve"> (</w:t>
             </w:r>
             <w:proofErr w:type="spellStart"/>
             <w:r>
@@ -15998,6 +16553,509 @@
             <w:r>
               <w:t xml:space="preserve"> </w:t>
             </w:r>
+            <w:r>
+              <w:t xml:space="preserve">nome != </w:t>
+            </w:r>
+            <w:proofErr w:type="spellStart"/>
+            <w:r>
+              <w:t>null</w:t>
+            </w:r>
+            <w:proofErr w:type="spellEnd"/>
+            <w:r>
+              <w:t xml:space="preserve"> &amp;&amp; cognome != </w:t>
+            </w:r>
+            <w:proofErr w:type="spellStart"/>
+            <w:r>
+              <w:t>null</w:t>
+            </w:r>
+            <w:proofErr w:type="spellEnd"/>
+            <w:r>
+              <w:t xml:space="preserve"> &amp;&amp; indirizzo != </w:t>
+            </w:r>
+            <w:proofErr w:type="spellStart"/>
+            <w:r>
+              <w:t>null</w:t>
+            </w:r>
+            <w:proofErr w:type="spellEnd"/>
+            <w:r>
+              <w:t xml:space="preserve"> &amp;&amp; città != </w:t>
+            </w:r>
+            <w:proofErr w:type="spellStart"/>
+            <w:r>
+              <w:t>null</w:t>
+            </w:r>
+            <w:proofErr w:type="spellEnd"/>
+            <w:r>
+              <w:t xml:space="preserve"> &amp;&amp; </w:t>
+            </w:r>
+            <w:proofErr w:type="spellStart"/>
+            <w:r>
+              <w:t>cap</w:t>
+            </w:r>
+            <w:proofErr w:type="spellEnd"/>
+            <w:r>
+              <w:t xml:space="preserve"> != </w:t>
+            </w:r>
+            <w:proofErr w:type="spellStart"/>
+            <w:r>
+              <w:t>null</w:t>
+            </w:r>
+            <w:proofErr w:type="spellEnd"/>
+            <w:r>
+              <w:t xml:space="preserve"> &amp;&amp; telefono != </w:t>
+            </w:r>
+            <w:proofErr w:type="spellStart"/>
+            <w:r>
+              <w:t>null</w:t>
+            </w:r>
+            <w:proofErr w:type="spellEnd"/>
+          </w:p>
+          <w:p>
+            <w:pPr>
+              <w:autoSpaceDE w:val="0"/>
+              <w:autoSpaceDN w:val="0"/>
+              <w:adjustRightInd w:val="0"/>
+              <w:cnfStyle w:val="000000000000" w:firstRow="0" w:lastRow="0" w:firstColumn="0" w:lastColumn="0" w:oddVBand="0" w:evenVBand="0" w:oddHBand="0" w:evenHBand="0" w:firstRowFirstColumn="0" w:firstRowLastColumn="0" w:lastRowFirstColumn="0" w:lastRowLastColumn="0"/>
+              <w:rPr>
+                <w:rFonts w:ascii="Consolas" w:hAnsi="Consolas" w:cs="Consolas"/>
+                <w:color w:val="000000"/>
+                <w:sz w:val="20"/>
+                <w:szCs w:val="20"/>
+              </w:rPr>
+            </w:pPr>
+            <w:proofErr w:type="spellStart"/>
+            <w:proofErr w:type="gramStart"/>
+            <w:r>
+              <w:rPr>
+                <w:rFonts w:ascii="Consolas" w:hAnsi="Consolas" w:cs="Consolas"/>
+                <w:color w:val="6A3E3E"/>
+                <w:sz w:val="20"/>
+                <w:szCs w:val="20"/>
+                <w:highlight w:val="lightGray"/>
+              </w:rPr>
+              <w:t>nome</w:t>
+            </w:r>
+            <w:r>
+              <w:rPr>
+                <w:rFonts w:ascii="Consolas" w:hAnsi="Consolas" w:cs="Consolas"/>
+                <w:color w:val="000000"/>
+                <w:sz w:val="20"/>
+                <w:szCs w:val="20"/>
+              </w:rPr>
+              <w:t>.matches</w:t>
+            </w:r>
+            <w:proofErr w:type="spellEnd"/>
+            <w:proofErr w:type="gramEnd"/>
+            <w:r>
+              <w:rPr>
+                <w:rFonts w:ascii="Consolas" w:hAnsi="Consolas" w:cs="Consolas"/>
+                <w:color w:val="000000"/>
+                <w:sz w:val="20"/>
+                <w:szCs w:val="20"/>
+              </w:rPr>
+              <w:t>(</w:t>
+            </w:r>
+            <w:r>
+              <w:rPr>
+                <w:rFonts w:ascii="Consolas" w:hAnsi="Consolas" w:cs="Consolas"/>
+                <w:color w:val="2A00FF"/>
+                <w:sz w:val="20"/>
+                <w:szCs w:val="20"/>
+              </w:rPr>
+              <w:t>"[a-</w:t>
+            </w:r>
+            <w:proofErr w:type="spellStart"/>
+            <w:r>
+              <w:rPr>
+                <w:rFonts w:ascii="Consolas" w:hAnsi="Consolas" w:cs="Consolas"/>
+                <w:color w:val="2A00FF"/>
+                <w:sz w:val="20"/>
+                <w:szCs w:val="20"/>
+              </w:rPr>
+              <w:t>zA</w:t>
+            </w:r>
+            <w:proofErr w:type="spellEnd"/>
+            <w:r>
+              <w:rPr>
+                <w:rFonts w:ascii="Consolas" w:hAnsi="Consolas" w:cs="Consolas"/>
+                <w:color w:val="2A00FF"/>
+                <w:sz w:val="20"/>
+                <w:szCs w:val="20"/>
+              </w:rPr>
+              <w:t>-Z]{1,10}[ ]{0,1}[a-</w:t>
+            </w:r>
+            <w:proofErr w:type="spellStart"/>
+            <w:r>
+              <w:rPr>
+                <w:rFonts w:ascii="Consolas" w:hAnsi="Consolas" w:cs="Consolas"/>
+                <w:color w:val="2A00FF"/>
+                <w:sz w:val="20"/>
+                <w:szCs w:val="20"/>
+              </w:rPr>
+              <w:t>zA</w:t>
+            </w:r>
+            <w:proofErr w:type="spellEnd"/>
+            <w:r>
+              <w:rPr>
+                <w:rFonts w:ascii="Consolas" w:hAnsi="Consolas" w:cs="Consolas"/>
+                <w:color w:val="2A00FF"/>
+                <w:sz w:val="20"/>
+                <w:szCs w:val="20"/>
+              </w:rPr>
+              <w:t>-Z]{0,10}"</w:t>
+            </w:r>
+            <w:r>
+              <w:rPr>
+                <w:rFonts w:ascii="Consolas" w:hAnsi="Consolas" w:cs="Consolas"/>
+                <w:color w:val="000000"/>
+                <w:sz w:val="20"/>
+                <w:szCs w:val="20"/>
+              </w:rPr>
+              <w:t>) &amp;&amp;</w:t>
+            </w:r>
+            <w:r>
+              <w:rPr>
+                <w:rFonts w:ascii="Consolas" w:hAnsi="Consolas" w:cs="Consolas"/>
+                <w:color w:val="000000"/>
+                <w:sz w:val="20"/>
+                <w:szCs w:val="20"/>
+              </w:rPr>
+              <w:t xml:space="preserve"> </w:t>
+            </w:r>
+            <w:proofErr w:type="spellStart"/>
+            <w:r>
+              <w:rPr>
+                <w:rFonts w:ascii="Consolas" w:hAnsi="Consolas" w:cs="Consolas"/>
+                <w:color w:val="6A3E3E"/>
+                <w:sz w:val="20"/>
+                <w:szCs w:val="20"/>
+              </w:rPr>
+              <w:t>cognome</w:t>
+            </w:r>
+            <w:r>
+              <w:rPr>
+                <w:rFonts w:ascii="Consolas" w:hAnsi="Consolas" w:cs="Consolas"/>
+                <w:color w:val="000000"/>
+                <w:sz w:val="20"/>
+                <w:szCs w:val="20"/>
+              </w:rPr>
+              <w:t>.matches</w:t>
+            </w:r>
+            <w:proofErr w:type="spellEnd"/>
+            <w:r>
+              <w:rPr>
+                <w:rFonts w:ascii="Consolas" w:hAnsi="Consolas" w:cs="Consolas"/>
+                <w:color w:val="000000"/>
+                <w:sz w:val="20"/>
+                <w:szCs w:val="20"/>
+              </w:rPr>
+              <w:t>(</w:t>
+            </w:r>
+            <w:r>
+              <w:rPr>
+                <w:rFonts w:ascii="Consolas" w:hAnsi="Consolas" w:cs="Consolas"/>
+                <w:color w:val="2A00FF"/>
+                <w:sz w:val="20"/>
+                <w:szCs w:val="20"/>
+              </w:rPr>
+              <w:t>"[a-</w:t>
+            </w:r>
+            <w:proofErr w:type="spellStart"/>
+            <w:r>
+              <w:rPr>
+                <w:rFonts w:ascii="Consolas" w:hAnsi="Consolas" w:cs="Consolas"/>
+                <w:color w:val="2A00FF"/>
+                <w:sz w:val="20"/>
+                <w:szCs w:val="20"/>
+              </w:rPr>
+              <w:t>zA</w:t>
+            </w:r>
+            <w:proofErr w:type="spellEnd"/>
+            <w:r>
+              <w:rPr>
+                <w:rFonts w:ascii="Consolas" w:hAnsi="Consolas" w:cs="Consolas"/>
+                <w:color w:val="2A00FF"/>
+                <w:sz w:val="20"/>
+                <w:szCs w:val="20"/>
+              </w:rPr>
+              <w:t>-Z]{1,10}[ ]{0,1}[a-</w:t>
+            </w:r>
+            <w:proofErr w:type="spellStart"/>
+            <w:r>
+              <w:rPr>
+                <w:rFonts w:ascii="Consolas" w:hAnsi="Consolas" w:cs="Consolas"/>
+                <w:color w:val="2A00FF"/>
+                <w:sz w:val="20"/>
+                <w:szCs w:val="20"/>
+              </w:rPr>
+              <w:t>zA</w:t>
+            </w:r>
+            <w:proofErr w:type="spellEnd"/>
+            <w:r>
+              <w:rPr>
+                <w:rFonts w:ascii="Consolas" w:hAnsi="Consolas" w:cs="Consolas"/>
+                <w:color w:val="2A00FF"/>
+                <w:sz w:val="20"/>
+                <w:szCs w:val="20"/>
+              </w:rPr>
+              <w:t>-Z]{0,10}"</w:t>
+            </w:r>
+            <w:r>
+              <w:rPr>
+                <w:rFonts w:ascii="Consolas" w:hAnsi="Consolas" w:cs="Consolas"/>
+                <w:color w:val="000000"/>
+                <w:sz w:val="20"/>
+                <w:szCs w:val="20"/>
+              </w:rPr>
+              <w:t>)</w:t>
+            </w:r>
+            <w:r>
+              <w:rPr>
+                <w:rFonts w:ascii="Consolas" w:hAnsi="Consolas" w:cs="Consolas"/>
+                <w:color w:val="000000"/>
+                <w:sz w:val="20"/>
+                <w:szCs w:val="20"/>
+              </w:rPr>
+              <w:t xml:space="preserve"> </w:t>
+            </w:r>
+            <w:r>
+              <w:rPr>
+                <w:rFonts w:ascii="Consolas" w:hAnsi="Consolas" w:cs="Consolas"/>
+                <w:color w:val="000000"/>
+                <w:sz w:val="20"/>
+                <w:szCs w:val="20"/>
+              </w:rPr>
+              <w:t>&amp;&amp;</w:t>
+            </w:r>
+            <w:proofErr w:type="spellStart"/>
+            <w:r>
+              <w:rPr>
+                <w:rFonts w:ascii="Consolas" w:hAnsi="Consolas" w:cs="Consolas"/>
+                <w:color w:val="6A3E3E"/>
+                <w:sz w:val="20"/>
+                <w:szCs w:val="20"/>
+              </w:rPr>
+              <w:t>città</w:t>
+            </w:r>
+            <w:r>
+              <w:rPr>
+                <w:rFonts w:ascii="Consolas" w:hAnsi="Consolas" w:cs="Consolas"/>
+                <w:color w:val="000000"/>
+                <w:sz w:val="20"/>
+                <w:szCs w:val="20"/>
+              </w:rPr>
+              <w:t>.matches</w:t>
+            </w:r>
+            <w:proofErr w:type="spellEnd"/>
+            <w:r>
+              <w:rPr>
+                <w:rFonts w:ascii="Consolas" w:hAnsi="Consolas" w:cs="Consolas"/>
+                <w:color w:val="000000"/>
+                <w:sz w:val="20"/>
+                <w:szCs w:val="20"/>
+              </w:rPr>
+              <w:t>(</w:t>
+            </w:r>
+            <w:r>
+              <w:rPr>
+                <w:rFonts w:ascii="Consolas" w:hAnsi="Consolas" w:cs="Consolas"/>
+                <w:color w:val="2A00FF"/>
+                <w:sz w:val="20"/>
+                <w:szCs w:val="20"/>
+              </w:rPr>
+              <w:t>"[a-</w:t>
+            </w:r>
+            <w:proofErr w:type="spellStart"/>
+            <w:r>
+              <w:rPr>
+                <w:rFonts w:ascii="Consolas" w:hAnsi="Consolas" w:cs="Consolas"/>
+                <w:color w:val="2A00FF"/>
+                <w:sz w:val="20"/>
+                <w:szCs w:val="20"/>
+              </w:rPr>
+              <w:t>zA</w:t>
+            </w:r>
+            <w:proofErr w:type="spellEnd"/>
+            <w:r>
+              <w:rPr>
+                <w:rFonts w:ascii="Consolas" w:hAnsi="Consolas" w:cs="Consolas"/>
+                <w:color w:val="2A00FF"/>
+                <w:sz w:val="20"/>
+                <w:szCs w:val="20"/>
+              </w:rPr>
+              <w:t>-Z]{1,10}[ ]{0,1}[a-</w:t>
+            </w:r>
+            <w:proofErr w:type="spellStart"/>
+            <w:r>
+              <w:rPr>
+                <w:rFonts w:ascii="Consolas" w:hAnsi="Consolas" w:cs="Consolas"/>
+                <w:color w:val="2A00FF"/>
+                <w:sz w:val="20"/>
+                <w:szCs w:val="20"/>
+              </w:rPr>
+              <w:t>zA</w:t>
+            </w:r>
+            <w:proofErr w:type="spellEnd"/>
+            <w:r>
+              <w:rPr>
+                <w:rFonts w:ascii="Consolas" w:hAnsi="Consolas" w:cs="Consolas"/>
+                <w:color w:val="2A00FF"/>
+                <w:sz w:val="20"/>
+                <w:szCs w:val="20"/>
+              </w:rPr>
+              <w:t>-Z]{0,10}"</w:t>
+            </w:r>
+            <w:r>
+              <w:rPr>
+                <w:rFonts w:ascii="Consolas" w:hAnsi="Consolas" w:cs="Consolas"/>
+                <w:color w:val="000000"/>
+                <w:sz w:val="20"/>
+                <w:szCs w:val="20"/>
+              </w:rPr>
+              <w:t xml:space="preserve">)&amp;&amp; </w:t>
+            </w:r>
+            <w:proofErr w:type="spellStart"/>
+            <w:r>
+              <w:rPr>
+                <w:rFonts w:ascii="Consolas" w:hAnsi="Consolas" w:cs="Consolas"/>
+                <w:color w:val="6A3E3E"/>
+                <w:sz w:val="20"/>
+                <w:szCs w:val="20"/>
+              </w:rPr>
+              <w:lastRenderedPageBreak/>
+              <w:t>indirizzo</w:t>
+            </w:r>
+            <w:r>
+              <w:rPr>
+                <w:rFonts w:ascii="Consolas" w:hAnsi="Consolas" w:cs="Consolas"/>
+                <w:color w:val="000000"/>
+                <w:sz w:val="20"/>
+                <w:szCs w:val="20"/>
+              </w:rPr>
+              <w:t>.matches</w:t>
+            </w:r>
+            <w:proofErr w:type="spellEnd"/>
+            <w:r>
+              <w:rPr>
+                <w:rFonts w:ascii="Consolas" w:hAnsi="Consolas" w:cs="Consolas"/>
+                <w:color w:val="000000"/>
+                <w:sz w:val="20"/>
+                <w:szCs w:val="20"/>
+              </w:rPr>
+              <w:t>(</w:t>
+            </w:r>
+            <w:r>
+              <w:rPr>
+                <w:rFonts w:ascii="Consolas" w:hAnsi="Consolas" w:cs="Consolas"/>
+                <w:color w:val="2A00FF"/>
+                <w:sz w:val="20"/>
+                <w:szCs w:val="20"/>
+              </w:rPr>
+              <w:t>"[a-zA-Z0-9]{1,10}[ ]{0,1}[a-zA-Z0-9]{0,10}"</w:t>
+            </w:r>
+            <w:r>
+              <w:rPr>
+                <w:rFonts w:ascii="Consolas" w:hAnsi="Consolas" w:cs="Consolas"/>
+                <w:color w:val="000000"/>
+                <w:sz w:val="20"/>
+                <w:szCs w:val="20"/>
+              </w:rPr>
+              <w:t xml:space="preserve">)&amp;&amp; </w:t>
+            </w:r>
+            <w:proofErr w:type="spellStart"/>
+            <w:r>
+              <w:rPr>
+                <w:rFonts w:ascii="Consolas" w:hAnsi="Consolas" w:cs="Consolas"/>
+                <w:color w:val="6A3E3E"/>
+                <w:sz w:val="20"/>
+                <w:szCs w:val="20"/>
+              </w:rPr>
+              <w:t>cap</w:t>
+            </w:r>
+            <w:r>
+              <w:rPr>
+                <w:rFonts w:ascii="Consolas" w:hAnsi="Consolas" w:cs="Consolas"/>
+                <w:color w:val="000000"/>
+                <w:sz w:val="20"/>
+                <w:szCs w:val="20"/>
+              </w:rPr>
+              <w:t>.matches</w:t>
+            </w:r>
+            <w:proofErr w:type="spellEnd"/>
+            <w:r>
+              <w:rPr>
+                <w:rFonts w:ascii="Consolas" w:hAnsi="Consolas" w:cs="Consolas"/>
+                <w:color w:val="000000"/>
+                <w:sz w:val="20"/>
+                <w:szCs w:val="20"/>
+              </w:rPr>
+              <w:t>(</w:t>
+            </w:r>
+            <w:r>
+              <w:rPr>
+                <w:rFonts w:ascii="Consolas" w:hAnsi="Consolas" w:cs="Consolas"/>
+                <w:color w:val="2A00FF"/>
+                <w:sz w:val="20"/>
+                <w:szCs w:val="20"/>
+              </w:rPr>
+              <w:t>"[0-9]{5}"</w:t>
+            </w:r>
+            <w:r>
+              <w:rPr>
+                <w:rFonts w:ascii="Consolas" w:hAnsi="Consolas" w:cs="Consolas"/>
+                <w:color w:val="000000"/>
+                <w:sz w:val="20"/>
+                <w:szCs w:val="20"/>
+              </w:rPr>
+              <w:t xml:space="preserve">) &amp;&amp; </w:t>
+            </w:r>
+            <w:proofErr w:type="spellStart"/>
+            <w:r>
+              <w:rPr>
+                <w:rFonts w:ascii="Consolas" w:hAnsi="Consolas" w:cs="Consolas"/>
+                <w:color w:val="6A3E3E"/>
+                <w:sz w:val="20"/>
+                <w:szCs w:val="20"/>
+              </w:rPr>
+              <w:t>telefono</w:t>
+            </w:r>
+            <w:r>
+              <w:rPr>
+                <w:rFonts w:ascii="Consolas" w:hAnsi="Consolas" w:cs="Consolas"/>
+                <w:color w:val="000000"/>
+                <w:sz w:val="20"/>
+                <w:szCs w:val="20"/>
+              </w:rPr>
+              <w:t>.matches</w:t>
+            </w:r>
+            <w:proofErr w:type="spellEnd"/>
+            <w:r>
+              <w:rPr>
+                <w:rFonts w:ascii="Consolas" w:hAnsi="Consolas" w:cs="Consolas"/>
+                <w:color w:val="000000"/>
+                <w:sz w:val="20"/>
+                <w:szCs w:val="20"/>
+              </w:rPr>
+              <w:t>(</w:t>
+            </w:r>
+            <w:r>
+              <w:rPr>
+                <w:rFonts w:ascii="Consolas" w:hAnsi="Consolas" w:cs="Consolas"/>
+                <w:color w:val="2A00FF"/>
+                <w:sz w:val="20"/>
+                <w:szCs w:val="20"/>
+              </w:rPr>
+              <w:t>"[0-9]{10}"</w:t>
+            </w:r>
+            <w:r>
+              <w:rPr>
+                <w:rFonts w:ascii="Consolas" w:hAnsi="Consolas" w:cs="Consolas"/>
+                <w:color w:val="000000"/>
+                <w:sz w:val="20"/>
+                <w:szCs w:val="20"/>
+              </w:rPr>
+              <w:t>)</w:t>
+            </w:r>
           </w:p>
         </w:tc>
       </w:tr>
@@ -16013,6 +17071,7 @@
           </w:tcPr>
           <w:p>
             <w:r>
+              <w:lastRenderedPageBreak/>
               <w:t>Post - condizione</w:t>
             </w:r>
           </w:p>
@@ -16032,7 +17091,25 @@
                 <w:sz w:val="20"/>
                 <w:szCs w:val="20"/>
               </w:rPr>
-              <w:t>Il cliente ha aggiunto correttamente una nuova carta di credito.</w:t>
+              <w:t>Il cliente ha aggiunto correttamente</w:t>
+            </w:r>
+            <w:r>
+              <w:rPr>
+                <w:rFonts w:ascii="Consolas" w:hAnsi="Consolas" w:cs="Consolas"/>
+                <w:color w:val="000000"/>
+                <w:sz w:val="20"/>
+                <w:szCs w:val="20"/>
+              </w:rPr>
+              <w:t xml:space="preserve"> un nuovo indirizzo</w:t>
+            </w:r>
+            <w:r>
+              <w:rPr>
+                <w:rFonts w:ascii="Consolas" w:hAnsi="Consolas" w:cs="Consolas"/>
+                <w:color w:val="000000"/>
+                <w:sz w:val="20"/>
+                <w:szCs w:val="20"/>
+              </w:rPr>
+              <w:t>.</w:t>
             </w:r>
           </w:p>
         </w:tc>
@@ -16047,23 +17124,22 @@
       <w:pPr>
         <w:pStyle w:val="Titolo2"/>
       </w:pPr>
-      <w:bookmarkStart w:id="17" w:name="_Toc502306576"/>
-      <w:r>
-        <w:lastRenderedPageBreak/>
+      <w:bookmarkStart w:id="16" w:name="_Toc502306576"/>
+      <w:r>
         <w:t>DESCRIZIONE DELLE CLASSI</w:t>
       </w:r>
+      <w:bookmarkEnd w:id="16"/>
+    </w:p>
+    <w:p>
+      <w:pPr>
+        <w:pStyle w:val="Titolo3"/>
+      </w:pPr>
+      <w:bookmarkStart w:id="17" w:name="_Toc502306577"/>
+      <w:proofErr w:type="spellStart"/>
+      <w:r>
+        <w:t>Utente</w:t>
+      </w:r>
       <w:bookmarkEnd w:id="17"/>
-    </w:p>
-    <w:p>
-      <w:pPr>
-        <w:pStyle w:val="Titolo3"/>
-      </w:pPr>
-      <w:bookmarkStart w:id="18" w:name="_Toc502306577"/>
-      <w:proofErr w:type="spellStart"/>
-      <w:r>
-        <w:t>Utente</w:t>
-      </w:r>
-      <w:bookmarkEnd w:id="18"/>
       <w:r>
         <w:t>Bean</w:t>
       </w:r>
@@ -16462,31 +17538,9 @@
       </w:pPr>
     </w:p>
     <w:p>
-      <w:pPr>
-        <w:ind w:firstLine="708"/>
-      </w:pPr>
-    </w:p>
-    <w:p>
-      <w:pPr>
-        <w:ind w:firstLine="708"/>
-      </w:pPr>
-    </w:p>
-    <w:p>
-      <w:pPr>
-        <w:ind w:firstLine="708"/>
-      </w:pPr>
-    </w:p>
-    <w:p>
-      <w:pPr>
-        <w:ind w:firstLine="708"/>
-      </w:pPr>
-    </w:p>
-    <w:p/>
-    <w:p/>
-    <w:p/>
-    <w:p/>
-    <w:p/>
-    <w:p/>
+      <w:bookmarkStart w:id="18" w:name="_GoBack"/>
+      <w:bookmarkEnd w:id="18"/>
+    </w:p>
     <w:p>
       <w:pPr>
         <w:pStyle w:val="Titolo3"/>
@@ -20325,7 +21379,7 @@
 </file>
 
 <file path=customXml/itemProps1.xml><?xml version="1.0" encoding="utf-8"?>
-<ds:datastoreItem xmlns:ds="http://schemas.openxmlformats.org/officeDocument/2006/customXml" ds:itemID="{0301109D-7541-470A-8CC4-27A944C1D218}">
+<ds:datastoreItem xmlns:ds="http://schemas.openxmlformats.org/officeDocument/2006/customXml" ds:itemID="{08C32BEF-ADD5-4F31-A99C-46020E114CF1}">
   <ds:schemaRefs>
     <ds:schemaRef ds:uri="http://schemas.openxmlformats.org/officeDocument/2006/bibliography"/>
   </ds:schemaRefs>

</xml_diff>

<commit_message>
Aggiunta ComposizioneModel e FotoModel
</commit_message>
<xml_diff>
--- a/Deliverables/ODD_MusicParadise.com.docx
+++ b/Deliverables/ODD_MusicParadise.com.docx
@@ -10,6 +10,12 @@
           <w:rFonts w:asciiTheme="minorHAnsi" w:hAnsiTheme="minorHAnsi"/>
         </w:rPr>
       </w:pPr>
+      <w:r>
+        <w:rPr>
+          <w:rFonts w:asciiTheme="minorHAnsi" w:hAnsiTheme="minorHAnsi"/>
+        </w:rPr>
+        <w:tab/>
+      </w:r>
     </w:p>
     <w:tbl>
       <w:tblPr>
@@ -2347,6 +2353,7 @@
           <w:docPartUnique/>
         </w:docPartObj>
       </w:sdtPr>
+      <w:sdtEndPr/>
       <w:sdtContent>
         <w:p>
           <w:pPr>
@@ -9988,6 +9995,7 @@
               </w:rPr>
               <w:t>+</w:t>
             </w:r>
+            <w:proofErr w:type="spellStart"/>
             <w:proofErr w:type="gramStart"/>
             <w:r>
               <w:rPr>
@@ -9997,7 +10005,18 @@
                 <w:szCs w:val="20"/>
                 <w:lang w:val="en-US"/>
               </w:rPr>
-              <w:t>doPost(</w:t>
+              <w:t>doPost</w:t>
+            </w:r>
+            <w:proofErr w:type="spellEnd"/>
+            <w:r>
+              <w:rPr>
+                <w:rFonts w:ascii="Consolas" w:hAnsi="Consolas" w:cs="Consolas"/>
+                <w:color w:val="000000"/>
+                <w:sz w:val="20"/>
+                <w:szCs w:val="20"/>
+                <w:lang w:val="en-US"/>
+              </w:rPr>
+              <w:t>(</w:t>
             </w:r>
             <w:proofErr w:type="spellStart"/>
             <w:proofErr w:type="gramEnd"/>
@@ -10121,6 +10140,7 @@
               </w:rPr>
               <w:t>+</w:t>
             </w:r>
+            <w:proofErr w:type="spellStart"/>
             <w:proofErr w:type="gramStart"/>
             <w:r>
               <w:rPr>
@@ -10131,6 +10151,7 @@
               </w:rPr>
               <w:t>doPost</w:t>
             </w:r>
+            <w:proofErr w:type="spellEnd"/>
             <w:r>
               <w:rPr>
                 <w:rFonts w:ascii="Consolas" w:hAnsi="Consolas" w:cs="Consolas"/>
@@ -10270,7 +10291,15 @@
             </w:r>
             <w:proofErr w:type="gramEnd"/>
             <w:r>
-              <w:t xml:space="preserve"> doPost(</w:t>
+              <w:t xml:space="preserve"> </w:t>
+            </w:r>
+            <w:proofErr w:type="spellStart"/>
+            <w:r>
+              <w:t>doPost</w:t>
+            </w:r>
+            <w:proofErr w:type="spellEnd"/>
+            <w:r>
+              <w:t>(</w:t>
             </w:r>
             <w:proofErr w:type="spellStart"/>
             <w:r>
@@ -10924,6 +10953,7 @@
               </w:rPr>
               <w:t>+</w:t>
             </w:r>
+            <w:proofErr w:type="spellStart"/>
             <w:proofErr w:type="gramStart"/>
             <w:r>
               <w:rPr>
@@ -10933,7 +10963,18 @@
                 <w:szCs w:val="20"/>
                 <w:lang w:val="en-US"/>
               </w:rPr>
-              <w:t>doPost(</w:t>
+              <w:t>doPost</w:t>
+            </w:r>
+            <w:proofErr w:type="spellEnd"/>
+            <w:r>
+              <w:rPr>
+                <w:rFonts w:ascii="Consolas" w:hAnsi="Consolas" w:cs="Consolas"/>
+                <w:color w:val="000000"/>
+                <w:sz w:val="20"/>
+                <w:szCs w:val="20"/>
+                <w:lang w:val="en-US"/>
+              </w:rPr>
+              <w:t>(</w:t>
             </w:r>
             <w:proofErr w:type="spellStart"/>
             <w:proofErr w:type="gramEnd"/>
@@ -11622,6 +11663,7 @@
               </w:rPr>
               <w:t>+</w:t>
             </w:r>
+            <w:proofErr w:type="spellStart"/>
             <w:proofErr w:type="gramStart"/>
             <w:r>
               <w:rPr>
@@ -11631,7 +11673,18 @@
                 <w:szCs w:val="20"/>
                 <w:lang w:val="en-US"/>
               </w:rPr>
-              <w:t>doPost(</w:t>
+              <w:t>doPost</w:t>
+            </w:r>
+            <w:proofErr w:type="spellEnd"/>
+            <w:r>
+              <w:rPr>
+                <w:rFonts w:ascii="Consolas" w:hAnsi="Consolas" w:cs="Consolas"/>
+                <w:color w:val="000000"/>
+                <w:sz w:val="20"/>
+                <w:szCs w:val="20"/>
+                <w:lang w:val="en-US"/>
+              </w:rPr>
+              <w:t>(</w:t>
             </w:r>
             <w:proofErr w:type="spellStart"/>
             <w:proofErr w:type="gramEnd"/>
@@ -11748,6 +11801,7 @@
               </w:rPr>
               <w:t>+</w:t>
             </w:r>
+            <w:proofErr w:type="spellStart"/>
             <w:proofErr w:type="gramStart"/>
             <w:r>
               <w:rPr>
@@ -11758,6 +11812,7 @@
               </w:rPr>
               <w:t>doPost</w:t>
             </w:r>
+            <w:proofErr w:type="spellEnd"/>
             <w:r>
               <w:rPr>
                 <w:rFonts w:ascii="Consolas" w:hAnsi="Consolas" w:cs="Consolas"/>
@@ -11908,7 +11963,15 @@
             </w:r>
             <w:proofErr w:type="gramEnd"/>
             <w:r>
-              <w:t xml:space="preserve"> doPost(</w:t>
+              <w:t xml:space="preserve"> </w:t>
+            </w:r>
+            <w:proofErr w:type="spellStart"/>
+            <w:r>
+              <w:t>doPost</w:t>
+            </w:r>
+            <w:proofErr w:type="spellEnd"/>
+            <w:r>
+              <w:t>(</w:t>
             </w:r>
             <w:proofErr w:type="spellStart"/>
             <w:r>
@@ -12385,12 +12448,20 @@
               </w:rPr>
               <w:t>+</w:t>
             </w:r>
+            <w:proofErr w:type="spellStart"/>
             <w:proofErr w:type="gramStart"/>
             <w:r>
               <w:rPr>
                 <w:lang w:val="en-US"/>
               </w:rPr>
-              <w:t>doPost(</w:t>
+              <w:t>doPost</w:t>
+            </w:r>
+            <w:proofErr w:type="spellEnd"/>
+            <w:r>
+              <w:rPr>
+                <w:lang w:val="en-US"/>
+              </w:rPr>
+              <w:t>(</w:t>
             </w:r>
             <w:proofErr w:type="spellStart"/>
             <w:proofErr w:type="gramEnd"/>
@@ -12977,6 +13048,7 @@
               </w:rPr>
               <w:t>+</w:t>
             </w:r>
+            <w:proofErr w:type="spellStart"/>
             <w:proofErr w:type="gramStart"/>
             <w:r>
               <w:rPr>
@@ -12986,7 +13058,18 @@
                 <w:szCs w:val="20"/>
                 <w:lang w:val="en-US"/>
               </w:rPr>
-              <w:t>doPost(</w:t>
+              <w:t>doPost</w:t>
+            </w:r>
+            <w:proofErr w:type="spellEnd"/>
+            <w:r>
+              <w:rPr>
+                <w:rFonts w:ascii="Consolas" w:hAnsi="Consolas" w:cs="Consolas"/>
+                <w:color w:val="000000"/>
+                <w:sz w:val="20"/>
+                <w:szCs w:val="20"/>
+                <w:lang w:val="en-US"/>
+              </w:rPr>
+              <w:t>(</w:t>
             </w:r>
             <w:proofErr w:type="spellStart"/>
             <w:proofErr w:type="gramEnd"/>
@@ -13584,12 +13667,20 @@
               </w:rPr>
               <w:t>+</w:t>
             </w:r>
+            <w:proofErr w:type="spellStart"/>
             <w:proofErr w:type="gramStart"/>
             <w:r>
               <w:rPr>
                 <w:lang w:val="en-US"/>
               </w:rPr>
-              <w:t>doPost(</w:t>
+              <w:t>doPost</w:t>
+            </w:r>
+            <w:proofErr w:type="spellEnd"/>
+            <w:r>
+              <w:rPr>
+                <w:lang w:val="en-US"/>
+              </w:rPr>
+              <w:t>(</w:t>
             </w:r>
             <w:proofErr w:type="spellStart"/>
             <w:proofErr w:type="gramEnd"/>
@@ -14147,12 +14238,20 @@
               </w:rPr>
               <w:t>+</w:t>
             </w:r>
+            <w:proofErr w:type="spellStart"/>
             <w:proofErr w:type="gramStart"/>
             <w:r>
               <w:rPr>
                 <w:lang w:val="en-US"/>
               </w:rPr>
-              <w:t>doPost(</w:t>
+              <w:t>doPost</w:t>
+            </w:r>
+            <w:proofErr w:type="spellEnd"/>
+            <w:r>
+              <w:rPr>
+                <w:lang w:val="en-US"/>
+              </w:rPr>
+              <w:t>(</w:t>
             </w:r>
             <w:proofErr w:type="spellStart"/>
             <w:proofErr w:type="gramEnd"/>
@@ -14689,7 +14788,21 @@
               <w:rPr>
                 <w:lang w:val="en-US"/>
               </w:rPr>
-              <w:t xml:space="preserve"> +doPost (</w:t>
+              <w:t xml:space="preserve"> +</w:t>
+            </w:r>
+            <w:proofErr w:type="spellStart"/>
+            <w:r>
+              <w:rPr>
+                <w:lang w:val="en-US"/>
+              </w:rPr>
+              <w:t>doPost</w:t>
+            </w:r>
+            <w:proofErr w:type="spellEnd"/>
+            <w:r>
+              <w:rPr>
+                <w:lang w:val="en-US"/>
+              </w:rPr>
+              <w:t xml:space="preserve"> (</w:t>
             </w:r>
             <w:proofErr w:type="spellStart"/>
             <w:r>
@@ -15371,7 +15484,25 @@
                 <w:szCs w:val="20"/>
                 <w:lang w:val="en-US"/>
               </w:rPr>
-              <w:t>+doPost (</w:t>
+              <w:t>+</w:t>
+            </w:r>
+            <w:proofErr w:type="spellStart"/>
+            <w:r>
+              <w:rPr>
+                <w:sz w:val="20"/>
+                <w:szCs w:val="20"/>
+                <w:lang w:val="en-US"/>
+              </w:rPr>
+              <w:t>doPost</w:t>
+            </w:r>
+            <w:proofErr w:type="spellEnd"/>
+            <w:r>
+              <w:rPr>
+                <w:sz w:val="20"/>
+                <w:szCs w:val="20"/>
+                <w:lang w:val="en-US"/>
+              </w:rPr>
+              <w:t xml:space="preserve"> (</w:t>
             </w:r>
             <w:proofErr w:type="spellStart"/>
             <w:r>
@@ -16118,7 +16249,25 @@
                 <w:szCs w:val="20"/>
                 <w:lang w:val="en-US"/>
               </w:rPr>
-              <w:t>+doPost (</w:t>
+              <w:t>+</w:t>
+            </w:r>
+            <w:proofErr w:type="spellStart"/>
+            <w:r>
+              <w:rPr>
+                <w:sz w:val="20"/>
+                <w:szCs w:val="20"/>
+                <w:lang w:val="en-US"/>
+              </w:rPr>
+              <w:t>doPost</w:t>
+            </w:r>
+            <w:proofErr w:type="spellEnd"/>
+            <w:r>
+              <w:rPr>
+                <w:sz w:val="20"/>
+                <w:szCs w:val="20"/>
+                <w:lang w:val="en-US"/>
+              </w:rPr>
+              <w:t xml:space="preserve"> (</w:t>
             </w:r>
             <w:proofErr w:type="spellStart"/>
             <w:r>
@@ -16256,7 +16405,25 @@
                 <w:szCs w:val="20"/>
                 <w:lang w:val="en-US"/>
               </w:rPr>
-              <w:t xml:space="preserve">+doPost </w:t>
+              <w:t>+</w:t>
+            </w:r>
+            <w:proofErr w:type="spellStart"/>
+            <w:r>
+              <w:rPr>
+                <w:sz w:val="20"/>
+                <w:szCs w:val="20"/>
+                <w:lang w:val="en-US"/>
+              </w:rPr>
+              <w:t>doPost</w:t>
+            </w:r>
+            <w:proofErr w:type="spellEnd"/>
+            <w:r>
+              <w:rPr>
+                <w:sz w:val="20"/>
+                <w:szCs w:val="20"/>
+                <w:lang w:val="en-US"/>
+              </w:rPr>
+              <w:t xml:space="preserve"> </w:t>
             </w:r>
             <w:proofErr w:type="gramStart"/>
             <w:r>
@@ -16445,7 +16612,23 @@
                 <w:sz w:val="20"/>
                 <w:szCs w:val="20"/>
               </w:rPr>
-              <w:t xml:space="preserve">: doPost ( </w:t>
+              <w:t xml:space="preserve">: </w:t>
+            </w:r>
+            <w:proofErr w:type="spellStart"/>
+            <w:r>
+              <w:rPr>
+                <w:sz w:val="20"/>
+                <w:szCs w:val="20"/>
+              </w:rPr>
+              <w:t>doPost</w:t>
+            </w:r>
+            <w:proofErr w:type="spellEnd"/>
+            <w:r>
+              <w:rPr>
+                <w:sz w:val="20"/>
+                <w:szCs w:val="20"/>
+              </w:rPr>
+              <w:t xml:space="preserve"> ( </w:t>
             </w:r>
             <w:proofErr w:type="spellStart"/>
             <w:r>
@@ -16860,7 +17043,25 @@
                 <w:szCs w:val="20"/>
                 <w:lang w:val="en-US"/>
               </w:rPr>
-              <w:t>+doPost (</w:t>
+              <w:t>+</w:t>
+            </w:r>
+            <w:proofErr w:type="spellStart"/>
+            <w:r>
+              <w:rPr>
+                <w:sz w:val="20"/>
+                <w:szCs w:val="20"/>
+                <w:lang w:val="en-US"/>
+              </w:rPr>
+              <w:t>doPost</w:t>
+            </w:r>
+            <w:proofErr w:type="spellEnd"/>
+            <w:r>
+              <w:rPr>
+                <w:sz w:val="20"/>
+                <w:szCs w:val="20"/>
+                <w:lang w:val="en-US"/>
+              </w:rPr>
+              <w:t xml:space="preserve"> (</w:t>
             </w:r>
             <w:proofErr w:type="spellStart"/>
             <w:r>
@@ -17850,7 +18051,25 @@
                 <w:szCs w:val="20"/>
                 <w:lang w:val="en-US"/>
               </w:rPr>
-              <w:t>+doPost (</w:t>
+              <w:t>+</w:t>
+            </w:r>
+            <w:proofErr w:type="spellStart"/>
+            <w:r>
+              <w:rPr>
+                <w:sz w:val="20"/>
+                <w:szCs w:val="20"/>
+                <w:lang w:val="en-US"/>
+              </w:rPr>
+              <w:t>doPost</w:t>
+            </w:r>
+            <w:proofErr w:type="spellEnd"/>
+            <w:r>
+              <w:rPr>
+                <w:sz w:val="20"/>
+                <w:szCs w:val="20"/>
+                <w:lang w:val="en-US"/>
+              </w:rPr>
+              <w:t xml:space="preserve"> (</w:t>
             </w:r>
             <w:proofErr w:type="spellStart"/>
             <w:r>
@@ -18623,7 +18842,21 @@
               <w:rPr>
                 <w:lang w:val="en-US"/>
               </w:rPr>
-              <w:t>+doPost (</w:t>
+              <w:t>+</w:t>
+            </w:r>
+            <w:proofErr w:type="spellStart"/>
+            <w:r>
+              <w:rPr>
+                <w:lang w:val="en-US"/>
+              </w:rPr>
+              <w:t>doPost</w:t>
+            </w:r>
+            <w:proofErr w:type="spellEnd"/>
+            <w:r>
+              <w:rPr>
+                <w:lang w:val="en-US"/>
+              </w:rPr>
+              <w:t xml:space="preserve"> (</w:t>
             </w:r>
             <w:proofErr w:type="spellStart"/>
             <w:r>
@@ -19216,7 +19449,21 @@
               <w:rPr>
                 <w:lang w:val="en-US"/>
               </w:rPr>
-              <w:t>+doPost (</w:t>
+              <w:t>+</w:t>
+            </w:r>
+            <w:proofErr w:type="spellStart"/>
+            <w:r>
+              <w:rPr>
+                <w:lang w:val="en-US"/>
+              </w:rPr>
+              <w:t>doPost</w:t>
+            </w:r>
+            <w:proofErr w:type="spellEnd"/>
+            <w:r>
+              <w:rPr>
+                <w:lang w:val="en-US"/>
+              </w:rPr>
+              <w:t xml:space="preserve"> (</w:t>
             </w:r>
             <w:proofErr w:type="spellStart"/>
             <w:r>
@@ -27595,8 +27842,6 @@
             <w:r>
               <w:t>a</w:t>
             </w:r>
-            <w:bookmarkStart w:id="42" w:name="_GoBack"/>
-            <w:bookmarkEnd w:id="42"/>
             <w:r>
               <w:t>se.</w:t>
             </w:r>
@@ -28053,16 +28298,7 @@
                 <w:szCs w:val="20"/>
                 <w:lang w:val="en-US"/>
               </w:rPr>
-              <w:t xml:space="preserve">) : </w:t>
-            </w:r>
-            <w:r>
-              <w:rPr>
-                <w:rFonts w:ascii="Consolas" w:eastAsiaTheme="minorHAnsi" w:hAnsi="Consolas" w:cs="Consolas"/>
-                <w:sz w:val="20"/>
-                <w:szCs w:val="20"/>
-                <w:lang w:val="en-US"/>
-              </w:rPr>
-              <w:t>void</w:t>
+              <w:t>) : void</w:t>
             </w:r>
           </w:p>
         </w:tc>
@@ -28165,10 +28401,7 @@
             </w:r>
             <w:proofErr w:type="spellEnd"/>
             <w:r>
-              <w:t>&gt;0 &amp;&amp; nome</w:t>
-            </w:r>
-            <w:r>
-              <w:t>!=</w:t>
+              <w:t>&gt;0 &amp;&amp; nome!=</w:t>
             </w:r>
             <w:proofErr w:type="spellStart"/>
             <w:r>
@@ -28176,13 +28409,7 @@
             </w:r>
             <w:proofErr w:type="spellEnd"/>
             <w:r>
-              <w:t xml:space="preserve"> &amp;&amp;</w:t>
-            </w:r>
-            <w:r>
-              <w:t xml:space="preserve"> colore</w:t>
-            </w:r>
-            <w:r>
-              <w:t>!=</w:t>
+              <w:t xml:space="preserve"> &amp;&amp; colore!=</w:t>
             </w:r>
             <w:proofErr w:type="spellStart"/>
             <w:r>
@@ -28190,13 +28417,7 @@
             </w:r>
             <w:proofErr w:type="spellEnd"/>
             <w:r>
-              <w:t xml:space="preserve"> &amp;&amp;</w:t>
-            </w:r>
-            <w:r>
-              <w:t xml:space="preserve"> marca</w:t>
-            </w:r>
-            <w:r>
-              <w:t>!=</w:t>
+              <w:t xml:space="preserve"> &amp;&amp; marca!=</w:t>
             </w:r>
             <w:proofErr w:type="spellStart"/>
             <w:r>
@@ -28204,13 +28425,7 @@
             </w:r>
             <w:proofErr w:type="spellEnd"/>
             <w:r>
-              <w:t xml:space="preserve"> &amp;&amp;</w:t>
-            </w:r>
-            <w:r>
-              <w:t xml:space="preserve"> descrizione</w:t>
-            </w:r>
-            <w:r>
-              <w:t>!=</w:t>
+              <w:t xml:space="preserve"> &amp;&amp; descrizione!=</w:t>
             </w:r>
             <w:proofErr w:type="spellStart"/>
             <w:r>
@@ -28218,13 +28433,7 @@
             </w:r>
             <w:proofErr w:type="spellEnd"/>
             <w:r>
-              <w:t xml:space="preserve"> &amp;&amp;</w:t>
-            </w:r>
-            <w:r>
-              <w:t xml:space="preserve"> peso&gt;0, prezzo&gt;0, data</w:t>
-            </w:r>
-            <w:r>
-              <w:t>!=</w:t>
+              <w:t xml:space="preserve"> &amp;&amp; peso&gt;0, prezzo&gt;0, data!=</w:t>
             </w:r>
             <w:proofErr w:type="spellStart"/>
             <w:r>
@@ -28232,13 +28441,7 @@
             </w:r>
             <w:proofErr w:type="spellEnd"/>
             <w:r>
-              <w:t xml:space="preserve"> &amp;&amp;</w:t>
-            </w:r>
-            <w:r>
-              <w:t xml:space="preserve"> strumento</w:t>
-            </w:r>
-            <w:r>
-              <w:t>!=</w:t>
+              <w:t xml:space="preserve"> &amp;&amp; strumento!=</w:t>
             </w:r>
             <w:proofErr w:type="spellStart"/>
             <w:r>
@@ -28292,13 +28495,7 @@
               <w:cnfStyle w:val="000000100000" w:firstRow="0" w:lastRow="0" w:firstColumn="0" w:lastColumn="0" w:oddVBand="0" w:evenVBand="0" w:oddHBand="1" w:evenHBand="0" w:firstRowFirstColumn="0" w:firstRowLastColumn="0" w:lastRowFirstColumn="0" w:lastRowLastColumn="0"/>
             </w:pPr>
             <w:r>
-              <w:t xml:space="preserve">Memorizza </w:t>
-            </w:r>
-            <w:r>
-              <w:t>i prodotti</w:t>
-            </w:r>
-            <w:r>
-              <w:t xml:space="preserve"> nel database </w:t>
+              <w:t xml:space="preserve">Memorizza i prodotti nel database </w:t>
             </w:r>
           </w:p>
         </w:tc>
@@ -28393,13 +28590,7 @@
               <w:cnfStyle w:val="000000100000" w:firstRow="0" w:lastRow="0" w:firstColumn="0" w:lastColumn="0" w:oddVBand="0" w:evenVBand="0" w:oddHBand="1" w:evenHBand="0" w:firstRowFirstColumn="0" w:firstRowLastColumn="0" w:lastRowFirstColumn="0" w:lastRowLastColumn="0"/>
             </w:pPr>
             <w:r>
-              <w:t xml:space="preserve">Questa classe gestisce l’informazione persistente </w:t>
-            </w:r>
-            <w:r>
-              <w:t>prodotto</w:t>
-            </w:r>
-            <w:r>
-              <w:t xml:space="preserve"> nel database</w:t>
+              <w:t>Questa classe gestisce l’informazione persistente prodotto nel database</w:t>
             </w:r>
           </w:p>
         </w:tc>
@@ -29751,15 +29942,7 @@
                 <w:sz w:val="20"/>
                 <w:szCs w:val="20"/>
               </w:rPr>
-              <w:t xml:space="preserve"> codice</w:t>
-            </w:r>
-            <w:r>
-              <w:rPr>
-                <w:rFonts w:ascii="Consolas" w:eastAsiaTheme="minorHAnsi" w:hAnsi="Consolas" w:cs="Consolas"/>
-                <w:sz w:val="20"/>
-                <w:szCs w:val="20"/>
-              </w:rPr>
-              <w:t xml:space="preserve">) : </w:t>
+              <w:t xml:space="preserve"> codice) : </w:t>
             </w:r>
             <w:proofErr w:type="spellStart"/>
             <w:r>
@@ -30009,15 +30192,7 @@
                 <w:sz w:val="20"/>
                 <w:szCs w:val="20"/>
               </w:rPr>
-              <w:t>do</w:t>
-            </w:r>
-            <w:r>
-              <w:rPr>
-                <w:rFonts w:ascii="Consolas" w:eastAsiaTheme="minorHAnsi" w:hAnsi="Consolas" w:cs="Consolas"/>
-                <w:sz w:val="20"/>
-                <w:szCs w:val="20"/>
-              </w:rPr>
-              <w:t>RestriveAll</w:t>
+              <w:t>doRestriveAll</w:t>
             </w:r>
             <w:proofErr w:type="spellEnd"/>
             <w:r>
@@ -30330,16 +30505,7 @@
                 <w:szCs w:val="20"/>
                 <w:lang w:val="en-US"/>
               </w:rPr>
-              <w:t>doRestrive</w:t>
-            </w:r>
-            <w:r>
-              <w:rPr>
-                <w:rFonts w:ascii="Consolas" w:eastAsiaTheme="minorHAnsi" w:hAnsi="Consolas" w:cs="Consolas"/>
-                <w:sz w:val="20"/>
-                <w:szCs w:val="20"/>
-                <w:lang w:val="en-US"/>
-              </w:rPr>
-              <w:t>ByInstruments</w:t>
+              <w:t>doRestriveByInstruments</w:t>
             </w:r>
             <w:proofErr w:type="spellEnd"/>
             <w:r>
@@ -31089,15 +31255,7 @@
                 <w:sz w:val="20"/>
                 <w:szCs w:val="20"/>
               </w:rPr>
-              <w:t>doRestriveBy</w:t>
-            </w:r>
-            <w:r>
-              <w:rPr>
-                <w:rFonts w:ascii="Consolas" w:eastAsiaTheme="minorHAnsi" w:hAnsi="Consolas" w:cs="Consolas"/>
-                <w:sz w:val="20"/>
-                <w:szCs w:val="20"/>
-              </w:rPr>
-              <w:t>Marca</w:t>
+              <w:t>doRestriveByMarca</w:t>
             </w:r>
             <w:proofErr w:type="spellEnd"/>
             <w:r>
@@ -31240,15 +31398,7 @@
                 <w:sz w:val="20"/>
                 <w:szCs w:val="20"/>
               </w:rPr>
-              <w:t>alla marca</w:t>
-            </w:r>
-            <w:r>
-              <w:rPr>
-                <w:rFonts w:ascii="Consolas" w:hAnsi="Consolas" w:cs="Consolas"/>
-                <w:sz w:val="20"/>
-                <w:szCs w:val="20"/>
-              </w:rPr>
-              <w:t xml:space="preserve"> passato come parametro</w:t>
+              <w:t>alla marca passato come parametro</w:t>
             </w:r>
           </w:p>
         </w:tc>
@@ -31501,15 +31651,7 @@
                 <w:sz w:val="20"/>
                 <w:szCs w:val="20"/>
               </w:rPr>
-              <w:t xml:space="preserve"> </w:t>
-            </w:r>
-            <w:r>
-              <w:rPr>
-                <w:rFonts w:ascii="Consolas" w:eastAsiaTheme="minorHAnsi" w:hAnsi="Consolas" w:cs="Consolas"/>
-                <w:sz w:val="20"/>
-                <w:szCs w:val="20"/>
-              </w:rPr>
-              <w:t>nome</w:t>
+              <w:t xml:space="preserve"> nome</w:t>
             </w:r>
             <w:r>
               <w:rPr>
@@ -31624,23 +31766,7 @@
                 <w:sz w:val="20"/>
                 <w:szCs w:val="20"/>
               </w:rPr>
-              <w:t>a</w:t>
-            </w:r>
-            <w:r>
-              <w:rPr>
-                <w:rFonts w:ascii="Consolas" w:hAnsi="Consolas" w:cs="Consolas"/>
-                <w:sz w:val="20"/>
-                <w:szCs w:val="20"/>
-              </w:rPr>
-              <w:t>l nome</w:t>
-            </w:r>
-            <w:r>
-              <w:rPr>
-                <w:rFonts w:ascii="Consolas" w:hAnsi="Consolas" w:cs="Consolas"/>
-                <w:sz w:val="20"/>
-                <w:szCs w:val="20"/>
-              </w:rPr>
-              <w:t xml:space="preserve"> passato come parametro</w:t>
+              <w:t>al nome passato come parametro</w:t>
             </w:r>
           </w:p>
         </w:tc>
@@ -31686,10 +31812,7 @@
             </w:pPr>
             <w:proofErr w:type="gramStart"/>
             <w:r>
-              <w:t>nome</w:t>
-            </w:r>
-            <w:r>
-              <w:t>!=</w:t>
+              <w:t>nome!=</w:t>
             </w:r>
             <w:proofErr w:type="spellStart"/>
             <w:proofErr w:type="gramEnd"/>
@@ -31854,14 +31977,7 @@
                 <w:sz w:val="20"/>
                 <w:szCs w:val="20"/>
               </w:rPr>
-              <w:t>Carta</w:t>
-            </w:r>
-            <w:r>
-              <w:rPr>
-                <w:sz w:val="20"/>
-                <w:szCs w:val="20"/>
-              </w:rPr>
-              <w:t>Model</w:t>
+              <w:t>CartaModel</w:t>
             </w:r>
             <w:proofErr w:type="spellEnd"/>
           </w:p>
@@ -31892,10 +32008,7 @@
               <w:cnfStyle w:val="000000100000" w:firstRow="0" w:lastRow="0" w:firstColumn="0" w:lastColumn="0" w:oddVBand="0" w:evenVBand="0" w:oddHBand="1" w:evenHBand="0" w:firstRowFirstColumn="0" w:firstRowLastColumn="0" w:lastRowFirstColumn="0" w:lastRowLastColumn="0"/>
             </w:pPr>
             <w:r>
-              <w:t xml:space="preserve">Questa classe gestisce l’informazione persistente </w:t>
-            </w:r>
-            <w:r>
-              <w:t>carta</w:t>
+              <w:t>Questa classe gestisce l’informazione persistente carta</w:t>
             </w:r>
             <w:r>
               <w:t xml:space="preserve"> di credito</w:t>
@@ -32301,15 +32414,7 @@
                 <w:sz w:val="20"/>
                 <w:szCs w:val="20"/>
               </w:rPr>
-              <w:t xml:space="preserve"> cliente) :</w:t>
-            </w:r>
-            <w:r>
-              <w:rPr>
-                <w:rFonts w:ascii="Consolas" w:eastAsiaTheme="minorHAnsi" w:hAnsi="Consolas" w:cs="Consolas"/>
-                <w:sz w:val="20"/>
-                <w:szCs w:val="20"/>
-              </w:rPr>
-              <w:t xml:space="preserve"> </w:t>
+              <w:t xml:space="preserve"> cliente) : </w:t>
             </w:r>
             <w:proofErr w:type="spellStart"/>
             <w:r>
@@ -32359,13 +32464,7 @@
               <w:cnfStyle w:val="000000100000" w:firstRow="0" w:lastRow="0" w:firstColumn="0" w:lastColumn="0" w:oddVBand="0" w:evenVBand="0" w:oddHBand="1" w:evenHBand="0" w:firstRowFirstColumn="0" w:firstRowLastColumn="0" w:lastRowFirstColumn="0" w:lastRowLastColumn="0"/>
             </w:pPr>
             <w:r>
-              <w:t xml:space="preserve">Questo metodo salva </w:t>
-            </w:r>
-            <w:r>
-              <w:t>la carta di credito</w:t>
-            </w:r>
-            <w:r>
-              <w:t xml:space="preserve"> nel database</w:t>
+              <w:t>Questo metodo salva la carta di credito nel database</w:t>
             </w:r>
           </w:p>
         </w:tc>
@@ -32411,10 +32510,7 @@
             </w:pPr>
             <w:proofErr w:type="gramStart"/>
             <w:r>
-              <w:t>carta</w:t>
-            </w:r>
-            <w:r>
-              <w:t>!=</w:t>
+              <w:t>carta!=</w:t>
             </w:r>
             <w:proofErr w:type="spellStart"/>
             <w:proofErr w:type="gramEnd"/>
@@ -32423,13 +32519,7 @@
             </w:r>
             <w:proofErr w:type="spellEnd"/>
             <w:r>
-              <w:t xml:space="preserve"> &amp;&amp; </w:t>
-            </w:r>
-            <w:r>
-              <w:t>cliente</w:t>
-            </w:r>
-            <w:r>
-              <w:t>!=</w:t>
+              <w:t xml:space="preserve"> &amp;&amp; cliente!=</w:t>
             </w:r>
             <w:proofErr w:type="spellStart"/>
             <w:r>
@@ -32480,13 +32570,7 @@
               <w:cnfStyle w:val="000000100000" w:firstRow="0" w:lastRow="0" w:firstColumn="0" w:lastColumn="0" w:oddVBand="0" w:evenVBand="0" w:oddHBand="1" w:evenHBand="0" w:firstRowFirstColumn="0" w:firstRowLastColumn="0" w:lastRowFirstColumn="0" w:lastRowLastColumn="0"/>
             </w:pPr>
             <w:r>
-              <w:t>Memorizza</w:t>
-            </w:r>
-            <w:r>
-              <w:t xml:space="preserve"> la carta di credito</w:t>
-            </w:r>
-            <w:r>
-              <w:t xml:space="preserve"> nel database </w:t>
+              <w:t xml:space="preserve">Memorizza la carta di credito nel database </w:t>
             </w:r>
           </w:p>
         </w:tc>
@@ -32847,15 +32931,7 @@
                 <w:sz w:val="20"/>
                 <w:szCs w:val="20"/>
               </w:rPr>
-              <w:t>Strin</w:t>
-            </w:r>
-            <w:r>
-              <w:rPr>
-                <w:rFonts w:ascii="Consolas" w:eastAsiaTheme="minorHAnsi" w:hAnsi="Consolas" w:cs="Consolas"/>
-                <w:sz w:val="20"/>
-                <w:szCs w:val="20"/>
-              </w:rPr>
-              <w:t>g</w:t>
+              <w:t>String</w:t>
             </w:r>
             <w:proofErr w:type="spellEnd"/>
             <w:r>
@@ -32891,15 +32967,7 @@
                 <w:sz w:val="20"/>
                 <w:szCs w:val="20"/>
               </w:rPr>
-              <w:t>Carta</w:t>
-            </w:r>
-            <w:r>
-              <w:rPr>
-                <w:rFonts w:ascii="Consolas" w:eastAsiaTheme="minorHAnsi" w:hAnsi="Consolas" w:cs="Consolas"/>
-                <w:sz w:val="20"/>
-                <w:szCs w:val="20"/>
-              </w:rPr>
-              <w:t>Bean</w:t>
+              <w:t>CartaBean</w:t>
             </w:r>
             <w:proofErr w:type="spellEnd"/>
             <w:r>
@@ -32948,19 +33016,7 @@
               <w:cnfStyle w:val="000000100000" w:firstRow="0" w:lastRow="0" w:firstColumn="0" w:lastColumn="0" w:oddVBand="0" w:evenVBand="0" w:oddHBand="1" w:evenHBand="0" w:firstRowFirstColumn="0" w:firstRowLastColumn="0" w:lastRowFirstColumn="0" w:lastRowLastColumn="0"/>
             </w:pPr>
             <w:r>
-              <w:t xml:space="preserve">Metodo che legge </w:t>
-            </w:r>
-            <w:r>
-              <w:t>le carte di credito</w:t>
-            </w:r>
-            <w:r>
-              <w:t xml:space="preserve"> di un determinato utente nel datab</w:t>
-            </w:r>
-            <w:r>
-              <w:t>a</w:t>
-            </w:r>
-            <w:r>
-              <w:t>se.</w:t>
+              <w:t>Metodo che legge le carte di credito di un determinato utente nel database.</w:t>
             </w:r>
           </w:p>
         </w:tc>
@@ -33058,13 +33114,7 @@
               <w:cnfStyle w:val="000000100000" w:firstRow="0" w:lastRow="0" w:firstColumn="0" w:lastColumn="0" w:oddVBand="0" w:evenVBand="0" w:oddHBand="1" w:evenHBand="0" w:firstRowFirstColumn="0" w:firstRowLastColumn="0" w:lastRowFirstColumn="0" w:lastRowLastColumn="0"/>
             </w:pPr>
             <w:r>
-              <w:t xml:space="preserve">Restituisce </w:t>
-            </w:r>
-            <w:r>
-              <w:t>le carte di credito</w:t>
-            </w:r>
-            <w:r>
-              <w:t xml:space="preserve"> dell’utente passato come parametro. </w:t>
+              <w:t xml:space="preserve">Restituisce le carte di credito dell’utente passato come parametro. </w:t>
             </w:r>
           </w:p>
         </w:tc>
@@ -33073,8 +33123,1494 @@
     <w:p/>
     <w:p/>
     <w:p/>
+    <w:p>
+      <w:pPr>
+        <w:rPr>
+          <w:b/>
+        </w:rPr>
+      </w:pPr>
+      <w:r>
+        <w:rPr>
+          <w:b/>
+        </w:rPr>
+        <w:t>4.1.21 COMPOSIZIONE MODEL</w:t>
+      </w:r>
+    </w:p>
     <w:p/>
     <w:p/>
+    <w:tbl>
+      <w:tblPr>
+        <w:tblStyle w:val="Grigliatabella"/>
+        <w:tblW w:w="0" w:type="auto"/>
+        <w:tblLook w:val="04A0" w:firstRow="1" w:lastRow="0" w:firstColumn="1" w:lastColumn="0" w:noHBand="0" w:noVBand="1"/>
+      </w:tblPr>
+      <w:tblGrid>
+        <w:gridCol w:w="3256"/>
+        <w:gridCol w:w="6372"/>
+      </w:tblGrid>
+      <w:tr>
+        <w:trPr>
+          <w:trHeight w:val="425"/>
+        </w:trPr>
+        <w:tc>
+          <w:tcPr>
+            <w:tcW w:w="3256" w:type="dxa"/>
+            <w:shd w:val="clear" w:color="auto" w:fill="2F5496" w:themeFill="accent1" w:themeFillShade="BF"/>
+          </w:tcPr>
+          <w:p>
+            <w:pPr>
+              <w:rPr>
+                <w:b/>
+                <w:color w:val="FFFFFF" w:themeColor="background1"/>
+                <w:sz w:val="32"/>
+                <w:szCs w:val="32"/>
+              </w:rPr>
+            </w:pPr>
+            <w:r>
+              <w:rPr>
+                <w:b/>
+                <w:color w:val="FFFFFF" w:themeColor="background1"/>
+                <w:sz w:val="32"/>
+                <w:szCs w:val="32"/>
+              </w:rPr>
+              <w:lastRenderedPageBreak/>
+              <w:t xml:space="preserve">Nome della classe </w:t>
+            </w:r>
+          </w:p>
+        </w:tc>
+        <w:tc>
+          <w:tcPr>
+            <w:tcW w:w="6372" w:type="dxa"/>
+            <w:shd w:val="clear" w:color="auto" w:fill="2F5496" w:themeFill="accent1" w:themeFillShade="BF"/>
+          </w:tcPr>
+          <w:p>
+            <w:pPr>
+              <w:rPr>
+                <w:b/>
+                <w:color w:val="FFFFFF" w:themeColor="background1"/>
+                <w:sz w:val="32"/>
+                <w:szCs w:val="32"/>
+              </w:rPr>
+            </w:pPr>
+            <w:proofErr w:type="spellStart"/>
+            <w:r>
+              <w:rPr>
+                <w:b/>
+                <w:color w:val="FFFFFF" w:themeColor="background1"/>
+                <w:sz w:val="32"/>
+                <w:szCs w:val="32"/>
+              </w:rPr>
+              <w:t>ComposizioneModel</w:t>
+            </w:r>
+            <w:proofErr w:type="spellEnd"/>
+          </w:p>
+        </w:tc>
+      </w:tr>
+      <w:tr>
+        <w:trPr>
+          <w:trHeight w:val="842"/>
+        </w:trPr>
+        <w:tc>
+          <w:tcPr>
+            <w:tcW w:w="3256" w:type="dxa"/>
+          </w:tcPr>
+          <w:p>
+            <w:pPr>
+              <w:rPr>
+                <w:b/>
+              </w:rPr>
+            </w:pPr>
+            <w:r>
+              <w:rPr>
+                <w:b/>
+              </w:rPr>
+              <w:t>Descrizione</w:t>
+            </w:r>
+          </w:p>
+        </w:tc>
+        <w:tc>
+          <w:tcPr>
+            <w:tcW w:w="6372" w:type="dxa"/>
+          </w:tcPr>
+          <w:p>
+            <w:r>
+              <w:t>Questa classe permette il salv</w:t>
+            </w:r>
+            <w:r>
+              <w:t>ataggio della coppia di chiavi o</w:t>
+            </w:r>
+            <w:r>
+              <w:t xml:space="preserve">rdine, </w:t>
+            </w:r>
+            <w:proofErr w:type="spellStart"/>
+            <w:r>
+              <w:t>prodottoOrdine</w:t>
+            </w:r>
+            <w:proofErr w:type="spellEnd"/>
+            <w:r>
+              <w:t xml:space="preserve"> all'interno del database.</w:t>
+            </w:r>
+          </w:p>
+        </w:tc>
+      </w:tr>
+      <w:tr>
+        <w:trPr>
+          <w:trHeight w:val="769"/>
+        </w:trPr>
+        <w:tc>
+          <w:tcPr>
+            <w:tcW w:w="3256" w:type="dxa"/>
+          </w:tcPr>
+          <w:p>
+            <w:pPr>
+              <w:rPr>
+                <w:b/>
+              </w:rPr>
+            </w:pPr>
+            <w:r>
+              <w:rPr>
+                <w:b/>
+              </w:rPr>
+              <w:t>Metodi</w:t>
+            </w:r>
+          </w:p>
+        </w:tc>
+        <w:tc>
+          <w:tcPr>
+            <w:tcW w:w="6372" w:type="dxa"/>
+          </w:tcPr>
+          <w:p>
+            <w:proofErr w:type="spellStart"/>
+            <w:proofErr w:type="gramStart"/>
+            <w:r>
+              <w:t>doSave</w:t>
+            </w:r>
+            <w:proofErr w:type="spellEnd"/>
+            <w:r>
+              <w:t>(</w:t>
+            </w:r>
+            <w:proofErr w:type="spellStart"/>
+            <w:proofErr w:type="gramEnd"/>
+            <w:r>
+              <w:t>ArrayList</w:t>
+            </w:r>
+            <w:proofErr w:type="spellEnd"/>
+            <w:r>
+              <w:t xml:space="preserve"> &lt;</w:t>
+            </w:r>
+            <w:proofErr w:type="spellStart"/>
+            <w:r>
+              <w:t>ProdottoCatalogoBean</w:t>
+            </w:r>
+            <w:proofErr w:type="spellEnd"/>
+            <w:r>
+              <w:t xml:space="preserve">&gt; prodotti, </w:t>
+            </w:r>
+            <w:proofErr w:type="spellStart"/>
+            <w:r>
+              <w:t>int</w:t>
+            </w:r>
+            <w:proofErr w:type="spellEnd"/>
+            <w:r>
+              <w:t xml:space="preserve"> </w:t>
+            </w:r>
+            <w:proofErr w:type="spellStart"/>
+            <w:r>
+              <w:t>codOrdine</w:t>
+            </w:r>
+            <w:proofErr w:type="spellEnd"/>
+            <w:r>
+              <w:t>)</w:t>
+            </w:r>
+          </w:p>
+          <w:p>
+            <w:proofErr w:type="spellStart"/>
+            <w:proofErr w:type="gramStart"/>
+            <w:r>
+              <w:t>generaCodice</w:t>
+            </w:r>
+            <w:proofErr w:type="spellEnd"/>
+            <w:r>
+              <w:t>(</w:t>
+            </w:r>
+            <w:proofErr w:type="gramEnd"/>
+            <w:r>
+              <w:t>)</w:t>
+            </w:r>
+          </w:p>
+          <w:p/>
+        </w:tc>
+      </w:tr>
+    </w:tbl>
+    <w:p/>
+    <w:tbl>
+      <w:tblPr>
+        <w:tblStyle w:val="Grigliatabella"/>
+        <w:tblW w:w="0" w:type="auto"/>
+        <w:tblLook w:val="04A0" w:firstRow="1" w:lastRow="0" w:firstColumn="1" w:lastColumn="0" w:noHBand="0" w:noVBand="1"/>
+      </w:tblPr>
+      <w:tblGrid>
+        <w:gridCol w:w="3256"/>
+        <w:gridCol w:w="6372"/>
+      </w:tblGrid>
+      <w:tr>
+        <w:trPr>
+          <w:trHeight w:val="546"/>
+        </w:trPr>
+        <w:tc>
+          <w:tcPr>
+            <w:tcW w:w="3256" w:type="dxa"/>
+            <w:shd w:val="clear" w:color="auto" w:fill="2F5496" w:themeFill="accent1" w:themeFillShade="BF"/>
+          </w:tcPr>
+          <w:p>
+            <w:pPr>
+              <w:rPr>
+                <w:b/>
+                <w:color w:val="FFFFFF" w:themeColor="background1"/>
+                <w:sz w:val="32"/>
+                <w:szCs w:val="32"/>
+              </w:rPr>
+            </w:pPr>
+            <w:r>
+              <w:rPr>
+                <w:b/>
+                <w:color w:val="FFFFFF" w:themeColor="background1"/>
+                <w:sz w:val="32"/>
+                <w:szCs w:val="32"/>
+              </w:rPr>
+              <w:t xml:space="preserve">Nome </w:t>
+            </w:r>
+            <w:r>
+              <w:rPr>
+                <w:b/>
+                <w:color w:val="FFFFFF" w:themeColor="background1"/>
+                <w:sz w:val="32"/>
+                <w:szCs w:val="32"/>
+              </w:rPr>
+              <w:t>del metodo</w:t>
+            </w:r>
+          </w:p>
+        </w:tc>
+        <w:tc>
+          <w:tcPr>
+            <w:tcW w:w="6372" w:type="dxa"/>
+            <w:shd w:val="clear" w:color="auto" w:fill="2F5496" w:themeFill="accent1" w:themeFillShade="BF"/>
+          </w:tcPr>
+          <w:p>
+            <w:pPr>
+              <w:rPr>
+                <w:b/>
+                <w:color w:val="FFFFFF" w:themeColor="background1"/>
+                <w:sz w:val="32"/>
+                <w:szCs w:val="32"/>
+              </w:rPr>
+            </w:pPr>
+            <w:proofErr w:type="spellStart"/>
+            <w:proofErr w:type="gramStart"/>
+            <w:r>
+              <w:rPr>
+                <w:b/>
+                <w:color w:val="FFFFFF" w:themeColor="background1"/>
+                <w:sz w:val="32"/>
+                <w:szCs w:val="32"/>
+              </w:rPr>
+              <w:t>doSave</w:t>
+            </w:r>
+            <w:proofErr w:type="spellEnd"/>
+            <w:r>
+              <w:rPr>
+                <w:b/>
+                <w:color w:val="FFFFFF" w:themeColor="background1"/>
+                <w:sz w:val="32"/>
+                <w:szCs w:val="32"/>
+              </w:rPr>
+              <w:t>(</w:t>
+            </w:r>
+            <w:proofErr w:type="spellStart"/>
+            <w:proofErr w:type="gramEnd"/>
+            <w:r>
+              <w:rPr>
+                <w:b/>
+                <w:color w:val="FFFFFF" w:themeColor="background1"/>
+                <w:sz w:val="32"/>
+                <w:szCs w:val="32"/>
+              </w:rPr>
+              <w:t>ArrayList</w:t>
+            </w:r>
+            <w:proofErr w:type="spellEnd"/>
+            <w:r>
+              <w:rPr>
+                <w:b/>
+                <w:color w:val="FFFFFF" w:themeColor="background1"/>
+                <w:sz w:val="32"/>
+                <w:szCs w:val="32"/>
+              </w:rPr>
+              <w:t xml:space="preserve"> &lt;</w:t>
+            </w:r>
+            <w:proofErr w:type="spellStart"/>
+            <w:r>
+              <w:rPr>
+                <w:b/>
+                <w:color w:val="FFFFFF" w:themeColor="background1"/>
+                <w:sz w:val="32"/>
+                <w:szCs w:val="32"/>
+              </w:rPr>
+              <w:t>ProdottoCatalogoBean</w:t>
+            </w:r>
+            <w:proofErr w:type="spellEnd"/>
+            <w:r>
+              <w:rPr>
+                <w:b/>
+                <w:color w:val="FFFFFF" w:themeColor="background1"/>
+                <w:sz w:val="32"/>
+                <w:szCs w:val="32"/>
+              </w:rPr>
+              <w:t xml:space="preserve">&gt; prodotti, </w:t>
+            </w:r>
+            <w:proofErr w:type="spellStart"/>
+            <w:r>
+              <w:rPr>
+                <w:b/>
+                <w:color w:val="FFFFFF" w:themeColor="background1"/>
+                <w:sz w:val="32"/>
+                <w:szCs w:val="32"/>
+              </w:rPr>
+              <w:t>int</w:t>
+            </w:r>
+            <w:proofErr w:type="spellEnd"/>
+            <w:r>
+              <w:rPr>
+                <w:b/>
+                <w:color w:val="FFFFFF" w:themeColor="background1"/>
+                <w:sz w:val="32"/>
+                <w:szCs w:val="32"/>
+              </w:rPr>
+              <w:t xml:space="preserve"> </w:t>
+            </w:r>
+            <w:proofErr w:type="spellStart"/>
+            <w:r>
+              <w:rPr>
+                <w:b/>
+                <w:color w:val="FFFFFF" w:themeColor="background1"/>
+                <w:sz w:val="32"/>
+                <w:szCs w:val="32"/>
+              </w:rPr>
+              <w:t>codOrdine</w:t>
+            </w:r>
+            <w:proofErr w:type="spellEnd"/>
+            <w:r>
+              <w:rPr>
+                <w:b/>
+                <w:color w:val="FFFFFF" w:themeColor="background1"/>
+                <w:sz w:val="32"/>
+                <w:szCs w:val="32"/>
+              </w:rPr>
+              <w:t>)</w:t>
+            </w:r>
+          </w:p>
+        </w:tc>
+      </w:tr>
+      <w:tr>
+        <w:trPr>
+          <w:trHeight w:val="600"/>
+        </w:trPr>
+        <w:tc>
+          <w:tcPr>
+            <w:tcW w:w="3256" w:type="dxa"/>
+          </w:tcPr>
+          <w:p>
+            <w:pPr>
+              <w:rPr>
+                <w:b/>
+              </w:rPr>
+            </w:pPr>
+            <w:r>
+              <w:rPr>
+                <w:b/>
+              </w:rPr>
+              <w:t>Descrizione</w:t>
+            </w:r>
+          </w:p>
+        </w:tc>
+        <w:tc>
+          <w:tcPr>
+            <w:tcW w:w="6372" w:type="dxa"/>
+          </w:tcPr>
+          <w:p>
+            <w:r>
+              <w:t>Ques</w:t>
+            </w:r>
+            <w:r>
+              <w:t>to metodo</w:t>
+            </w:r>
+            <w:r>
+              <w:t xml:space="preserve"> permette il salv</w:t>
+            </w:r>
+            <w:r>
+              <w:t>ataggio della coppia di chiavi o</w:t>
+            </w:r>
+            <w:r>
+              <w:t xml:space="preserve">rdine, </w:t>
+            </w:r>
+            <w:proofErr w:type="spellStart"/>
+            <w:r>
+              <w:t>prodottoOrdine</w:t>
+            </w:r>
+            <w:proofErr w:type="spellEnd"/>
+            <w:r>
+              <w:t xml:space="preserve"> all'interno del database.</w:t>
+            </w:r>
+          </w:p>
+        </w:tc>
+      </w:tr>
+      <w:tr>
+        <w:trPr>
+          <w:trHeight w:val="438"/>
+        </w:trPr>
+        <w:tc>
+          <w:tcPr>
+            <w:tcW w:w="3256" w:type="dxa"/>
+          </w:tcPr>
+          <w:p>
+            <w:pPr>
+              <w:rPr>
+                <w:b/>
+              </w:rPr>
+            </w:pPr>
+            <w:r>
+              <w:rPr>
+                <w:b/>
+              </w:rPr>
+              <w:t>Pre-condizione</w:t>
+            </w:r>
+          </w:p>
+        </w:tc>
+        <w:tc>
+          <w:tcPr>
+            <w:tcW w:w="6372" w:type="dxa"/>
+          </w:tcPr>
+          <w:p>
+            <w:proofErr w:type="gramStart"/>
+            <w:r>
+              <w:t>prodotti!=</w:t>
+            </w:r>
+            <w:proofErr w:type="spellStart"/>
+            <w:proofErr w:type="gramEnd"/>
+            <w:r>
+              <w:t>null</w:t>
+            </w:r>
+            <w:proofErr w:type="spellEnd"/>
+            <w:r>
+              <w:t xml:space="preserve"> &amp;&amp; </w:t>
+            </w:r>
+            <w:proofErr w:type="spellStart"/>
+            <w:r>
+              <w:t>codOrdine</w:t>
+            </w:r>
+            <w:proofErr w:type="spellEnd"/>
+            <w:r>
+              <w:t>!=</w:t>
+            </w:r>
+            <w:proofErr w:type="spellStart"/>
+            <w:r>
+              <w:t>null</w:t>
+            </w:r>
+            <w:proofErr w:type="spellEnd"/>
+          </w:p>
+        </w:tc>
+      </w:tr>
+      <w:tr>
+        <w:trPr>
+          <w:trHeight w:val="421"/>
+        </w:trPr>
+        <w:tc>
+          <w:tcPr>
+            <w:tcW w:w="3256" w:type="dxa"/>
+          </w:tcPr>
+          <w:p>
+            <w:pPr>
+              <w:rPr>
+                <w:b/>
+              </w:rPr>
+            </w:pPr>
+            <w:r>
+              <w:rPr>
+                <w:b/>
+              </w:rPr>
+              <w:t>Post-condizione</w:t>
+            </w:r>
+          </w:p>
+        </w:tc>
+        <w:tc>
+          <w:tcPr>
+            <w:tcW w:w="6372" w:type="dxa"/>
+          </w:tcPr>
+          <w:p>
+            <w:r>
+              <w:t xml:space="preserve">Il sistema memorizza ordine e </w:t>
+            </w:r>
+            <w:proofErr w:type="spellStart"/>
+            <w:r>
+              <w:t>prodottoOrdine</w:t>
+            </w:r>
+            <w:proofErr w:type="spellEnd"/>
+            <w:r>
+              <w:t xml:space="preserve"> nel database.</w:t>
+            </w:r>
+          </w:p>
+        </w:tc>
+      </w:tr>
+    </w:tbl>
+    <w:p/>
+    <w:tbl>
+      <w:tblPr>
+        <w:tblStyle w:val="Grigliatabella"/>
+        <w:tblW w:w="0" w:type="auto"/>
+        <w:tblLook w:val="04A0" w:firstRow="1" w:lastRow="0" w:firstColumn="1" w:lastColumn="0" w:noHBand="0" w:noVBand="1"/>
+      </w:tblPr>
+      <w:tblGrid>
+        <w:gridCol w:w="3256"/>
+        <w:gridCol w:w="6372"/>
+      </w:tblGrid>
+      <w:tr>
+        <w:trPr>
+          <w:trHeight w:val="499"/>
+        </w:trPr>
+        <w:tc>
+          <w:tcPr>
+            <w:tcW w:w="3256" w:type="dxa"/>
+            <w:shd w:val="clear" w:color="auto" w:fill="2F5496" w:themeFill="accent1" w:themeFillShade="BF"/>
+          </w:tcPr>
+          <w:p>
+            <w:pPr>
+              <w:rPr>
+                <w:b/>
+                <w:color w:val="FFFFFF" w:themeColor="background1"/>
+                <w:sz w:val="32"/>
+                <w:szCs w:val="32"/>
+              </w:rPr>
+            </w:pPr>
+            <w:r>
+              <w:rPr>
+                <w:b/>
+                <w:color w:val="FFFFFF" w:themeColor="background1"/>
+                <w:sz w:val="32"/>
+                <w:szCs w:val="32"/>
+              </w:rPr>
+              <w:t xml:space="preserve">Nome </w:t>
+            </w:r>
+            <w:r>
+              <w:rPr>
+                <w:b/>
+                <w:color w:val="FFFFFF" w:themeColor="background1"/>
+                <w:sz w:val="32"/>
+                <w:szCs w:val="32"/>
+              </w:rPr>
+              <w:t>del metodo</w:t>
+            </w:r>
+          </w:p>
+        </w:tc>
+        <w:tc>
+          <w:tcPr>
+            <w:tcW w:w="6372" w:type="dxa"/>
+            <w:shd w:val="clear" w:color="auto" w:fill="2F5496" w:themeFill="accent1" w:themeFillShade="BF"/>
+          </w:tcPr>
+          <w:p>
+            <w:pPr>
+              <w:rPr>
+                <w:b/>
+                <w:color w:val="FFFFFF" w:themeColor="background1"/>
+                <w:sz w:val="32"/>
+                <w:szCs w:val="32"/>
+              </w:rPr>
+            </w:pPr>
+            <w:proofErr w:type="spellStart"/>
+            <w:proofErr w:type="gramStart"/>
+            <w:r>
+              <w:rPr>
+                <w:b/>
+                <w:color w:val="FFFFFF" w:themeColor="background1"/>
+                <w:sz w:val="32"/>
+                <w:szCs w:val="32"/>
+              </w:rPr>
+              <w:t>generaCodice</w:t>
+            </w:r>
+            <w:proofErr w:type="spellEnd"/>
+            <w:r>
+              <w:rPr>
+                <w:b/>
+                <w:color w:val="FFFFFF" w:themeColor="background1"/>
+                <w:sz w:val="32"/>
+                <w:szCs w:val="32"/>
+              </w:rPr>
+              <w:t>(</w:t>
+            </w:r>
+            <w:proofErr w:type="gramEnd"/>
+            <w:r>
+              <w:rPr>
+                <w:b/>
+                <w:color w:val="FFFFFF" w:themeColor="background1"/>
+                <w:sz w:val="32"/>
+                <w:szCs w:val="32"/>
+              </w:rPr>
+              <w:t>)</w:t>
+            </w:r>
+          </w:p>
+        </w:tc>
+      </w:tr>
+      <w:tr>
+        <w:trPr>
+          <w:trHeight w:val="691"/>
+        </w:trPr>
+        <w:tc>
+          <w:tcPr>
+            <w:tcW w:w="3256" w:type="dxa"/>
+          </w:tcPr>
+          <w:p>
+            <w:pPr>
+              <w:rPr>
+                <w:b/>
+              </w:rPr>
+            </w:pPr>
+            <w:r>
+              <w:rPr>
+                <w:b/>
+              </w:rPr>
+              <w:t>Descrizione</w:t>
+            </w:r>
+          </w:p>
+        </w:tc>
+        <w:tc>
+          <w:tcPr>
+            <w:tcW w:w="6372" w:type="dxa"/>
+          </w:tcPr>
+          <w:p>
+            <w:r>
+              <w:t>Questo metodo genera l’id per l’oggetto da memorizzare nel database.</w:t>
+            </w:r>
+          </w:p>
+        </w:tc>
+      </w:tr>
+      <w:tr>
+        <w:trPr>
+          <w:trHeight w:val="695"/>
+        </w:trPr>
+        <w:tc>
+          <w:tcPr>
+            <w:tcW w:w="3256" w:type="dxa"/>
+          </w:tcPr>
+          <w:p>
+            <w:pPr>
+              <w:rPr>
+                <w:b/>
+              </w:rPr>
+            </w:pPr>
+            <w:r>
+              <w:rPr>
+                <w:b/>
+              </w:rPr>
+              <w:t>Pre-condizione</w:t>
+            </w:r>
+          </w:p>
+        </w:tc>
+        <w:tc>
+          <w:tcPr>
+            <w:tcW w:w="6372" w:type="dxa"/>
+          </w:tcPr>
+          <w:p>
+            <w:r>
+              <w:t>//</w:t>
+            </w:r>
+          </w:p>
+        </w:tc>
+      </w:tr>
+      <w:tr>
+        <w:trPr>
+          <w:trHeight w:val="421"/>
+        </w:trPr>
+        <w:tc>
+          <w:tcPr>
+            <w:tcW w:w="3256" w:type="dxa"/>
+          </w:tcPr>
+          <w:p>
+            <w:pPr>
+              <w:rPr>
+                <w:b/>
+              </w:rPr>
+            </w:pPr>
+            <w:r>
+              <w:rPr>
+                <w:b/>
+              </w:rPr>
+              <w:t>Post-condizione</w:t>
+            </w:r>
+          </w:p>
+        </w:tc>
+        <w:tc>
+          <w:tcPr>
+            <w:tcW w:w="6372" w:type="dxa"/>
+          </w:tcPr>
+          <w:p>
+            <w:r>
+              <w:t>Restituisce l’ID</w:t>
+            </w:r>
+          </w:p>
+        </w:tc>
+      </w:tr>
+    </w:tbl>
+    <w:p/>
+    <w:p/>
+    <w:p>
+      <w:pPr>
+        <w:rPr>
+          <w:b/>
+        </w:rPr>
+      </w:pPr>
+      <w:r>
+        <w:rPr>
+          <w:b/>
+        </w:rPr>
+        <w:t>4.1.22 FOTO</w:t>
+      </w:r>
+      <w:r>
+        <w:rPr>
+          <w:b/>
+        </w:rPr>
+        <w:t xml:space="preserve"> MODEL</w:t>
+      </w:r>
+    </w:p>
+    <w:p/>
+    <w:p/>
+    <w:tbl>
+      <w:tblPr>
+        <w:tblStyle w:val="Grigliatabella"/>
+        <w:tblW w:w="0" w:type="auto"/>
+        <w:tblLook w:val="04A0" w:firstRow="1" w:lastRow="0" w:firstColumn="1" w:lastColumn="0" w:noHBand="0" w:noVBand="1"/>
+      </w:tblPr>
+      <w:tblGrid>
+        <w:gridCol w:w="3256"/>
+        <w:gridCol w:w="6372"/>
+      </w:tblGrid>
+      <w:tr>
+        <w:trPr>
+          <w:trHeight w:val="565"/>
+        </w:trPr>
+        <w:tc>
+          <w:tcPr>
+            <w:tcW w:w="3256" w:type="dxa"/>
+            <w:shd w:val="clear" w:color="auto" w:fill="2F5496" w:themeFill="accent1" w:themeFillShade="BF"/>
+          </w:tcPr>
+          <w:p>
+            <w:pPr>
+              <w:rPr>
+                <w:b/>
+                <w:color w:val="FFFFFF" w:themeColor="background1"/>
+                <w:sz w:val="32"/>
+                <w:szCs w:val="32"/>
+              </w:rPr>
+            </w:pPr>
+            <w:r>
+              <w:rPr>
+                <w:b/>
+                <w:color w:val="FFFFFF" w:themeColor="background1"/>
+                <w:sz w:val="32"/>
+                <w:szCs w:val="32"/>
+              </w:rPr>
+              <w:t xml:space="preserve">Nome della classe </w:t>
+            </w:r>
+          </w:p>
+        </w:tc>
+        <w:tc>
+          <w:tcPr>
+            <w:tcW w:w="6372" w:type="dxa"/>
+            <w:shd w:val="clear" w:color="auto" w:fill="2F5496" w:themeFill="accent1" w:themeFillShade="BF"/>
+          </w:tcPr>
+          <w:p>
+            <w:pPr>
+              <w:rPr>
+                <w:b/>
+                <w:color w:val="FFFFFF" w:themeColor="background1"/>
+                <w:sz w:val="32"/>
+                <w:szCs w:val="32"/>
+              </w:rPr>
+            </w:pPr>
+            <w:proofErr w:type="spellStart"/>
+            <w:r>
+              <w:rPr>
+                <w:b/>
+                <w:color w:val="FFFFFF" w:themeColor="background1"/>
+                <w:sz w:val="32"/>
+                <w:szCs w:val="32"/>
+              </w:rPr>
+              <w:t>Foto</w:t>
+            </w:r>
+            <w:r>
+              <w:rPr>
+                <w:b/>
+                <w:color w:val="FFFFFF" w:themeColor="background1"/>
+                <w:sz w:val="32"/>
+                <w:szCs w:val="32"/>
+              </w:rPr>
+              <w:t>Model</w:t>
+            </w:r>
+            <w:proofErr w:type="spellEnd"/>
+          </w:p>
+        </w:tc>
+      </w:tr>
+      <w:tr>
+        <w:trPr>
+          <w:trHeight w:val="715"/>
+        </w:trPr>
+        <w:tc>
+          <w:tcPr>
+            <w:tcW w:w="3256" w:type="dxa"/>
+          </w:tcPr>
+          <w:p>
+            <w:pPr>
+              <w:rPr>
+                <w:b/>
+              </w:rPr>
+            </w:pPr>
+            <w:r>
+              <w:rPr>
+                <w:b/>
+              </w:rPr>
+              <w:t>Descrizione</w:t>
+            </w:r>
+          </w:p>
+        </w:tc>
+        <w:tc>
+          <w:tcPr>
+            <w:tcW w:w="6372" w:type="dxa"/>
+          </w:tcPr>
+          <w:p>
+            <w:r>
+              <w:t xml:space="preserve">Questa classe permette il salvataggio di </w:t>
+            </w:r>
+            <w:proofErr w:type="gramStart"/>
+            <w:r>
+              <w:t>un immagine</w:t>
+            </w:r>
+            <w:proofErr w:type="gramEnd"/>
+            <w:r>
+              <w:t xml:space="preserve"> di un prodotto nel database.</w:t>
+            </w:r>
+          </w:p>
+        </w:tc>
+      </w:tr>
+      <w:tr>
+        <w:trPr>
+          <w:trHeight w:val="825"/>
+        </w:trPr>
+        <w:tc>
+          <w:tcPr>
+            <w:tcW w:w="3256" w:type="dxa"/>
+          </w:tcPr>
+          <w:p>
+            <w:pPr>
+              <w:rPr>
+                <w:b/>
+              </w:rPr>
+            </w:pPr>
+            <w:r>
+              <w:rPr>
+                <w:b/>
+              </w:rPr>
+              <w:t>Metodi</w:t>
+            </w:r>
+          </w:p>
+        </w:tc>
+        <w:tc>
+          <w:tcPr>
+            <w:tcW w:w="6372" w:type="dxa"/>
+          </w:tcPr>
+          <w:p>
+            <w:pPr>
+              <w:rPr>
+                <w:lang w:val="en-US"/>
+              </w:rPr>
+            </w:pPr>
+            <w:proofErr w:type="spellStart"/>
+            <w:proofErr w:type="gramStart"/>
+            <w:r>
+              <w:rPr>
+                <w:lang w:val="en-US"/>
+              </w:rPr>
+              <w:t>doSave</w:t>
+            </w:r>
+            <w:proofErr w:type="spellEnd"/>
+            <w:r>
+              <w:rPr>
+                <w:lang w:val="en-US"/>
+              </w:rPr>
+              <w:t>(</w:t>
+            </w:r>
+            <w:proofErr w:type="gramEnd"/>
+            <w:r>
+              <w:rPr>
+                <w:lang w:val="en-US"/>
+              </w:rPr>
+              <w:t xml:space="preserve">String </w:t>
+            </w:r>
+            <w:proofErr w:type="spellStart"/>
+            <w:r>
+              <w:rPr>
+                <w:lang w:val="en-US"/>
+              </w:rPr>
+              <w:t>url</w:t>
+            </w:r>
+            <w:proofErr w:type="spellEnd"/>
+            <w:r>
+              <w:rPr>
+                <w:lang w:val="en-US"/>
+              </w:rPr>
+              <w:t xml:space="preserve">, </w:t>
+            </w:r>
+            <w:proofErr w:type="spellStart"/>
+            <w:r>
+              <w:rPr>
+                <w:lang w:val="en-US"/>
+              </w:rPr>
+              <w:t>int</w:t>
+            </w:r>
+            <w:proofErr w:type="spellEnd"/>
+            <w:r>
+              <w:rPr>
+                <w:lang w:val="en-US"/>
+              </w:rPr>
+              <w:t xml:space="preserve"> cod)</w:t>
+            </w:r>
+          </w:p>
+          <w:p>
+            <w:pPr>
+              <w:rPr>
+                <w:lang w:val="en-US"/>
+              </w:rPr>
+            </w:pPr>
+            <w:proofErr w:type="spellStart"/>
+            <w:proofErr w:type="gramStart"/>
+            <w:r>
+              <w:rPr>
+                <w:lang w:val="en-US"/>
+              </w:rPr>
+              <w:t>generaCodice</w:t>
+            </w:r>
+            <w:proofErr w:type="spellEnd"/>
+            <w:r>
+              <w:rPr>
+                <w:lang w:val="en-US"/>
+              </w:rPr>
+              <w:t>(</w:t>
+            </w:r>
+            <w:proofErr w:type="gramEnd"/>
+            <w:r>
+              <w:rPr>
+                <w:lang w:val="en-US"/>
+              </w:rPr>
+              <w:t>)</w:t>
+            </w:r>
+          </w:p>
+        </w:tc>
+      </w:tr>
+    </w:tbl>
+    <w:p>
+      <w:pPr>
+        <w:rPr>
+          <w:lang w:val="en-US"/>
+        </w:rPr>
+      </w:pPr>
+    </w:p>
+    <w:p>
+      <w:pPr>
+        <w:rPr>
+          <w:lang w:val="en-US"/>
+        </w:rPr>
+      </w:pPr>
+    </w:p>
+    <w:tbl>
+      <w:tblPr>
+        <w:tblStyle w:val="Grigliatabella"/>
+        <w:tblpPr w:leftFromText="141" w:rightFromText="141" w:horzAnchor="margin" w:tblpY="-13770"/>
+        <w:tblW w:w="0" w:type="auto"/>
+        <w:tblLook w:val="04A0" w:firstRow="1" w:lastRow="0" w:firstColumn="1" w:lastColumn="0" w:noHBand="0" w:noVBand="1"/>
+      </w:tblPr>
+      <w:tblGrid>
+        <w:gridCol w:w="3256"/>
+        <w:gridCol w:w="6372"/>
+      </w:tblGrid>
+      <w:tr>
+        <w:trPr>
+          <w:trHeight w:val="557"/>
+        </w:trPr>
+        <w:tc>
+          <w:tcPr>
+            <w:tcW w:w="3256" w:type="dxa"/>
+            <w:shd w:val="clear" w:color="auto" w:fill="2F5496" w:themeFill="accent1" w:themeFillShade="BF"/>
+          </w:tcPr>
+          <w:p>
+            <w:pPr>
+              <w:rPr>
+                <w:b/>
+                <w:color w:val="FFFFFF" w:themeColor="background1"/>
+                <w:sz w:val="32"/>
+                <w:szCs w:val="32"/>
+              </w:rPr>
+            </w:pPr>
+            <w:r>
+              <w:rPr>
+                <w:b/>
+                <w:color w:val="FFFFFF" w:themeColor="background1"/>
+                <w:sz w:val="32"/>
+                <w:szCs w:val="32"/>
+              </w:rPr>
+              <w:lastRenderedPageBreak/>
+              <w:t xml:space="preserve">Nome </w:t>
+            </w:r>
+            <w:r>
+              <w:rPr>
+                <w:b/>
+                <w:color w:val="FFFFFF" w:themeColor="background1"/>
+                <w:sz w:val="32"/>
+                <w:szCs w:val="32"/>
+              </w:rPr>
+              <w:t>del metodo</w:t>
+            </w:r>
+          </w:p>
+        </w:tc>
+        <w:tc>
+          <w:tcPr>
+            <w:tcW w:w="6372" w:type="dxa"/>
+            <w:shd w:val="clear" w:color="auto" w:fill="2F5496" w:themeFill="accent1" w:themeFillShade="BF"/>
+          </w:tcPr>
+          <w:p>
+            <w:pPr>
+              <w:rPr>
+                <w:b/>
+                <w:color w:val="FFFFFF" w:themeColor="background1"/>
+                <w:sz w:val="32"/>
+                <w:szCs w:val="32"/>
+                <w:lang w:val="en-US"/>
+              </w:rPr>
+            </w:pPr>
+            <w:proofErr w:type="spellStart"/>
+            <w:proofErr w:type="gramStart"/>
+            <w:r>
+              <w:rPr>
+                <w:b/>
+                <w:color w:val="FFFFFF" w:themeColor="background1"/>
+                <w:sz w:val="32"/>
+                <w:szCs w:val="32"/>
+                <w:lang w:val="en-US"/>
+              </w:rPr>
+              <w:t>doSave</w:t>
+            </w:r>
+            <w:proofErr w:type="spellEnd"/>
+            <w:r>
+              <w:rPr>
+                <w:b/>
+                <w:color w:val="FFFFFF" w:themeColor="background1"/>
+                <w:sz w:val="32"/>
+                <w:szCs w:val="32"/>
+                <w:lang w:val="en-US"/>
+              </w:rPr>
+              <w:t>(</w:t>
+            </w:r>
+            <w:proofErr w:type="gramEnd"/>
+            <w:r>
+              <w:rPr>
+                <w:b/>
+                <w:color w:val="FFFFFF" w:themeColor="background1"/>
+                <w:sz w:val="32"/>
+                <w:szCs w:val="32"/>
+                <w:lang w:val="en-US"/>
+              </w:rPr>
+              <w:t xml:space="preserve">String </w:t>
+            </w:r>
+            <w:proofErr w:type="spellStart"/>
+            <w:r>
+              <w:rPr>
+                <w:b/>
+                <w:color w:val="FFFFFF" w:themeColor="background1"/>
+                <w:sz w:val="32"/>
+                <w:szCs w:val="32"/>
+                <w:lang w:val="en-US"/>
+              </w:rPr>
+              <w:t>url</w:t>
+            </w:r>
+            <w:proofErr w:type="spellEnd"/>
+            <w:r>
+              <w:rPr>
+                <w:b/>
+                <w:color w:val="FFFFFF" w:themeColor="background1"/>
+                <w:sz w:val="32"/>
+                <w:szCs w:val="32"/>
+                <w:lang w:val="en-US"/>
+              </w:rPr>
+              <w:t xml:space="preserve">, </w:t>
+            </w:r>
+            <w:proofErr w:type="spellStart"/>
+            <w:r>
+              <w:rPr>
+                <w:b/>
+                <w:color w:val="FFFFFF" w:themeColor="background1"/>
+                <w:sz w:val="32"/>
+                <w:szCs w:val="32"/>
+                <w:lang w:val="en-US"/>
+              </w:rPr>
+              <w:t>int</w:t>
+            </w:r>
+            <w:proofErr w:type="spellEnd"/>
+            <w:r>
+              <w:rPr>
+                <w:b/>
+                <w:color w:val="FFFFFF" w:themeColor="background1"/>
+                <w:sz w:val="32"/>
+                <w:szCs w:val="32"/>
+                <w:lang w:val="en-US"/>
+              </w:rPr>
+              <w:t xml:space="preserve"> cod)</w:t>
+            </w:r>
+          </w:p>
+        </w:tc>
+      </w:tr>
+      <w:tr>
+        <w:trPr>
+          <w:trHeight w:val="567"/>
+        </w:trPr>
+        <w:tc>
+          <w:tcPr>
+            <w:tcW w:w="3256" w:type="dxa"/>
+          </w:tcPr>
+          <w:p>
+            <w:pPr>
+              <w:rPr>
+                <w:b/>
+              </w:rPr>
+            </w:pPr>
+            <w:r>
+              <w:rPr>
+                <w:b/>
+              </w:rPr>
+              <w:t>Descrizione</w:t>
+            </w:r>
+          </w:p>
+        </w:tc>
+        <w:tc>
+          <w:tcPr>
+            <w:tcW w:w="6372" w:type="dxa"/>
+          </w:tcPr>
+          <w:p>
+            <w:r>
+              <w:t xml:space="preserve">Questo metodo permette il salvataggio di </w:t>
+            </w:r>
+            <w:proofErr w:type="gramStart"/>
+            <w:r>
+              <w:t>un immagine</w:t>
+            </w:r>
+            <w:proofErr w:type="gramEnd"/>
+            <w:r>
+              <w:t xml:space="preserve"> nel database.</w:t>
+            </w:r>
+          </w:p>
+        </w:tc>
+      </w:tr>
+      <w:tr>
+        <w:trPr>
+          <w:trHeight w:val="419"/>
+        </w:trPr>
+        <w:tc>
+          <w:tcPr>
+            <w:tcW w:w="3256" w:type="dxa"/>
+          </w:tcPr>
+          <w:p>
+            <w:pPr>
+              <w:rPr>
+                <w:b/>
+              </w:rPr>
+            </w:pPr>
+            <w:r>
+              <w:rPr>
+                <w:b/>
+              </w:rPr>
+              <w:t>Pre-condizione</w:t>
+            </w:r>
+          </w:p>
+        </w:tc>
+        <w:tc>
+          <w:tcPr>
+            <w:tcW w:w="6372" w:type="dxa"/>
+          </w:tcPr>
+          <w:p>
+            <w:pPr>
+              <w:rPr>
+                <w:lang w:val="en-US"/>
+              </w:rPr>
+            </w:pPr>
+            <w:proofErr w:type="spellStart"/>
+            <w:proofErr w:type="gramStart"/>
+            <w:r>
+              <w:rPr>
+                <w:lang w:val="en-US"/>
+              </w:rPr>
+              <w:t>url</w:t>
+            </w:r>
+            <w:proofErr w:type="spellEnd"/>
+            <w:r>
+              <w:rPr>
+                <w:lang w:val="en-US"/>
+              </w:rPr>
+              <w:t>!=</w:t>
+            </w:r>
+            <w:proofErr w:type="gramEnd"/>
+            <w:r>
+              <w:rPr>
+                <w:lang w:val="en-US"/>
+              </w:rPr>
+              <w:t>null &amp;&amp; cod!=null</w:t>
+            </w:r>
+          </w:p>
+        </w:tc>
+      </w:tr>
+      <w:tr>
+        <w:trPr>
+          <w:trHeight w:val="577"/>
+        </w:trPr>
+        <w:tc>
+          <w:tcPr>
+            <w:tcW w:w="3256" w:type="dxa"/>
+          </w:tcPr>
+          <w:p>
+            <w:pPr>
+              <w:rPr>
+                <w:b/>
+              </w:rPr>
+            </w:pPr>
+            <w:r>
+              <w:rPr>
+                <w:b/>
+              </w:rPr>
+              <w:t>Post-condizione</w:t>
+            </w:r>
+          </w:p>
+        </w:tc>
+        <w:tc>
+          <w:tcPr>
+            <w:tcW w:w="6372" w:type="dxa"/>
+          </w:tcPr>
+          <w:p>
+            <w:r>
+              <w:t>Il sistema memorizza l’immagine nel database</w:t>
+            </w:r>
+            <w:r>
+              <w:t>.</w:t>
+            </w:r>
+          </w:p>
+        </w:tc>
+      </w:tr>
+    </w:tbl>
+    <w:p/>
+    <w:tbl>
+      <w:tblPr>
+        <w:tblStyle w:val="Grigliatabella"/>
+        <w:tblW w:w="0" w:type="auto"/>
+        <w:tblLook w:val="04A0" w:firstRow="1" w:lastRow="0" w:firstColumn="1" w:lastColumn="0" w:noHBand="0" w:noVBand="1"/>
+      </w:tblPr>
+      <w:tblGrid>
+        <w:gridCol w:w="3256"/>
+        <w:gridCol w:w="6372"/>
+      </w:tblGrid>
+      <w:tr>
+        <w:trPr>
+          <w:trHeight w:val="484"/>
+        </w:trPr>
+        <w:tc>
+          <w:tcPr>
+            <w:tcW w:w="3256" w:type="dxa"/>
+            <w:shd w:val="clear" w:color="auto" w:fill="2F5496" w:themeFill="accent1" w:themeFillShade="BF"/>
+          </w:tcPr>
+          <w:p>
+            <w:pPr>
+              <w:rPr>
+                <w:b/>
+                <w:color w:val="FFFFFF" w:themeColor="background1"/>
+                <w:sz w:val="32"/>
+                <w:szCs w:val="32"/>
+              </w:rPr>
+            </w:pPr>
+            <w:bookmarkStart w:id="42" w:name="_GoBack"/>
+            <w:r>
+              <w:rPr>
+                <w:b/>
+                <w:color w:val="FFFFFF" w:themeColor="background1"/>
+                <w:sz w:val="32"/>
+                <w:szCs w:val="32"/>
+              </w:rPr>
+              <w:t xml:space="preserve">Nome </w:t>
+            </w:r>
+            <w:r>
+              <w:rPr>
+                <w:b/>
+                <w:color w:val="FFFFFF" w:themeColor="background1"/>
+                <w:sz w:val="32"/>
+                <w:szCs w:val="32"/>
+              </w:rPr>
+              <w:t>del metodo</w:t>
+            </w:r>
+          </w:p>
+        </w:tc>
+        <w:tc>
+          <w:tcPr>
+            <w:tcW w:w="6372" w:type="dxa"/>
+            <w:shd w:val="clear" w:color="auto" w:fill="2F5496" w:themeFill="accent1" w:themeFillShade="BF"/>
+          </w:tcPr>
+          <w:p>
+            <w:pPr>
+              <w:rPr>
+                <w:b/>
+                <w:color w:val="FFFFFF" w:themeColor="background1"/>
+                <w:sz w:val="32"/>
+                <w:szCs w:val="32"/>
+                <w:lang w:val="en-US"/>
+              </w:rPr>
+            </w:pPr>
+            <w:proofErr w:type="spellStart"/>
+            <w:proofErr w:type="gramStart"/>
+            <w:r>
+              <w:rPr>
+                <w:b/>
+                <w:color w:val="FFFFFF" w:themeColor="background1"/>
+                <w:sz w:val="32"/>
+                <w:szCs w:val="32"/>
+                <w:lang w:val="en-US"/>
+              </w:rPr>
+              <w:t>generaCodice</w:t>
+            </w:r>
+            <w:proofErr w:type="spellEnd"/>
+            <w:r>
+              <w:rPr>
+                <w:b/>
+                <w:color w:val="FFFFFF" w:themeColor="background1"/>
+                <w:sz w:val="32"/>
+                <w:szCs w:val="32"/>
+                <w:lang w:val="en-US"/>
+              </w:rPr>
+              <w:t>(</w:t>
+            </w:r>
+            <w:proofErr w:type="gramEnd"/>
+            <w:r>
+              <w:rPr>
+                <w:b/>
+                <w:color w:val="FFFFFF" w:themeColor="background1"/>
+                <w:sz w:val="32"/>
+                <w:szCs w:val="32"/>
+                <w:lang w:val="en-US"/>
+              </w:rPr>
+              <w:t>)</w:t>
+            </w:r>
+          </w:p>
+        </w:tc>
+      </w:tr>
+      <w:bookmarkEnd w:id="42"/>
+      <w:tr>
+        <w:trPr>
+          <w:trHeight w:val="703"/>
+        </w:trPr>
+        <w:tc>
+          <w:tcPr>
+            <w:tcW w:w="3256" w:type="dxa"/>
+          </w:tcPr>
+          <w:p>
+            <w:pPr>
+              <w:rPr>
+                <w:b/>
+              </w:rPr>
+            </w:pPr>
+            <w:r>
+              <w:rPr>
+                <w:b/>
+              </w:rPr>
+              <w:t>Descrizione</w:t>
+            </w:r>
+          </w:p>
+        </w:tc>
+        <w:tc>
+          <w:tcPr>
+            <w:tcW w:w="6372" w:type="dxa"/>
+          </w:tcPr>
+          <w:p>
+            <w:r>
+              <w:t>Questo metodo genera l’id dell’immagine da memorizzare nel database.</w:t>
+            </w:r>
+          </w:p>
+        </w:tc>
+      </w:tr>
+      <w:tr>
+        <w:trPr>
+          <w:trHeight w:val="787"/>
+        </w:trPr>
+        <w:tc>
+          <w:tcPr>
+            <w:tcW w:w="3256" w:type="dxa"/>
+          </w:tcPr>
+          <w:p>
+            <w:pPr>
+              <w:rPr>
+                <w:b/>
+              </w:rPr>
+            </w:pPr>
+            <w:r>
+              <w:rPr>
+                <w:b/>
+              </w:rPr>
+              <w:t>Pre-condizione</w:t>
+            </w:r>
+          </w:p>
+        </w:tc>
+        <w:tc>
+          <w:tcPr>
+            <w:tcW w:w="6372" w:type="dxa"/>
+          </w:tcPr>
+          <w:p>
+            <w:r>
+              <w:t>//</w:t>
+            </w:r>
+          </w:p>
+        </w:tc>
+      </w:tr>
+      <w:tr>
+        <w:trPr>
+          <w:trHeight w:val="577"/>
+        </w:trPr>
+        <w:tc>
+          <w:tcPr>
+            <w:tcW w:w="3256" w:type="dxa"/>
+          </w:tcPr>
+          <w:p>
+            <w:pPr>
+              <w:rPr>
+                <w:b/>
+              </w:rPr>
+            </w:pPr>
+            <w:r>
+              <w:rPr>
+                <w:b/>
+              </w:rPr>
+              <w:t>Post-condizione</w:t>
+            </w:r>
+          </w:p>
+        </w:tc>
+        <w:tc>
+          <w:tcPr>
+            <w:tcW w:w="6372" w:type="dxa"/>
+          </w:tcPr>
+          <w:p>
+            <w:r>
+              <w:t>Restituisce l’id.</w:t>
+            </w:r>
+          </w:p>
+        </w:tc>
+      </w:tr>
+    </w:tbl>
     <w:p/>
     <w:p/>
     <w:p/>
@@ -33097,6 +34633,7 @@
       </w:pPr>
       <w:bookmarkStart w:id="43" w:name="_Toc504520572"/>
       <w:r>
+        <w:lastRenderedPageBreak/>
         <w:t>DESCRIZIONE DELLE CLASSI</w:t>
       </w:r>
       <w:bookmarkEnd w:id="43"/>
@@ -33536,6 +35073,7 @@
           <w:b/>
           <w:noProof/>
         </w:rPr>
+        <w:lastRenderedPageBreak/>
         <w:drawing>
           <wp:inline distT="0" distB="0" distL="0" distR="0">
             <wp:extent cx="2141406" cy="3779848"/>
@@ -33658,7 +35196,6 @@
         <w:rPr>
           <w:b/>
         </w:rPr>
-        <w:lastRenderedPageBreak/>
         <w:t>colore</w:t>
       </w:r>
       <w:r>
@@ -33807,6 +35344,7 @@
       <w:bookmarkStart w:id="46" w:name="_Toc504520575"/>
       <w:proofErr w:type="spellStart"/>
       <w:r>
+        <w:lastRenderedPageBreak/>
         <w:t>Ordine</w:t>
       </w:r>
       <w:r>
@@ -33827,7 +35365,6 @@
         <w:rPr>
           <w:noProof/>
         </w:rPr>
-        <w:lastRenderedPageBreak/>
         <w:drawing>
           <wp:inline distT="0" distB="0" distL="0" distR="0">
             <wp:extent cx="2682472" cy="4557155"/>
@@ -38169,7 +39706,7 @@
 </file>
 
 <file path=customXml/itemProps1.xml><?xml version="1.0" encoding="utf-8"?>
-<ds:datastoreItem xmlns:ds="http://schemas.openxmlformats.org/officeDocument/2006/customXml" ds:itemID="{FA98AAA6-6F0B-430F-B85D-32901D5CBBAA}">
+<ds:datastoreItem xmlns:ds="http://schemas.openxmlformats.org/officeDocument/2006/customXml" ds:itemID="{10BB015E-22B8-47D3-BDD4-1A9134521B1F}">
   <ds:schemaRefs>
     <ds:schemaRef ds:uri="http://schemas.openxmlformats.org/officeDocument/2006/bibliography"/>
   </ds:schemaRefs>

</xml_diff>

<commit_message>
Interfaccia della classe AggiornaProdottoCarrello
</commit_message>
<xml_diff>
--- a/Deliverables/ODD_MusicParadise.com.docx
+++ b/Deliverables/ODD_MusicParadise.com.docx
@@ -9799,8 +9799,6 @@
             <w:r>
               <w:t>Permette di aggiornare la quantità dei prodotti prensenti nel carrello</w:t>
             </w:r>
-            <w:bookmarkStart w:id="19" w:name="_GoBack"/>
-            <w:bookmarkEnd w:id="19"/>
           </w:p>
         </w:tc>
       </w:tr>
@@ -9974,12 +9972,12 @@
       <w:pPr>
         <w:pStyle w:val="Titolo2"/>
       </w:pPr>
-      <w:bookmarkStart w:id="20" w:name="_Toc504604764"/>
+      <w:bookmarkStart w:id="19" w:name="_Toc504604764"/>
       <w:r>
         <w:lastRenderedPageBreak/>
         <w:t>package model</w:t>
       </w:r>
-      <w:bookmarkEnd w:id="20"/>
+      <w:bookmarkEnd w:id="19"/>
     </w:p>
     <w:p>
       <w:r>
@@ -10429,12 +10427,12 @@
       <w:pPr>
         <w:pStyle w:val="Titolo2"/>
       </w:pPr>
-      <w:bookmarkStart w:id="21" w:name="_Toc504604765"/>
+      <w:bookmarkStart w:id="20" w:name="_Toc504604765"/>
       <w:r>
         <w:lastRenderedPageBreak/>
         <w:t>package view</w:t>
       </w:r>
-      <w:bookmarkEnd w:id="21"/>
+      <w:bookmarkEnd w:id="20"/>
     </w:p>
     <w:p>
       <w:r>
@@ -10492,32 +10490,32 @@
       <w:pPr>
         <w:pStyle w:val="Titolo1"/>
       </w:pPr>
-      <w:bookmarkStart w:id="22" w:name="_Toc504604766"/>
+      <w:bookmarkStart w:id="21" w:name="_Toc504604766"/>
       <w:r>
         <w:lastRenderedPageBreak/>
         <w:t>INTERFACCE DELLE CLASSI</w:t>
       </w:r>
+      <w:bookmarkEnd w:id="21"/>
+    </w:p>
+    <w:p>
+      <w:pPr>
+        <w:pStyle w:val="Titolo2"/>
+      </w:pPr>
+      <w:bookmarkStart w:id="22" w:name="_Toc504604767"/>
+      <w:r>
+        <w:t>CLASS DIAGRAM</w:t>
+      </w:r>
       <w:bookmarkEnd w:id="22"/>
     </w:p>
     <w:p>
       <w:pPr>
-        <w:pStyle w:val="Titolo2"/>
-      </w:pPr>
-      <w:bookmarkStart w:id="23" w:name="_Toc504604767"/>
-      <w:r>
-        <w:t>CLASS DIAGRAM</w:t>
+        <w:pStyle w:val="Titolo3"/>
+      </w:pPr>
+      <w:bookmarkStart w:id="23" w:name="_Toc504604768"/>
+      <w:r>
+        <w:t>AccediConrol</w:t>
       </w:r>
       <w:bookmarkEnd w:id="23"/>
-    </w:p>
-    <w:p>
-      <w:pPr>
-        <w:pStyle w:val="Titolo3"/>
-      </w:pPr>
-      <w:bookmarkStart w:id="24" w:name="_Toc504604768"/>
-      <w:r>
-        <w:t>AccediConrol</w:t>
-      </w:r>
-      <w:bookmarkEnd w:id="24"/>
     </w:p>
     <w:tbl>
       <w:tblPr>
@@ -11099,11 +11097,11 @@
       <w:pPr>
         <w:pStyle w:val="Titolo3"/>
       </w:pPr>
-      <w:bookmarkStart w:id="25" w:name="_Toc504604769"/>
+      <w:bookmarkStart w:id="24" w:name="_Toc504604769"/>
       <w:r>
         <w:t>LogoutControl</w:t>
       </w:r>
-      <w:bookmarkEnd w:id="25"/>
+      <w:bookmarkEnd w:id="24"/>
     </w:p>
     <w:p/>
     <w:tbl>
@@ -11629,7 +11627,7 @@
       <w:pPr>
         <w:pStyle w:val="Titolo3"/>
       </w:pPr>
-      <w:bookmarkStart w:id="26" w:name="_Toc504604770"/>
+      <w:bookmarkStart w:id="25" w:name="_Toc504604770"/>
       <w:r>
         <w:t>Agg</w:t>
       </w:r>
@@ -11639,7 +11637,7 @@
       <w:r>
         <w:t>CartaControl</w:t>
       </w:r>
-      <w:bookmarkEnd w:id="26"/>
+      <w:bookmarkEnd w:id="25"/>
     </w:p>
     <w:p/>
     <w:tbl>
@@ -12215,11 +12213,11 @@
       <w:pPr>
         <w:pStyle w:val="Titolo3"/>
       </w:pPr>
-      <w:bookmarkStart w:id="27" w:name="_Toc504604771"/>
+      <w:bookmarkStart w:id="26" w:name="_Toc504604771"/>
       <w:r>
         <w:t>RicercaOrdineControl</w:t>
       </w:r>
-      <w:bookmarkEnd w:id="27"/>
+      <w:bookmarkEnd w:id="26"/>
     </w:p>
     <w:p>
       <w:pPr>
@@ -12619,11 +12617,11 @@
       <w:pPr>
         <w:pStyle w:val="Titolo3"/>
       </w:pPr>
-      <w:bookmarkStart w:id="28" w:name="_Toc504604772"/>
+      <w:bookmarkStart w:id="27" w:name="_Toc504604772"/>
       <w:r>
         <w:t>VisualizzaOrdiniCliente</w:t>
       </w:r>
-      <w:bookmarkEnd w:id="28"/>
+      <w:bookmarkEnd w:id="27"/>
     </w:p>
     <w:tbl>
       <w:tblPr>
@@ -13145,14 +13143,14 @@
           <w:lang w:val="en-US"/>
         </w:rPr>
       </w:pPr>
-      <w:bookmarkStart w:id="29" w:name="_Toc504604773"/>
+      <w:bookmarkStart w:id="28" w:name="_Toc504604773"/>
       <w:r>
         <w:rPr>
           <w:lang w:val="en-US"/>
         </w:rPr>
         <w:t>RicercaProdottoControl</w:t>
       </w:r>
-      <w:bookmarkEnd w:id="29"/>
+      <w:bookmarkEnd w:id="28"/>
     </w:p>
     <w:tbl>
       <w:tblPr>
@@ -13571,14 +13569,14 @@
           <w:lang w:val="en-US"/>
         </w:rPr>
       </w:pPr>
-      <w:bookmarkStart w:id="30" w:name="_Toc504604774"/>
+      <w:bookmarkStart w:id="29" w:name="_Toc504604774"/>
       <w:r>
         <w:rPr>
           <w:lang w:val="en-US"/>
         </w:rPr>
         <w:t>RimuoviProdortoCarrelloControl</w:t>
       </w:r>
-      <w:bookmarkEnd w:id="30"/>
+      <w:bookmarkEnd w:id="29"/>
     </w:p>
     <w:tbl>
       <w:tblPr>
@@ -13977,11 +13975,11 @@
       <w:pPr>
         <w:pStyle w:val="Titolo3"/>
       </w:pPr>
-      <w:bookmarkStart w:id="31" w:name="_Toc504604775"/>
+      <w:bookmarkStart w:id="30" w:name="_Toc504604775"/>
       <w:r>
         <w:t>AggiungiProdottoAlCarrelloControl</w:t>
       </w:r>
-      <w:bookmarkEnd w:id="31"/>
+      <w:bookmarkEnd w:id="30"/>
     </w:p>
     <w:tbl>
       <w:tblPr>
@@ -14352,28 +14350,10 @@
               <w:cnfStyle w:val="000000100000" w:firstRow="0" w:lastRow="0" w:firstColumn="0" w:lastColumn="0" w:oddVBand="0" w:evenVBand="0" w:oddHBand="1" w:evenHBand="0" w:firstRowFirstColumn="0" w:firstRowLastColumn="0" w:lastRowFirstColumn="0" w:lastRowLastColumn="0"/>
             </w:pPr>
             <w:r>
-              <w:t xml:space="preserve">Se il prodotto non </w:t>
-            </w:r>
-            <w:r>
-              <w:t>è</w:t>
-            </w:r>
-            <w:r>
-              <w:t xml:space="preserve"> presente nel carrello allora lo aggiunge</w:t>
-            </w:r>
-            <w:r>
-              <w:t>.</w:t>
-            </w:r>
-          </w:p>
-          <w:p>
-            <w:pPr>
-              <w:cnfStyle w:val="000000100000" w:firstRow="0" w:lastRow="0" w:firstColumn="0" w:lastColumn="0" w:oddVBand="0" w:evenVBand="0" w:oddHBand="1" w:evenHBand="0" w:firstRowFirstColumn="0" w:firstRowLastColumn="0" w:lastRowFirstColumn="0" w:lastRowLastColumn="0"/>
-            </w:pPr>
-            <w:r>
-              <w:t>se il prodotto era già presente nel carrello allora viene incrementata</w:t>
-            </w:r>
-            <w:r>
-              <w:t xml:space="preserve"> di 1 la quantità del prodotto</w:t>
-            </w:r>
+              <w:t>Il prodotto è stato aggiunto al carrello</w:t>
+            </w:r>
+            <w:bookmarkStart w:id="31" w:name="_GoBack"/>
+            <w:bookmarkEnd w:id="31"/>
           </w:p>
         </w:tc>
       </w:tr>
@@ -18508,14 +18488,430 @@
       </w:tr>
     </w:tbl>
     <w:p/>
+    <w:p>
+      <w:pPr>
+        <w:pStyle w:val="Titolo3"/>
+      </w:pPr>
+      <w:r>
+        <w:t>AggiornaQuantitàProdottoCarrello</w:t>
+      </w:r>
+    </w:p>
+    <w:p/>
+    <w:tbl>
+      <w:tblPr>
+        <w:tblStyle w:val="Tabellagriglia4-colore11"/>
+        <w:tblW w:w="0" w:type="auto"/>
+        <w:tblLook w:val="04A0" w:firstRow="1" w:lastRow="0" w:firstColumn="1" w:lastColumn="0" w:noHBand="0" w:noVBand="1"/>
+      </w:tblPr>
+      <w:tblGrid>
+        <w:gridCol w:w="4814"/>
+        <w:gridCol w:w="4814"/>
+      </w:tblGrid>
+      <w:tr>
+        <w:trPr>
+          <w:cnfStyle w:val="100000000000" w:firstRow="1" w:lastRow="0" w:firstColumn="0" w:lastColumn="0" w:oddVBand="0" w:evenVBand="0" w:oddHBand="0" w:evenHBand="0" w:firstRowFirstColumn="0" w:firstRowLastColumn="0" w:lastRowFirstColumn="0" w:lastRowLastColumn="0"/>
+        </w:trPr>
+        <w:tc>
+          <w:tcPr>
+            <w:cnfStyle w:val="001000000000" w:firstRow="0" w:lastRow="0" w:firstColumn="1" w:lastColumn="0" w:oddVBand="0" w:evenVBand="0" w:oddHBand="0" w:evenHBand="0" w:firstRowFirstColumn="0" w:firstRowLastColumn="0" w:lastRowFirstColumn="0" w:lastRowLastColumn="0"/>
+            <w:tcW w:w="4814" w:type="dxa"/>
+          </w:tcPr>
+          <w:p>
+            <w:r>
+              <w:t>Nome della classe</w:t>
+            </w:r>
+          </w:p>
+        </w:tc>
+        <w:tc>
+          <w:tcPr>
+            <w:tcW w:w="4814" w:type="dxa"/>
+          </w:tcPr>
+          <w:p>
+            <w:pPr>
+              <w:cnfStyle w:val="100000000000" w:firstRow="1" w:lastRow="0" w:firstColumn="0" w:lastColumn="0" w:oddVBand="0" w:evenVBand="0" w:oddHBand="0" w:evenHBand="0" w:firstRowFirstColumn="0" w:firstRowLastColumn="0" w:lastRowFirstColumn="0" w:lastRowLastColumn="0"/>
+              <w:rPr>
+                <w:b w:val="0"/>
+                <w:bCs w:val="0"/>
+              </w:rPr>
+            </w:pPr>
+            <w:r>
+              <w:t>AggiornaQuantitàProdottoCarrello</w:t>
+            </w:r>
+          </w:p>
+        </w:tc>
+      </w:tr>
+      <w:tr>
+        <w:trPr>
+          <w:cnfStyle w:val="000000100000" w:firstRow="0" w:lastRow="0" w:firstColumn="0" w:lastColumn="0" w:oddVBand="0" w:evenVBand="0" w:oddHBand="1" w:evenHBand="0" w:firstRowFirstColumn="0" w:firstRowLastColumn="0" w:lastRowFirstColumn="0" w:lastRowLastColumn="0"/>
+        </w:trPr>
+        <w:tc>
+          <w:tcPr>
+            <w:cnfStyle w:val="001000000000" w:firstRow="0" w:lastRow="0" w:firstColumn="1" w:lastColumn="0" w:oddVBand="0" w:evenVBand="0" w:oddHBand="0" w:evenHBand="0" w:firstRowFirstColumn="0" w:firstRowLastColumn="0" w:lastRowFirstColumn="0" w:lastRowLastColumn="0"/>
+            <w:tcW w:w="4814" w:type="dxa"/>
+          </w:tcPr>
+          <w:p>
+            <w:r>
+              <w:t>Descrizione</w:t>
+            </w:r>
+          </w:p>
+        </w:tc>
+        <w:tc>
+          <w:tcPr>
+            <w:tcW w:w="4814" w:type="dxa"/>
+          </w:tcPr>
+          <w:p>
+            <w:pPr>
+              <w:cnfStyle w:val="000000100000" w:firstRow="0" w:lastRow="0" w:firstColumn="0" w:lastColumn="0" w:oddVBand="0" w:evenVBand="0" w:oddHBand="1" w:evenHBand="0" w:firstRowFirstColumn="0" w:firstRowLastColumn="0" w:lastRowFirstColumn="0" w:lastRowLastColumn="0"/>
+            </w:pPr>
+            <w:r>
+              <w:t>Questa classe è una servlet che gestisce l</w:t>
+            </w:r>
+            <w:r>
+              <w:t>’aggiornamento della quantità di un prodotto già presente nel carrello.</w:t>
+            </w:r>
+          </w:p>
+        </w:tc>
+      </w:tr>
+      <w:tr>
+        <w:tc>
+          <w:tcPr>
+            <w:cnfStyle w:val="001000000000" w:firstRow="0" w:lastRow="0" w:firstColumn="1" w:lastColumn="0" w:oddVBand="0" w:evenVBand="0" w:oddHBand="0" w:evenHBand="0" w:firstRowFirstColumn="0" w:firstRowLastColumn="0" w:lastRowFirstColumn="0" w:lastRowLastColumn="0"/>
+            <w:tcW w:w="4814" w:type="dxa"/>
+          </w:tcPr>
+          <w:p>
+            <w:r>
+              <w:t>Metodi</w:t>
+            </w:r>
+          </w:p>
+        </w:tc>
+        <w:tc>
+          <w:tcPr>
+            <w:tcW w:w="4814" w:type="dxa"/>
+          </w:tcPr>
+          <w:p>
+            <w:pPr>
+              <w:cnfStyle w:val="000000000000" w:firstRow="0" w:lastRow="0" w:firstColumn="0" w:lastColumn="0" w:oddVBand="0" w:evenVBand="0" w:oddHBand="0" w:evenHBand="0" w:firstRowFirstColumn="0" w:firstRowLastColumn="0" w:lastRowFirstColumn="0" w:lastRowLastColumn="0"/>
+              <w:rPr>
+                <w:lang w:val="en-US"/>
+              </w:rPr>
+            </w:pPr>
+            <w:r>
+              <w:rPr>
+                <w:lang w:val="en-US"/>
+              </w:rPr>
+              <w:t>+doGet (HttpServletRequest request, HttpServletResponse response): void</w:t>
+            </w:r>
+          </w:p>
+          <w:p>
+            <w:pPr>
+              <w:cnfStyle w:val="000000000000" w:firstRow="0" w:lastRow="0" w:firstColumn="0" w:lastColumn="0" w:oddVBand="0" w:evenVBand="0" w:oddHBand="0" w:evenHBand="0" w:firstRowFirstColumn="0" w:firstRowLastColumn="0" w:lastRowFirstColumn="0" w:lastRowLastColumn="0"/>
+              <w:rPr>
+                <w:lang w:val="en-US"/>
+              </w:rPr>
+            </w:pPr>
+            <w:r>
+              <w:rPr>
+                <w:lang w:val="en-US"/>
+              </w:rPr>
+              <w:t>+doPost (HttpServletRequest request, HttpServletResponse response</w:t>
+            </w:r>
+            <w:proofErr w:type="gramStart"/>
+            <w:r>
+              <w:rPr>
+                <w:lang w:val="en-US"/>
+              </w:rPr>
+              <w:t>) :</w:t>
+            </w:r>
+            <w:proofErr w:type="gramEnd"/>
+            <w:r>
+              <w:rPr>
+                <w:lang w:val="en-US"/>
+              </w:rPr>
+              <w:t xml:space="preserve"> void</w:t>
+            </w:r>
+          </w:p>
+        </w:tc>
+      </w:tr>
+    </w:tbl>
+    <w:p>
+      <w:pPr>
+        <w:rPr>
+          <w:lang w:val="en-US"/>
+        </w:rPr>
+      </w:pPr>
+    </w:p>
+    <w:p>
+      <w:pPr>
+        <w:rPr>
+          <w:lang w:val="en-US"/>
+        </w:rPr>
+      </w:pPr>
+    </w:p>
+    <w:tbl>
+      <w:tblPr>
+        <w:tblStyle w:val="Tabellagriglia4-colore11"/>
+        <w:tblW w:w="0" w:type="auto"/>
+        <w:tblLook w:val="04A0" w:firstRow="1" w:lastRow="0" w:firstColumn="1" w:lastColumn="0" w:noHBand="0" w:noVBand="1"/>
+      </w:tblPr>
+      <w:tblGrid>
+        <w:gridCol w:w="4814"/>
+        <w:gridCol w:w="4814"/>
+      </w:tblGrid>
+      <w:tr>
+        <w:trPr>
+          <w:cnfStyle w:val="100000000000" w:firstRow="1" w:lastRow="0" w:firstColumn="0" w:lastColumn="0" w:oddVBand="0" w:evenVBand="0" w:oddHBand="0" w:evenHBand="0" w:firstRowFirstColumn="0" w:firstRowLastColumn="0" w:lastRowFirstColumn="0" w:lastRowLastColumn="0"/>
+        </w:trPr>
+        <w:tc>
+          <w:tcPr>
+            <w:cnfStyle w:val="001000000000" w:firstRow="0" w:lastRow="0" w:firstColumn="1" w:lastColumn="0" w:oddVBand="0" w:evenVBand="0" w:oddHBand="0" w:evenHBand="0" w:firstRowFirstColumn="0" w:firstRowLastColumn="0" w:lastRowFirstColumn="0" w:lastRowLastColumn="0"/>
+            <w:tcW w:w="4814" w:type="dxa"/>
+          </w:tcPr>
+          <w:p>
+            <w:pPr>
+              <w:rPr>
+                <w:lang w:val="en-US"/>
+              </w:rPr>
+            </w:pPr>
+            <w:r>
+              <w:rPr>
+                <w:lang w:val="en-US"/>
+              </w:rPr>
+              <w:t>Nome del metodo</w:t>
+            </w:r>
+          </w:p>
+        </w:tc>
+        <w:tc>
+          <w:tcPr>
+            <w:tcW w:w="4814" w:type="dxa"/>
+          </w:tcPr>
+          <w:p>
+            <w:pPr>
+              <w:cnfStyle w:val="100000000000" w:firstRow="1" w:lastRow="0" w:firstColumn="0" w:lastColumn="0" w:oddVBand="0" w:evenVBand="0" w:oddHBand="0" w:evenHBand="0" w:firstRowFirstColumn="0" w:firstRowLastColumn="0" w:lastRowFirstColumn="0" w:lastRowLastColumn="0"/>
+              <w:rPr>
+                <w:lang w:val="en-US"/>
+              </w:rPr>
+            </w:pPr>
+            <w:r>
+              <w:rPr>
+                <w:sz w:val="20"/>
+                <w:szCs w:val="20"/>
+                <w:lang w:val="en-US"/>
+              </w:rPr>
+              <w:t>+</w:t>
+            </w:r>
+            <w:proofErr w:type="gramStart"/>
+            <w:r>
+              <w:rPr>
+                <w:sz w:val="20"/>
+                <w:szCs w:val="20"/>
+                <w:lang w:val="en-US"/>
+              </w:rPr>
+              <w:t>do</w:t>
+            </w:r>
+            <w:r>
+              <w:rPr>
+                <w:sz w:val="20"/>
+                <w:szCs w:val="20"/>
+                <w:lang w:val="en-US"/>
+              </w:rPr>
+              <w:t>Post</w:t>
+            </w:r>
+            <w:r>
+              <w:rPr>
+                <w:sz w:val="20"/>
+                <w:szCs w:val="20"/>
+                <w:lang w:val="en-US"/>
+              </w:rPr>
+              <w:t>( HttpServletRequest</w:t>
+            </w:r>
+            <w:proofErr w:type="gramEnd"/>
+            <w:r>
+              <w:rPr>
+                <w:sz w:val="20"/>
+                <w:szCs w:val="20"/>
+                <w:lang w:val="en-US"/>
+              </w:rPr>
+              <w:t xml:space="preserve"> request, HttpServletResponse response) : void</w:t>
+            </w:r>
+          </w:p>
+        </w:tc>
+      </w:tr>
+      <w:tr>
+        <w:trPr>
+          <w:cnfStyle w:val="000000100000" w:firstRow="0" w:lastRow="0" w:firstColumn="0" w:lastColumn="0" w:oddVBand="0" w:evenVBand="0" w:oddHBand="1" w:evenHBand="0" w:firstRowFirstColumn="0" w:firstRowLastColumn="0" w:lastRowFirstColumn="0" w:lastRowLastColumn="0"/>
+        </w:trPr>
+        <w:tc>
+          <w:tcPr>
+            <w:cnfStyle w:val="001000000000" w:firstRow="0" w:lastRow="0" w:firstColumn="1" w:lastColumn="0" w:oddVBand="0" w:evenVBand="0" w:oddHBand="0" w:evenHBand="0" w:firstRowFirstColumn="0" w:firstRowLastColumn="0" w:lastRowFirstColumn="0" w:lastRowLastColumn="0"/>
+            <w:tcW w:w="4814" w:type="dxa"/>
+          </w:tcPr>
+          <w:p>
+            <w:pPr>
+              <w:rPr>
+                <w:lang w:val="en-US"/>
+              </w:rPr>
+            </w:pPr>
+            <w:r>
+              <w:rPr>
+                <w:lang w:val="en-US"/>
+              </w:rPr>
+              <w:t>Descrizione</w:t>
+            </w:r>
+          </w:p>
+        </w:tc>
+        <w:tc>
+          <w:tcPr>
+            <w:tcW w:w="4814" w:type="dxa"/>
+          </w:tcPr>
+          <w:p>
+            <w:pPr>
+              <w:cnfStyle w:val="000000100000" w:firstRow="0" w:lastRow="0" w:firstColumn="0" w:lastColumn="0" w:oddVBand="0" w:evenVBand="0" w:oddHBand="1" w:evenHBand="0" w:firstRowFirstColumn="0" w:firstRowLastColumn="0" w:lastRowFirstColumn="0" w:lastRowLastColumn="0"/>
+            </w:pPr>
+            <w:r>
+              <w:t xml:space="preserve">Questo metodo permette </w:t>
+            </w:r>
+            <w:r>
+              <w:t>l’aggiornamento della quantità di un prodotto già presente nel carrello.</w:t>
+            </w:r>
+          </w:p>
+        </w:tc>
+      </w:tr>
+      <w:tr>
+        <w:tc>
+          <w:tcPr>
+            <w:cnfStyle w:val="001000000000" w:firstRow="0" w:lastRow="0" w:firstColumn="1" w:lastColumn="0" w:oddVBand="0" w:evenVBand="0" w:oddHBand="0" w:evenHBand="0" w:firstRowFirstColumn="0" w:firstRowLastColumn="0" w:lastRowFirstColumn="0" w:lastRowLastColumn="0"/>
+            <w:tcW w:w="4814" w:type="dxa"/>
+          </w:tcPr>
+          <w:p>
+            <w:pPr>
+              <w:rPr>
+                <w:lang w:val="en-US"/>
+              </w:rPr>
+            </w:pPr>
+            <w:r>
+              <w:rPr>
+                <w:lang w:val="en-US"/>
+              </w:rPr>
+              <w:t>Pre-Condizione</w:t>
+            </w:r>
+          </w:p>
+        </w:tc>
+        <w:tc>
+          <w:tcPr>
+            <w:tcW w:w="4814" w:type="dxa"/>
+          </w:tcPr>
+          <w:p>
+            <w:pPr>
+              <w:cnfStyle w:val="000000000000" w:firstRow="0" w:lastRow="0" w:firstColumn="0" w:lastColumn="0" w:oddVBand="0" w:evenVBand="0" w:oddHBand="0" w:evenHBand="0" w:firstRowFirstColumn="0" w:firstRowLastColumn="0" w:lastRowFirstColumn="0" w:lastRowLastColumn="0"/>
+            </w:pPr>
+            <w:r>
+              <w:rPr>
+                <w:b/>
+              </w:rPr>
+              <w:t>Context</w:t>
+            </w:r>
+            <w:r>
+              <w:t xml:space="preserve"> </w:t>
+            </w:r>
+            <w:r>
+              <w:t>AggiornaQuantitàProdottoCarrello</w:t>
+            </w:r>
+            <w:r>
+              <w:t xml:space="preserve">: </w:t>
+            </w:r>
+            <w:proofErr w:type="gramStart"/>
+            <w:r>
+              <w:t>do</w:t>
+            </w:r>
+            <w:r>
+              <w:t>Post</w:t>
+            </w:r>
+            <w:r>
+              <w:t>( request</w:t>
+            </w:r>
+            <w:proofErr w:type="gramEnd"/>
+            <w:r>
+              <w:t>, response )</w:t>
+            </w:r>
+          </w:p>
+          <w:p>
+            <w:pPr>
+              <w:cnfStyle w:val="000000000000" w:firstRow="0" w:lastRow="0" w:firstColumn="0" w:lastColumn="0" w:oddVBand="0" w:evenVBand="0" w:oddHBand="0" w:evenHBand="0" w:firstRowFirstColumn="0" w:firstRowLastColumn="0" w:lastRowFirstColumn="0" w:lastRowLastColumn="0"/>
+            </w:pPr>
+            <w:proofErr w:type="gramStart"/>
+            <w:r>
+              <w:t>carrello!=</w:t>
+            </w:r>
+            <w:proofErr w:type="gramEnd"/>
+            <w:r>
+              <w:t>null &amp;&amp; quantità!=null &amp;&amp; idProd!</w:t>
+            </w:r>
+            <w:r>
+              <w:t>=null</w:t>
+            </w:r>
+            <w:r>
+              <w:t xml:space="preserve"> </w:t>
+            </w:r>
+          </w:p>
+        </w:tc>
+      </w:tr>
+      <w:tr>
+        <w:trPr>
+          <w:cnfStyle w:val="000000100000" w:firstRow="0" w:lastRow="0" w:firstColumn="0" w:lastColumn="0" w:oddVBand="0" w:evenVBand="0" w:oddHBand="1" w:evenHBand="0" w:firstRowFirstColumn="0" w:firstRowLastColumn="0" w:lastRowFirstColumn="0" w:lastRowLastColumn="0"/>
+        </w:trPr>
+        <w:tc>
+          <w:tcPr>
+            <w:cnfStyle w:val="001000000000" w:firstRow="0" w:lastRow="0" w:firstColumn="1" w:lastColumn="0" w:oddVBand="0" w:evenVBand="0" w:oddHBand="0" w:evenHBand="0" w:firstRowFirstColumn="0" w:firstRowLastColumn="0" w:lastRowFirstColumn="0" w:lastRowLastColumn="0"/>
+            <w:tcW w:w="4814" w:type="dxa"/>
+          </w:tcPr>
+          <w:p>
+            <w:pPr>
+              <w:rPr>
+                <w:lang w:val="en-US"/>
+              </w:rPr>
+            </w:pPr>
+            <w:r>
+              <w:rPr>
+                <w:lang w:val="en-US"/>
+              </w:rPr>
+              <w:t>Post-Condizione</w:t>
+            </w:r>
+          </w:p>
+        </w:tc>
+        <w:tc>
+          <w:tcPr>
+            <w:tcW w:w="4814" w:type="dxa"/>
+          </w:tcPr>
+          <w:p>
+            <w:pPr>
+              <w:cnfStyle w:val="000000100000" w:firstRow="0" w:lastRow="0" w:firstColumn="0" w:lastColumn="0" w:oddVBand="0" w:evenVBand="0" w:oddHBand="1" w:evenHBand="0" w:firstRowFirstColumn="0" w:firstRowLastColumn="0" w:lastRowFirstColumn="0" w:lastRowLastColumn="0"/>
+            </w:pPr>
+            <w:r>
+              <w:t>La quantità è stata a</w:t>
+            </w:r>
+            <w:r>
+              <w:t>ggiornata</w:t>
+            </w:r>
+          </w:p>
+        </w:tc>
+      </w:tr>
+    </w:tbl>
     <w:p/>
     <w:p/>
     <w:p/>
+    <w:p/>
+    <w:p/>
+    <w:p/>
     <w:p>
       <w:pPr>
         <w:pStyle w:val="Titolo3"/>
+        <w:jc w:val="both"/>
       </w:pPr>
       <w:bookmarkStart w:id="38" w:name="_Toc504604782"/>
+      <w:r>
+        <w:lastRenderedPageBreak/>
+        <w:t xml:space="preserve"> </w:t>
+      </w:r>
       <w:r>
         <w:t>CarrelloModel</w:t>
       </w:r>
@@ -18524,7 +18920,7 @@
     <w:tbl>
       <w:tblPr>
         <w:tblStyle w:val="Tabellagriglia4-colore1"/>
-        <w:tblpPr w:leftFromText="141" w:rightFromText="141" w:vertAnchor="page" w:horzAnchor="margin" w:tblpY="9012"/>
+        <w:tblpPr w:leftFromText="141" w:rightFromText="141" w:vertAnchor="page" w:horzAnchor="margin" w:tblpY="1909"/>
         <w:tblW w:w="0" w:type="auto"/>
         <w:tblLook w:val="04A0" w:firstRow="1" w:lastRow="0" w:firstColumn="1" w:lastColumn="0" w:noHBand="0" w:noVBand="1"/>
       </w:tblPr>
@@ -19137,7 +19533,6 @@
               <w:rPr>
                 <w:lang w:val="en-US"/>
               </w:rPr>
-              <w:lastRenderedPageBreak/>
               <w:t>Descrizione</w:t>
             </w:r>
           </w:p>
@@ -19451,6 +19846,7 @@
       </w:pPr>
       <w:bookmarkStart w:id="39" w:name="_Toc504604783"/>
       <w:r>
+        <w:lastRenderedPageBreak/>
         <w:t>ProdottoOrdineModel</w:t>
       </w:r>
       <w:bookmarkEnd w:id="39"/>
@@ -20064,7 +20460,6 @@
               <w:rPr>
                 <w:lang w:val="en-US"/>
               </w:rPr>
-              <w:lastRenderedPageBreak/>
               <w:t>Post - condizione</w:t>
             </w:r>
           </w:p>
@@ -20091,6 +20486,7 @@
       </w:pPr>
       <w:bookmarkStart w:id="40" w:name="_Toc504604784"/>
       <w:r>
+        <w:lastRenderedPageBreak/>
         <w:t>OrdineModel</w:t>
       </w:r>
       <w:bookmarkEnd w:id="40"/>
@@ -21411,7 +21807,6 @@
               <w:rPr>
                 <w:lang w:val="en-US"/>
               </w:rPr>
-              <w:lastRenderedPageBreak/>
               <w:t>Post - condizione</w:t>
             </w:r>
           </w:p>
@@ -38386,7 +38781,7 @@
 </file>
 
 <file path=customXml/itemProps1.xml><?xml version="1.0" encoding="utf-8"?>
-<ds:datastoreItem xmlns:ds="http://schemas.openxmlformats.org/officeDocument/2006/customXml" ds:itemID="{8ABF4919-D765-46CC-816B-FD9395ED2C28}">
+<ds:datastoreItem xmlns:ds="http://schemas.openxmlformats.org/officeDocument/2006/customXml" ds:itemID="{1FB1638D-3FA0-42F0-B985-A24783B7C0F6}">
   <ds:schemaRefs>
     <ds:schemaRef ds:uri="http://schemas.openxmlformats.org/officeDocument/2006/bibliography"/>
   </ds:schemaRefs>

</xml_diff>

<commit_message>
Revisione dei documenti ODD, SDD, Test incident report e test execution report
</commit_message>
<xml_diff>
--- a/Deliverables/ODD_MusicParadise.com.docx
+++ b/Deliverables/ODD_MusicParadise.com.docx
@@ -192,7 +192,15 @@
           <w:sz w:val="36"/>
         </w:rPr>
         <w:br/>
-        <w:t>Versione 0.1</w:t>
+        <w:t xml:space="preserve">Versione </w:t>
+      </w:r>
+      <w:r>
+        <w:rPr>
+          <w:rFonts w:asciiTheme="minorHAnsi" w:hAnsiTheme="minorHAnsi" w:cs="Arial"/>
+          <w:b/>
+          <w:sz w:val="36"/>
+        </w:rPr>
+        <w:t>2.0</w:t>
       </w:r>
       <w:r>
         <w:rPr>
@@ -1685,13 +1693,6 @@
                 <w:sz w:val="20"/>
               </w:rPr>
             </w:pPr>
-            <w:r>
-              <w:rPr>
-                <w:rFonts w:asciiTheme="minorHAnsi" w:hAnsiTheme="minorHAnsi"/>
-                <w:sz w:val="20"/>
-              </w:rPr>
-              <w:t>0.1</w:t>
-            </w:r>
           </w:p>
         </w:tc>
         <w:tc>
@@ -1834,13 +1835,6 @@
                 <w:sz w:val="20"/>
               </w:rPr>
             </w:pPr>
-            <w:r>
-              <w:rPr>
-                <w:rFonts w:asciiTheme="minorHAnsi" w:hAnsiTheme="minorHAnsi"/>
-                <w:sz w:val="20"/>
-              </w:rPr>
-              <w:t>0.1</w:t>
-            </w:r>
           </w:p>
         </w:tc>
         <w:tc>
@@ -1983,13 +1977,6 @@
                 <w:sz w:val="20"/>
               </w:rPr>
             </w:pPr>
-            <w:r>
-              <w:rPr>
-                <w:rFonts w:asciiTheme="minorHAnsi" w:hAnsiTheme="minorHAnsi"/>
-                <w:sz w:val="20"/>
-              </w:rPr>
-              <w:t>0.1</w:t>
-            </w:r>
           </w:p>
         </w:tc>
         <w:tc>
@@ -2132,13 +2119,6 @@
                 <w:sz w:val="20"/>
               </w:rPr>
             </w:pPr>
-            <w:r>
-              <w:rPr>
-                <w:rFonts w:asciiTheme="minorHAnsi" w:hAnsiTheme="minorHAnsi"/>
-                <w:sz w:val="20"/>
-              </w:rPr>
-              <w:t>0.1</w:t>
-            </w:r>
           </w:p>
         </w:tc>
         <w:tc>
@@ -2211,6 +2191,1263 @@
               </w:rPr>
               <w:t>Vincenzo Pandolfo</w:t>
             </w:r>
+          </w:p>
+        </w:tc>
+      </w:tr>
+      <w:tr>
+        <w:trPr>
+          <w:trHeight w:val="230"/>
+        </w:trPr>
+        <w:tc>
+          <w:tcPr>
+            <w:tcW w:w="1927" w:type="dxa"/>
+            <w:tcBorders>
+              <w:top w:val="single" w:sz="4" w:space="0" w:color="auto"/>
+              <w:left w:val="single" w:sz="4" w:space="0" w:color="auto"/>
+              <w:bottom w:val="single" w:sz="4" w:space="0" w:color="auto"/>
+              <w:right w:val="single" w:sz="4" w:space="0" w:color="auto"/>
+            </w:tcBorders>
+            <w:shd w:val="clear" w:color="auto" w:fill="auto"/>
+            <w:tcMar>
+              <w:top w:w="55" w:type="dxa"/>
+              <w:left w:w="55" w:type="dxa"/>
+              <w:bottom w:w="55" w:type="dxa"/>
+              <w:right w:w="55" w:type="dxa"/>
+            </w:tcMar>
+          </w:tcPr>
+          <w:p>
+            <w:pPr>
+              <w:pStyle w:val="TableContents"/>
+              <w:snapToGrid w:val="0"/>
+              <w:jc w:val="both"/>
+              <w:rPr>
+                <w:rFonts w:asciiTheme="minorHAnsi" w:hAnsiTheme="minorHAnsi"/>
+                <w:sz w:val="20"/>
+              </w:rPr>
+            </w:pPr>
+            <w:r>
+              <w:rPr>
+                <w:rFonts w:asciiTheme="minorHAnsi" w:hAnsiTheme="minorHAnsi"/>
+                <w:sz w:val="20"/>
+              </w:rPr>
+              <w:t>23/12/2017</w:t>
+            </w:r>
+          </w:p>
+        </w:tc>
+        <w:tc>
+          <w:tcPr>
+            <w:tcW w:w="964" w:type="dxa"/>
+            <w:tcBorders>
+              <w:top w:val="single" w:sz="4" w:space="0" w:color="auto"/>
+              <w:left w:val="single" w:sz="4" w:space="0" w:color="auto"/>
+              <w:bottom w:val="single" w:sz="4" w:space="0" w:color="auto"/>
+              <w:right w:val="single" w:sz="4" w:space="0" w:color="auto"/>
+            </w:tcBorders>
+            <w:shd w:val="clear" w:color="auto" w:fill="auto"/>
+            <w:tcMar>
+              <w:top w:w="55" w:type="dxa"/>
+              <w:left w:w="55" w:type="dxa"/>
+              <w:bottom w:w="55" w:type="dxa"/>
+              <w:right w:w="55" w:type="dxa"/>
+            </w:tcMar>
+          </w:tcPr>
+          <w:p>
+            <w:pPr>
+              <w:pStyle w:val="TableContents"/>
+              <w:snapToGrid w:val="0"/>
+              <w:jc w:val="both"/>
+              <w:rPr>
+                <w:rFonts w:asciiTheme="minorHAnsi" w:hAnsiTheme="minorHAnsi"/>
+                <w:sz w:val="20"/>
+              </w:rPr>
+            </w:pPr>
+          </w:p>
+        </w:tc>
+        <w:tc>
+          <w:tcPr>
+            <w:tcW w:w="4336" w:type="dxa"/>
+            <w:tcBorders>
+              <w:top w:val="single" w:sz="4" w:space="0" w:color="auto"/>
+              <w:left w:val="single" w:sz="4" w:space="0" w:color="auto"/>
+              <w:bottom w:val="single" w:sz="4" w:space="0" w:color="auto"/>
+              <w:right w:val="single" w:sz="4" w:space="0" w:color="auto"/>
+            </w:tcBorders>
+            <w:shd w:val="clear" w:color="auto" w:fill="auto"/>
+            <w:tcMar>
+              <w:top w:w="55" w:type="dxa"/>
+              <w:left w:w="55" w:type="dxa"/>
+              <w:bottom w:w="55" w:type="dxa"/>
+              <w:right w:w="55" w:type="dxa"/>
+            </w:tcMar>
+          </w:tcPr>
+          <w:p>
+            <w:pPr>
+              <w:pStyle w:val="TableContents"/>
+              <w:snapToGrid w:val="0"/>
+              <w:jc w:val="both"/>
+              <w:rPr>
+                <w:rFonts w:asciiTheme="minorHAnsi" w:hAnsiTheme="minorHAnsi"/>
+                <w:sz w:val="20"/>
+              </w:rPr>
+            </w:pPr>
+            <w:r>
+              <w:rPr>
+                <w:rFonts w:asciiTheme="minorHAnsi" w:hAnsiTheme="minorHAnsi"/>
+                <w:sz w:val="20"/>
+              </w:rPr>
+              <w:t>Aggiunta package core</w:t>
+            </w:r>
+          </w:p>
+        </w:tc>
+        <w:tc>
+          <w:tcPr>
+            <w:tcW w:w="2412" w:type="dxa"/>
+            <w:tcBorders>
+              <w:top w:val="single" w:sz="4" w:space="0" w:color="auto"/>
+              <w:left w:val="single" w:sz="4" w:space="0" w:color="auto"/>
+              <w:bottom w:val="single" w:sz="4" w:space="0" w:color="auto"/>
+              <w:right w:val="single" w:sz="4" w:space="0" w:color="auto"/>
+            </w:tcBorders>
+            <w:shd w:val="clear" w:color="auto" w:fill="auto"/>
+            <w:tcMar>
+              <w:top w:w="55" w:type="dxa"/>
+              <w:left w:w="55" w:type="dxa"/>
+              <w:bottom w:w="55" w:type="dxa"/>
+              <w:right w:w="55" w:type="dxa"/>
+            </w:tcMar>
+          </w:tcPr>
+          <w:p>
+            <w:pPr>
+              <w:pStyle w:val="TableContents"/>
+              <w:snapToGrid w:val="0"/>
+              <w:jc w:val="both"/>
+              <w:rPr>
+                <w:rFonts w:asciiTheme="minorHAnsi" w:hAnsiTheme="minorHAnsi"/>
+                <w:sz w:val="20"/>
+              </w:rPr>
+            </w:pPr>
+            <w:r>
+              <w:rPr>
+                <w:rFonts w:asciiTheme="minorHAnsi" w:hAnsiTheme="minorHAnsi"/>
+                <w:sz w:val="20"/>
+              </w:rPr>
+              <w:t>Antonio Spera</w:t>
+            </w:r>
+          </w:p>
+        </w:tc>
+      </w:tr>
+      <w:tr>
+        <w:trPr>
+          <w:trHeight w:val="230"/>
+        </w:trPr>
+        <w:tc>
+          <w:tcPr>
+            <w:tcW w:w="1927" w:type="dxa"/>
+            <w:tcBorders>
+              <w:top w:val="single" w:sz="4" w:space="0" w:color="auto"/>
+              <w:left w:val="single" w:sz="4" w:space="0" w:color="auto"/>
+              <w:bottom w:val="single" w:sz="4" w:space="0" w:color="auto"/>
+              <w:right w:val="single" w:sz="4" w:space="0" w:color="auto"/>
+            </w:tcBorders>
+            <w:shd w:val="clear" w:color="auto" w:fill="auto"/>
+            <w:tcMar>
+              <w:top w:w="55" w:type="dxa"/>
+              <w:left w:w="55" w:type="dxa"/>
+              <w:bottom w:w="55" w:type="dxa"/>
+              <w:right w:w="55" w:type="dxa"/>
+            </w:tcMar>
+          </w:tcPr>
+          <w:p>
+            <w:pPr>
+              <w:pStyle w:val="TableContents"/>
+              <w:snapToGrid w:val="0"/>
+              <w:jc w:val="both"/>
+              <w:rPr>
+                <w:rFonts w:asciiTheme="minorHAnsi" w:hAnsiTheme="minorHAnsi"/>
+                <w:sz w:val="20"/>
+              </w:rPr>
+            </w:pPr>
+            <w:r>
+              <w:rPr>
+                <w:rFonts w:asciiTheme="minorHAnsi" w:hAnsiTheme="minorHAnsi"/>
+                <w:sz w:val="20"/>
+              </w:rPr>
+              <w:t>27/12/2017</w:t>
+            </w:r>
+          </w:p>
+        </w:tc>
+        <w:tc>
+          <w:tcPr>
+            <w:tcW w:w="964" w:type="dxa"/>
+            <w:tcBorders>
+              <w:top w:val="single" w:sz="4" w:space="0" w:color="auto"/>
+              <w:left w:val="single" w:sz="4" w:space="0" w:color="auto"/>
+              <w:bottom w:val="single" w:sz="4" w:space="0" w:color="auto"/>
+              <w:right w:val="single" w:sz="4" w:space="0" w:color="auto"/>
+            </w:tcBorders>
+            <w:shd w:val="clear" w:color="auto" w:fill="auto"/>
+            <w:tcMar>
+              <w:top w:w="55" w:type="dxa"/>
+              <w:left w:w="55" w:type="dxa"/>
+              <w:bottom w:w="55" w:type="dxa"/>
+              <w:right w:w="55" w:type="dxa"/>
+            </w:tcMar>
+          </w:tcPr>
+          <w:p>
+            <w:pPr>
+              <w:pStyle w:val="TableContents"/>
+              <w:snapToGrid w:val="0"/>
+              <w:jc w:val="both"/>
+              <w:rPr>
+                <w:rFonts w:asciiTheme="minorHAnsi" w:hAnsiTheme="minorHAnsi"/>
+                <w:sz w:val="20"/>
+              </w:rPr>
+            </w:pPr>
+          </w:p>
+        </w:tc>
+        <w:tc>
+          <w:tcPr>
+            <w:tcW w:w="4336" w:type="dxa"/>
+            <w:tcBorders>
+              <w:top w:val="single" w:sz="4" w:space="0" w:color="auto"/>
+              <w:left w:val="single" w:sz="4" w:space="0" w:color="auto"/>
+              <w:bottom w:val="single" w:sz="4" w:space="0" w:color="auto"/>
+              <w:right w:val="single" w:sz="4" w:space="0" w:color="auto"/>
+            </w:tcBorders>
+            <w:shd w:val="clear" w:color="auto" w:fill="auto"/>
+            <w:tcMar>
+              <w:top w:w="55" w:type="dxa"/>
+              <w:left w:w="55" w:type="dxa"/>
+              <w:bottom w:w="55" w:type="dxa"/>
+              <w:right w:w="55" w:type="dxa"/>
+            </w:tcMar>
+          </w:tcPr>
+          <w:p>
+            <w:pPr>
+              <w:pStyle w:val="TableContents"/>
+              <w:snapToGrid w:val="0"/>
+              <w:jc w:val="both"/>
+              <w:rPr>
+                <w:rFonts w:asciiTheme="minorHAnsi" w:hAnsiTheme="minorHAnsi"/>
+                <w:sz w:val="20"/>
+              </w:rPr>
+            </w:pPr>
+            <w:r>
+              <w:rPr>
+                <w:rFonts w:asciiTheme="minorHAnsi" w:hAnsiTheme="minorHAnsi"/>
+                <w:sz w:val="20"/>
+              </w:rPr>
+              <w:t>Aggiunta package bean</w:t>
+            </w:r>
+          </w:p>
+        </w:tc>
+        <w:tc>
+          <w:tcPr>
+            <w:tcW w:w="2412" w:type="dxa"/>
+            <w:tcBorders>
+              <w:top w:val="single" w:sz="4" w:space="0" w:color="auto"/>
+              <w:left w:val="single" w:sz="4" w:space="0" w:color="auto"/>
+              <w:bottom w:val="single" w:sz="4" w:space="0" w:color="auto"/>
+              <w:right w:val="single" w:sz="4" w:space="0" w:color="auto"/>
+            </w:tcBorders>
+            <w:shd w:val="clear" w:color="auto" w:fill="auto"/>
+            <w:tcMar>
+              <w:top w:w="55" w:type="dxa"/>
+              <w:left w:w="55" w:type="dxa"/>
+              <w:bottom w:w="55" w:type="dxa"/>
+              <w:right w:w="55" w:type="dxa"/>
+            </w:tcMar>
+          </w:tcPr>
+          <w:p>
+            <w:pPr>
+              <w:pStyle w:val="TableContents"/>
+              <w:snapToGrid w:val="0"/>
+              <w:jc w:val="both"/>
+              <w:rPr>
+                <w:rFonts w:asciiTheme="minorHAnsi" w:hAnsiTheme="minorHAnsi"/>
+                <w:sz w:val="20"/>
+              </w:rPr>
+            </w:pPr>
+            <w:r>
+              <w:rPr>
+                <w:rFonts w:asciiTheme="minorHAnsi" w:hAnsiTheme="minorHAnsi"/>
+                <w:sz w:val="20"/>
+              </w:rPr>
+              <w:t>Antonio Spera</w:t>
+            </w:r>
+          </w:p>
+        </w:tc>
+      </w:tr>
+      <w:tr>
+        <w:trPr>
+          <w:trHeight w:val="230"/>
+        </w:trPr>
+        <w:tc>
+          <w:tcPr>
+            <w:tcW w:w="1927" w:type="dxa"/>
+            <w:tcBorders>
+              <w:top w:val="single" w:sz="4" w:space="0" w:color="auto"/>
+              <w:left w:val="single" w:sz="4" w:space="0" w:color="auto"/>
+              <w:bottom w:val="single" w:sz="4" w:space="0" w:color="auto"/>
+              <w:right w:val="single" w:sz="4" w:space="0" w:color="auto"/>
+            </w:tcBorders>
+            <w:shd w:val="clear" w:color="auto" w:fill="auto"/>
+            <w:tcMar>
+              <w:top w:w="55" w:type="dxa"/>
+              <w:left w:w="55" w:type="dxa"/>
+              <w:bottom w:w="55" w:type="dxa"/>
+              <w:right w:w="55" w:type="dxa"/>
+            </w:tcMar>
+          </w:tcPr>
+          <w:p>
+            <w:pPr>
+              <w:pStyle w:val="TableContents"/>
+              <w:snapToGrid w:val="0"/>
+              <w:jc w:val="both"/>
+              <w:rPr>
+                <w:rFonts w:asciiTheme="minorHAnsi" w:hAnsiTheme="minorHAnsi"/>
+                <w:sz w:val="20"/>
+              </w:rPr>
+            </w:pPr>
+            <w:r>
+              <w:rPr>
+                <w:rFonts w:asciiTheme="minorHAnsi" w:hAnsiTheme="minorHAnsi"/>
+                <w:sz w:val="20"/>
+              </w:rPr>
+              <w:t>30/12/2017</w:t>
+            </w:r>
+          </w:p>
+        </w:tc>
+        <w:tc>
+          <w:tcPr>
+            <w:tcW w:w="964" w:type="dxa"/>
+            <w:tcBorders>
+              <w:top w:val="single" w:sz="4" w:space="0" w:color="auto"/>
+              <w:left w:val="single" w:sz="4" w:space="0" w:color="auto"/>
+              <w:bottom w:val="single" w:sz="4" w:space="0" w:color="auto"/>
+              <w:right w:val="single" w:sz="4" w:space="0" w:color="auto"/>
+            </w:tcBorders>
+            <w:shd w:val="clear" w:color="auto" w:fill="auto"/>
+            <w:tcMar>
+              <w:top w:w="55" w:type="dxa"/>
+              <w:left w:w="55" w:type="dxa"/>
+              <w:bottom w:w="55" w:type="dxa"/>
+              <w:right w:w="55" w:type="dxa"/>
+            </w:tcMar>
+          </w:tcPr>
+          <w:p>
+            <w:pPr>
+              <w:pStyle w:val="TableContents"/>
+              <w:snapToGrid w:val="0"/>
+              <w:jc w:val="both"/>
+              <w:rPr>
+                <w:rFonts w:asciiTheme="minorHAnsi" w:hAnsiTheme="minorHAnsi"/>
+                <w:sz w:val="20"/>
+              </w:rPr>
+            </w:pPr>
+          </w:p>
+        </w:tc>
+        <w:tc>
+          <w:tcPr>
+            <w:tcW w:w="4336" w:type="dxa"/>
+            <w:tcBorders>
+              <w:top w:val="single" w:sz="4" w:space="0" w:color="auto"/>
+              <w:left w:val="single" w:sz="4" w:space="0" w:color="auto"/>
+              <w:bottom w:val="single" w:sz="4" w:space="0" w:color="auto"/>
+              <w:right w:val="single" w:sz="4" w:space="0" w:color="auto"/>
+            </w:tcBorders>
+            <w:shd w:val="clear" w:color="auto" w:fill="auto"/>
+            <w:tcMar>
+              <w:top w:w="55" w:type="dxa"/>
+              <w:left w:w="55" w:type="dxa"/>
+              <w:bottom w:w="55" w:type="dxa"/>
+              <w:right w:w="55" w:type="dxa"/>
+            </w:tcMar>
+          </w:tcPr>
+          <w:p>
+            <w:pPr>
+              <w:pStyle w:val="TableContents"/>
+              <w:snapToGrid w:val="0"/>
+              <w:jc w:val="both"/>
+              <w:rPr>
+                <w:rFonts w:asciiTheme="minorHAnsi" w:hAnsiTheme="minorHAnsi"/>
+                <w:sz w:val="20"/>
+              </w:rPr>
+            </w:pPr>
+            <w:r>
+              <w:rPr>
+                <w:rFonts w:asciiTheme="minorHAnsi" w:hAnsiTheme="minorHAnsi"/>
+                <w:sz w:val="20"/>
+              </w:rPr>
+              <w:t>Aggiunta package control</w:t>
+            </w:r>
+          </w:p>
+        </w:tc>
+        <w:tc>
+          <w:tcPr>
+            <w:tcW w:w="2412" w:type="dxa"/>
+            <w:tcBorders>
+              <w:top w:val="single" w:sz="4" w:space="0" w:color="auto"/>
+              <w:left w:val="single" w:sz="4" w:space="0" w:color="auto"/>
+              <w:bottom w:val="single" w:sz="4" w:space="0" w:color="auto"/>
+              <w:right w:val="single" w:sz="4" w:space="0" w:color="auto"/>
+            </w:tcBorders>
+            <w:shd w:val="clear" w:color="auto" w:fill="auto"/>
+            <w:tcMar>
+              <w:top w:w="55" w:type="dxa"/>
+              <w:left w:w="55" w:type="dxa"/>
+              <w:bottom w:w="55" w:type="dxa"/>
+              <w:right w:w="55" w:type="dxa"/>
+            </w:tcMar>
+          </w:tcPr>
+          <w:p>
+            <w:pPr>
+              <w:pStyle w:val="TableContents"/>
+              <w:snapToGrid w:val="0"/>
+              <w:jc w:val="both"/>
+              <w:rPr>
+                <w:rFonts w:asciiTheme="minorHAnsi" w:hAnsiTheme="minorHAnsi"/>
+                <w:sz w:val="20"/>
+              </w:rPr>
+            </w:pPr>
+            <w:r>
+              <w:rPr>
+                <w:rFonts w:asciiTheme="minorHAnsi" w:hAnsiTheme="minorHAnsi"/>
+                <w:sz w:val="20"/>
+              </w:rPr>
+              <w:t>Antonio Spera</w:t>
+            </w:r>
+          </w:p>
+        </w:tc>
+      </w:tr>
+      <w:tr>
+        <w:trPr>
+          <w:trHeight w:val="230"/>
+        </w:trPr>
+        <w:tc>
+          <w:tcPr>
+            <w:tcW w:w="1927" w:type="dxa"/>
+            <w:tcBorders>
+              <w:top w:val="single" w:sz="4" w:space="0" w:color="auto"/>
+              <w:left w:val="single" w:sz="4" w:space="0" w:color="auto"/>
+              <w:bottom w:val="single" w:sz="4" w:space="0" w:color="auto"/>
+              <w:right w:val="single" w:sz="4" w:space="0" w:color="auto"/>
+            </w:tcBorders>
+            <w:shd w:val="clear" w:color="auto" w:fill="auto"/>
+            <w:tcMar>
+              <w:top w:w="55" w:type="dxa"/>
+              <w:left w:w="55" w:type="dxa"/>
+              <w:bottom w:w="55" w:type="dxa"/>
+              <w:right w:w="55" w:type="dxa"/>
+            </w:tcMar>
+          </w:tcPr>
+          <w:p>
+            <w:pPr>
+              <w:pStyle w:val="TableContents"/>
+              <w:snapToGrid w:val="0"/>
+              <w:jc w:val="both"/>
+              <w:rPr>
+                <w:rFonts w:asciiTheme="minorHAnsi" w:hAnsiTheme="minorHAnsi"/>
+                <w:sz w:val="20"/>
+              </w:rPr>
+            </w:pPr>
+            <w:r>
+              <w:rPr>
+                <w:rFonts w:asciiTheme="minorHAnsi" w:hAnsiTheme="minorHAnsi"/>
+                <w:sz w:val="20"/>
+              </w:rPr>
+              <w:t>5/01/2018</w:t>
+            </w:r>
+          </w:p>
+        </w:tc>
+        <w:tc>
+          <w:tcPr>
+            <w:tcW w:w="964" w:type="dxa"/>
+            <w:tcBorders>
+              <w:top w:val="single" w:sz="4" w:space="0" w:color="auto"/>
+              <w:left w:val="single" w:sz="4" w:space="0" w:color="auto"/>
+              <w:bottom w:val="single" w:sz="4" w:space="0" w:color="auto"/>
+              <w:right w:val="single" w:sz="4" w:space="0" w:color="auto"/>
+            </w:tcBorders>
+            <w:shd w:val="clear" w:color="auto" w:fill="auto"/>
+            <w:tcMar>
+              <w:top w:w="55" w:type="dxa"/>
+              <w:left w:w="55" w:type="dxa"/>
+              <w:bottom w:w="55" w:type="dxa"/>
+              <w:right w:w="55" w:type="dxa"/>
+            </w:tcMar>
+          </w:tcPr>
+          <w:p>
+            <w:pPr>
+              <w:pStyle w:val="TableContents"/>
+              <w:snapToGrid w:val="0"/>
+              <w:jc w:val="both"/>
+              <w:rPr>
+                <w:rFonts w:asciiTheme="minorHAnsi" w:hAnsiTheme="minorHAnsi"/>
+                <w:sz w:val="20"/>
+              </w:rPr>
+            </w:pPr>
+          </w:p>
+        </w:tc>
+        <w:tc>
+          <w:tcPr>
+            <w:tcW w:w="4336" w:type="dxa"/>
+            <w:tcBorders>
+              <w:top w:val="single" w:sz="4" w:space="0" w:color="auto"/>
+              <w:left w:val="single" w:sz="4" w:space="0" w:color="auto"/>
+              <w:bottom w:val="single" w:sz="4" w:space="0" w:color="auto"/>
+              <w:right w:val="single" w:sz="4" w:space="0" w:color="auto"/>
+            </w:tcBorders>
+            <w:shd w:val="clear" w:color="auto" w:fill="auto"/>
+            <w:tcMar>
+              <w:top w:w="55" w:type="dxa"/>
+              <w:left w:w="55" w:type="dxa"/>
+              <w:bottom w:w="55" w:type="dxa"/>
+              <w:right w:w="55" w:type="dxa"/>
+            </w:tcMar>
+          </w:tcPr>
+          <w:p>
+            <w:pPr>
+              <w:pStyle w:val="TableContents"/>
+              <w:snapToGrid w:val="0"/>
+              <w:jc w:val="both"/>
+              <w:rPr>
+                <w:rFonts w:asciiTheme="minorHAnsi" w:hAnsiTheme="minorHAnsi"/>
+                <w:sz w:val="20"/>
+              </w:rPr>
+            </w:pPr>
+            <w:r>
+              <w:rPr>
+                <w:rFonts w:asciiTheme="minorHAnsi" w:hAnsiTheme="minorHAnsi"/>
+                <w:sz w:val="20"/>
+              </w:rPr>
+              <w:t>Aggiunta package control</w:t>
+            </w:r>
+          </w:p>
+        </w:tc>
+        <w:tc>
+          <w:tcPr>
+            <w:tcW w:w="2412" w:type="dxa"/>
+            <w:tcBorders>
+              <w:top w:val="single" w:sz="4" w:space="0" w:color="auto"/>
+              <w:left w:val="single" w:sz="4" w:space="0" w:color="auto"/>
+              <w:bottom w:val="single" w:sz="4" w:space="0" w:color="auto"/>
+              <w:right w:val="single" w:sz="4" w:space="0" w:color="auto"/>
+            </w:tcBorders>
+            <w:shd w:val="clear" w:color="auto" w:fill="auto"/>
+            <w:tcMar>
+              <w:top w:w="55" w:type="dxa"/>
+              <w:left w:w="55" w:type="dxa"/>
+              <w:bottom w:w="55" w:type="dxa"/>
+              <w:right w:w="55" w:type="dxa"/>
+            </w:tcMar>
+          </w:tcPr>
+          <w:p>
+            <w:pPr>
+              <w:pStyle w:val="TableContents"/>
+              <w:snapToGrid w:val="0"/>
+              <w:jc w:val="both"/>
+              <w:rPr>
+                <w:rFonts w:asciiTheme="minorHAnsi" w:hAnsiTheme="minorHAnsi"/>
+                <w:sz w:val="20"/>
+              </w:rPr>
+            </w:pPr>
+            <w:r>
+              <w:rPr>
+                <w:rFonts w:asciiTheme="minorHAnsi" w:hAnsiTheme="minorHAnsi"/>
+                <w:sz w:val="20"/>
+              </w:rPr>
+              <w:t>Alessandro De Riso</w:t>
+            </w:r>
+          </w:p>
+        </w:tc>
+      </w:tr>
+      <w:tr>
+        <w:trPr>
+          <w:trHeight w:val="230"/>
+        </w:trPr>
+        <w:tc>
+          <w:tcPr>
+            <w:tcW w:w="1927" w:type="dxa"/>
+            <w:tcBorders>
+              <w:top w:val="single" w:sz="4" w:space="0" w:color="auto"/>
+              <w:left w:val="single" w:sz="4" w:space="0" w:color="auto"/>
+              <w:bottom w:val="single" w:sz="4" w:space="0" w:color="auto"/>
+              <w:right w:val="single" w:sz="4" w:space="0" w:color="auto"/>
+            </w:tcBorders>
+            <w:shd w:val="clear" w:color="auto" w:fill="auto"/>
+            <w:tcMar>
+              <w:top w:w="55" w:type="dxa"/>
+              <w:left w:w="55" w:type="dxa"/>
+              <w:bottom w:w="55" w:type="dxa"/>
+              <w:right w:w="55" w:type="dxa"/>
+            </w:tcMar>
+          </w:tcPr>
+          <w:p>
+            <w:pPr>
+              <w:pStyle w:val="TableContents"/>
+              <w:snapToGrid w:val="0"/>
+              <w:jc w:val="both"/>
+              <w:rPr>
+                <w:rFonts w:asciiTheme="minorHAnsi" w:hAnsiTheme="minorHAnsi"/>
+                <w:sz w:val="20"/>
+              </w:rPr>
+            </w:pPr>
+            <w:r>
+              <w:rPr>
+                <w:rFonts w:asciiTheme="minorHAnsi" w:hAnsiTheme="minorHAnsi"/>
+                <w:sz w:val="20"/>
+              </w:rPr>
+              <w:t>10/01/2018</w:t>
+            </w:r>
+          </w:p>
+        </w:tc>
+        <w:tc>
+          <w:tcPr>
+            <w:tcW w:w="964" w:type="dxa"/>
+            <w:tcBorders>
+              <w:top w:val="single" w:sz="4" w:space="0" w:color="auto"/>
+              <w:left w:val="single" w:sz="4" w:space="0" w:color="auto"/>
+              <w:bottom w:val="single" w:sz="4" w:space="0" w:color="auto"/>
+              <w:right w:val="single" w:sz="4" w:space="0" w:color="auto"/>
+            </w:tcBorders>
+            <w:shd w:val="clear" w:color="auto" w:fill="auto"/>
+            <w:tcMar>
+              <w:top w:w="55" w:type="dxa"/>
+              <w:left w:w="55" w:type="dxa"/>
+              <w:bottom w:w="55" w:type="dxa"/>
+              <w:right w:w="55" w:type="dxa"/>
+            </w:tcMar>
+          </w:tcPr>
+          <w:p>
+            <w:pPr>
+              <w:pStyle w:val="TableContents"/>
+              <w:snapToGrid w:val="0"/>
+              <w:jc w:val="both"/>
+              <w:rPr>
+                <w:rFonts w:asciiTheme="minorHAnsi" w:hAnsiTheme="minorHAnsi"/>
+                <w:sz w:val="20"/>
+              </w:rPr>
+            </w:pPr>
+          </w:p>
+        </w:tc>
+        <w:tc>
+          <w:tcPr>
+            <w:tcW w:w="4336" w:type="dxa"/>
+            <w:tcBorders>
+              <w:top w:val="single" w:sz="4" w:space="0" w:color="auto"/>
+              <w:left w:val="single" w:sz="4" w:space="0" w:color="auto"/>
+              <w:bottom w:val="single" w:sz="4" w:space="0" w:color="auto"/>
+              <w:right w:val="single" w:sz="4" w:space="0" w:color="auto"/>
+            </w:tcBorders>
+            <w:shd w:val="clear" w:color="auto" w:fill="auto"/>
+            <w:tcMar>
+              <w:top w:w="55" w:type="dxa"/>
+              <w:left w:w="55" w:type="dxa"/>
+              <w:bottom w:w="55" w:type="dxa"/>
+              <w:right w:w="55" w:type="dxa"/>
+            </w:tcMar>
+          </w:tcPr>
+          <w:p>
+            <w:pPr>
+              <w:pStyle w:val="TableContents"/>
+              <w:snapToGrid w:val="0"/>
+              <w:jc w:val="both"/>
+              <w:rPr>
+                <w:rFonts w:asciiTheme="minorHAnsi" w:hAnsiTheme="minorHAnsi"/>
+                <w:sz w:val="20"/>
+              </w:rPr>
+            </w:pPr>
+            <w:r>
+              <w:rPr>
+                <w:rFonts w:asciiTheme="minorHAnsi" w:hAnsiTheme="minorHAnsi"/>
+                <w:sz w:val="20"/>
+              </w:rPr>
+              <w:t>Aggiunta descrizione delle classi bean: utente, cliente gestore ordini</w:t>
+            </w:r>
+          </w:p>
+        </w:tc>
+        <w:tc>
+          <w:tcPr>
+            <w:tcW w:w="2412" w:type="dxa"/>
+            <w:tcBorders>
+              <w:top w:val="single" w:sz="4" w:space="0" w:color="auto"/>
+              <w:left w:val="single" w:sz="4" w:space="0" w:color="auto"/>
+              <w:bottom w:val="single" w:sz="4" w:space="0" w:color="auto"/>
+              <w:right w:val="single" w:sz="4" w:space="0" w:color="auto"/>
+            </w:tcBorders>
+            <w:shd w:val="clear" w:color="auto" w:fill="auto"/>
+            <w:tcMar>
+              <w:top w:w="55" w:type="dxa"/>
+              <w:left w:w="55" w:type="dxa"/>
+              <w:bottom w:w="55" w:type="dxa"/>
+              <w:right w:w="55" w:type="dxa"/>
+            </w:tcMar>
+          </w:tcPr>
+          <w:p>
+            <w:pPr>
+              <w:pStyle w:val="TableContents"/>
+              <w:snapToGrid w:val="0"/>
+              <w:jc w:val="both"/>
+              <w:rPr>
+                <w:rFonts w:asciiTheme="minorHAnsi" w:hAnsiTheme="minorHAnsi"/>
+                <w:sz w:val="20"/>
+              </w:rPr>
+            </w:pPr>
+            <w:r>
+              <w:rPr>
+                <w:rFonts w:asciiTheme="minorHAnsi" w:hAnsiTheme="minorHAnsi"/>
+                <w:sz w:val="20"/>
+              </w:rPr>
+              <w:t>Alessandro De Riso</w:t>
+            </w:r>
+          </w:p>
+        </w:tc>
+      </w:tr>
+      <w:tr>
+        <w:trPr>
+          <w:trHeight w:val="230"/>
+        </w:trPr>
+        <w:tc>
+          <w:tcPr>
+            <w:tcW w:w="1927" w:type="dxa"/>
+            <w:tcBorders>
+              <w:top w:val="single" w:sz="4" w:space="0" w:color="auto"/>
+              <w:left w:val="single" w:sz="4" w:space="0" w:color="auto"/>
+              <w:bottom w:val="single" w:sz="4" w:space="0" w:color="auto"/>
+              <w:right w:val="single" w:sz="4" w:space="0" w:color="auto"/>
+            </w:tcBorders>
+            <w:shd w:val="clear" w:color="auto" w:fill="auto"/>
+            <w:tcMar>
+              <w:top w:w="55" w:type="dxa"/>
+              <w:left w:w="55" w:type="dxa"/>
+              <w:bottom w:w="55" w:type="dxa"/>
+              <w:right w:w="55" w:type="dxa"/>
+            </w:tcMar>
+          </w:tcPr>
+          <w:p>
+            <w:pPr>
+              <w:pStyle w:val="TableContents"/>
+              <w:snapToGrid w:val="0"/>
+              <w:jc w:val="both"/>
+              <w:rPr>
+                <w:rFonts w:asciiTheme="minorHAnsi" w:hAnsiTheme="minorHAnsi"/>
+                <w:sz w:val="20"/>
+              </w:rPr>
+            </w:pPr>
+            <w:r>
+              <w:rPr>
+                <w:rFonts w:asciiTheme="minorHAnsi" w:hAnsiTheme="minorHAnsi"/>
+                <w:sz w:val="20"/>
+              </w:rPr>
+              <w:t>12/01/2018</w:t>
+            </w:r>
+          </w:p>
+        </w:tc>
+        <w:tc>
+          <w:tcPr>
+            <w:tcW w:w="964" w:type="dxa"/>
+            <w:tcBorders>
+              <w:top w:val="single" w:sz="4" w:space="0" w:color="auto"/>
+              <w:left w:val="single" w:sz="4" w:space="0" w:color="auto"/>
+              <w:bottom w:val="single" w:sz="4" w:space="0" w:color="auto"/>
+              <w:right w:val="single" w:sz="4" w:space="0" w:color="auto"/>
+            </w:tcBorders>
+            <w:shd w:val="clear" w:color="auto" w:fill="auto"/>
+            <w:tcMar>
+              <w:top w:w="55" w:type="dxa"/>
+              <w:left w:w="55" w:type="dxa"/>
+              <w:bottom w:w="55" w:type="dxa"/>
+              <w:right w:w="55" w:type="dxa"/>
+            </w:tcMar>
+          </w:tcPr>
+          <w:p>
+            <w:pPr>
+              <w:pStyle w:val="TableContents"/>
+              <w:snapToGrid w:val="0"/>
+              <w:jc w:val="both"/>
+              <w:rPr>
+                <w:rFonts w:asciiTheme="minorHAnsi" w:hAnsiTheme="minorHAnsi"/>
+                <w:sz w:val="20"/>
+              </w:rPr>
+            </w:pPr>
+          </w:p>
+        </w:tc>
+        <w:tc>
+          <w:tcPr>
+            <w:tcW w:w="4336" w:type="dxa"/>
+            <w:tcBorders>
+              <w:top w:val="single" w:sz="4" w:space="0" w:color="auto"/>
+              <w:left w:val="single" w:sz="4" w:space="0" w:color="auto"/>
+              <w:bottom w:val="single" w:sz="4" w:space="0" w:color="auto"/>
+              <w:right w:val="single" w:sz="4" w:space="0" w:color="auto"/>
+            </w:tcBorders>
+            <w:shd w:val="clear" w:color="auto" w:fill="auto"/>
+            <w:tcMar>
+              <w:top w:w="55" w:type="dxa"/>
+              <w:left w:w="55" w:type="dxa"/>
+              <w:bottom w:w="55" w:type="dxa"/>
+              <w:right w:w="55" w:type="dxa"/>
+            </w:tcMar>
+          </w:tcPr>
+          <w:p>
+            <w:pPr>
+              <w:pStyle w:val="TableContents"/>
+              <w:snapToGrid w:val="0"/>
+              <w:jc w:val="both"/>
+              <w:rPr>
+                <w:rFonts w:asciiTheme="minorHAnsi" w:hAnsiTheme="minorHAnsi"/>
+                <w:sz w:val="20"/>
+              </w:rPr>
+            </w:pPr>
+            <w:r>
+              <w:rPr>
+                <w:rFonts w:asciiTheme="minorHAnsi" w:hAnsiTheme="minorHAnsi"/>
+                <w:sz w:val="20"/>
+              </w:rPr>
+              <w:t>Aggiunte descrizione delle classi bean: indirizzo, carta, prodotto.</w:t>
+            </w:r>
+          </w:p>
+        </w:tc>
+        <w:tc>
+          <w:tcPr>
+            <w:tcW w:w="2412" w:type="dxa"/>
+            <w:tcBorders>
+              <w:top w:val="single" w:sz="4" w:space="0" w:color="auto"/>
+              <w:left w:val="single" w:sz="4" w:space="0" w:color="auto"/>
+              <w:bottom w:val="single" w:sz="4" w:space="0" w:color="auto"/>
+              <w:right w:val="single" w:sz="4" w:space="0" w:color="auto"/>
+            </w:tcBorders>
+            <w:shd w:val="clear" w:color="auto" w:fill="auto"/>
+            <w:tcMar>
+              <w:top w:w="55" w:type="dxa"/>
+              <w:left w:w="55" w:type="dxa"/>
+              <w:bottom w:w="55" w:type="dxa"/>
+              <w:right w:w="55" w:type="dxa"/>
+            </w:tcMar>
+          </w:tcPr>
+          <w:p>
+            <w:pPr>
+              <w:pStyle w:val="TableContents"/>
+              <w:snapToGrid w:val="0"/>
+              <w:jc w:val="both"/>
+              <w:rPr>
+                <w:rFonts w:asciiTheme="minorHAnsi" w:hAnsiTheme="minorHAnsi"/>
+                <w:sz w:val="20"/>
+              </w:rPr>
+            </w:pPr>
+            <w:r>
+              <w:rPr>
+                <w:rFonts w:asciiTheme="minorHAnsi" w:hAnsiTheme="minorHAnsi"/>
+                <w:sz w:val="20"/>
+              </w:rPr>
+              <w:t>Antonio Spera</w:t>
+            </w:r>
+          </w:p>
+        </w:tc>
+      </w:tr>
+      <w:tr>
+        <w:trPr>
+          <w:trHeight w:val="230"/>
+        </w:trPr>
+        <w:tc>
+          <w:tcPr>
+            <w:tcW w:w="1927" w:type="dxa"/>
+            <w:tcBorders>
+              <w:top w:val="single" w:sz="4" w:space="0" w:color="auto"/>
+              <w:left w:val="single" w:sz="4" w:space="0" w:color="auto"/>
+              <w:bottom w:val="single" w:sz="4" w:space="0" w:color="auto"/>
+              <w:right w:val="single" w:sz="4" w:space="0" w:color="auto"/>
+            </w:tcBorders>
+            <w:shd w:val="clear" w:color="auto" w:fill="auto"/>
+            <w:tcMar>
+              <w:top w:w="55" w:type="dxa"/>
+              <w:left w:w="55" w:type="dxa"/>
+              <w:bottom w:w="55" w:type="dxa"/>
+              <w:right w:w="55" w:type="dxa"/>
+            </w:tcMar>
+          </w:tcPr>
+          <w:p>
+            <w:pPr>
+              <w:pStyle w:val="TableContents"/>
+              <w:snapToGrid w:val="0"/>
+              <w:jc w:val="both"/>
+              <w:rPr>
+                <w:rFonts w:asciiTheme="minorHAnsi" w:hAnsiTheme="minorHAnsi"/>
+                <w:sz w:val="20"/>
+              </w:rPr>
+            </w:pPr>
+            <w:r>
+              <w:rPr>
+                <w:rFonts w:asciiTheme="minorHAnsi" w:hAnsiTheme="minorHAnsi"/>
+                <w:sz w:val="20"/>
+              </w:rPr>
+              <w:t>20/01/2018</w:t>
+            </w:r>
+          </w:p>
+        </w:tc>
+        <w:tc>
+          <w:tcPr>
+            <w:tcW w:w="964" w:type="dxa"/>
+            <w:tcBorders>
+              <w:top w:val="single" w:sz="4" w:space="0" w:color="auto"/>
+              <w:left w:val="single" w:sz="4" w:space="0" w:color="auto"/>
+              <w:bottom w:val="single" w:sz="4" w:space="0" w:color="auto"/>
+              <w:right w:val="single" w:sz="4" w:space="0" w:color="auto"/>
+            </w:tcBorders>
+            <w:shd w:val="clear" w:color="auto" w:fill="auto"/>
+            <w:tcMar>
+              <w:top w:w="55" w:type="dxa"/>
+              <w:left w:w="55" w:type="dxa"/>
+              <w:bottom w:w="55" w:type="dxa"/>
+              <w:right w:w="55" w:type="dxa"/>
+            </w:tcMar>
+          </w:tcPr>
+          <w:p>
+            <w:pPr>
+              <w:pStyle w:val="TableContents"/>
+              <w:snapToGrid w:val="0"/>
+              <w:jc w:val="both"/>
+              <w:rPr>
+                <w:rFonts w:asciiTheme="minorHAnsi" w:hAnsiTheme="minorHAnsi"/>
+                <w:sz w:val="20"/>
+              </w:rPr>
+            </w:pPr>
+          </w:p>
+        </w:tc>
+        <w:tc>
+          <w:tcPr>
+            <w:tcW w:w="4336" w:type="dxa"/>
+            <w:tcBorders>
+              <w:top w:val="single" w:sz="4" w:space="0" w:color="auto"/>
+              <w:left w:val="single" w:sz="4" w:space="0" w:color="auto"/>
+              <w:bottom w:val="single" w:sz="4" w:space="0" w:color="auto"/>
+              <w:right w:val="single" w:sz="4" w:space="0" w:color="auto"/>
+            </w:tcBorders>
+            <w:shd w:val="clear" w:color="auto" w:fill="auto"/>
+            <w:tcMar>
+              <w:top w:w="55" w:type="dxa"/>
+              <w:left w:w="55" w:type="dxa"/>
+              <w:bottom w:w="55" w:type="dxa"/>
+              <w:right w:w="55" w:type="dxa"/>
+            </w:tcMar>
+          </w:tcPr>
+          <w:p>
+            <w:pPr>
+              <w:pStyle w:val="TableContents"/>
+              <w:snapToGrid w:val="0"/>
+              <w:jc w:val="both"/>
+              <w:rPr>
+                <w:rFonts w:asciiTheme="minorHAnsi" w:hAnsiTheme="minorHAnsi"/>
+                <w:sz w:val="20"/>
+              </w:rPr>
+            </w:pPr>
+            <w:r>
+              <w:rPr>
+                <w:rFonts w:asciiTheme="minorHAnsi" w:hAnsiTheme="minorHAnsi"/>
+                <w:sz w:val="20"/>
+              </w:rPr>
+              <w:t>Revisione delle classi bean e inserimento sequence diagram</w:t>
+            </w:r>
+          </w:p>
+        </w:tc>
+        <w:tc>
+          <w:tcPr>
+            <w:tcW w:w="2412" w:type="dxa"/>
+            <w:tcBorders>
+              <w:top w:val="single" w:sz="4" w:space="0" w:color="auto"/>
+              <w:left w:val="single" w:sz="4" w:space="0" w:color="auto"/>
+              <w:bottom w:val="single" w:sz="4" w:space="0" w:color="auto"/>
+              <w:right w:val="single" w:sz="4" w:space="0" w:color="auto"/>
+            </w:tcBorders>
+            <w:shd w:val="clear" w:color="auto" w:fill="auto"/>
+            <w:tcMar>
+              <w:top w:w="55" w:type="dxa"/>
+              <w:left w:w="55" w:type="dxa"/>
+              <w:bottom w:w="55" w:type="dxa"/>
+              <w:right w:w="55" w:type="dxa"/>
+            </w:tcMar>
+          </w:tcPr>
+          <w:p>
+            <w:pPr>
+              <w:pStyle w:val="TableContents"/>
+              <w:snapToGrid w:val="0"/>
+              <w:jc w:val="both"/>
+              <w:rPr>
+                <w:rFonts w:asciiTheme="minorHAnsi" w:hAnsiTheme="minorHAnsi"/>
+                <w:sz w:val="20"/>
+              </w:rPr>
+            </w:pPr>
+            <w:r>
+              <w:rPr>
+                <w:rFonts w:asciiTheme="minorHAnsi" w:hAnsiTheme="minorHAnsi"/>
+                <w:sz w:val="20"/>
+              </w:rPr>
+              <w:t>Alessandro De Riso</w:t>
+            </w:r>
+          </w:p>
+        </w:tc>
+      </w:tr>
+      <w:tr>
+        <w:trPr>
+          <w:trHeight w:val="230"/>
+        </w:trPr>
+        <w:tc>
+          <w:tcPr>
+            <w:tcW w:w="1927" w:type="dxa"/>
+            <w:tcBorders>
+              <w:top w:val="single" w:sz="4" w:space="0" w:color="auto"/>
+              <w:left w:val="single" w:sz="4" w:space="0" w:color="auto"/>
+              <w:bottom w:val="single" w:sz="4" w:space="0" w:color="auto"/>
+              <w:right w:val="single" w:sz="4" w:space="0" w:color="auto"/>
+            </w:tcBorders>
+            <w:shd w:val="clear" w:color="auto" w:fill="auto"/>
+            <w:tcMar>
+              <w:top w:w="55" w:type="dxa"/>
+              <w:left w:w="55" w:type="dxa"/>
+              <w:bottom w:w="55" w:type="dxa"/>
+              <w:right w:w="55" w:type="dxa"/>
+            </w:tcMar>
+          </w:tcPr>
+          <w:p>
+            <w:pPr>
+              <w:pStyle w:val="TableContents"/>
+              <w:snapToGrid w:val="0"/>
+              <w:jc w:val="both"/>
+              <w:rPr>
+                <w:rFonts w:asciiTheme="minorHAnsi" w:hAnsiTheme="minorHAnsi"/>
+                <w:sz w:val="20"/>
+              </w:rPr>
+            </w:pPr>
+            <w:r>
+              <w:rPr>
+                <w:rFonts w:asciiTheme="minorHAnsi" w:hAnsiTheme="minorHAnsi"/>
+                <w:sz w:val="20"/>
+              </w:rPr>
+              <w:t>29/01/2018</w:t>
+            </w:r>
+          </w:p>
+        </w:tc>
+        <w:tc>
+          <w:tcPr>
+            <w:tcW w:w="964" w:type="dxa"/>
+            <w:tcBorders>
+              <w:top w:val="single" w:sz="4" w:space="0" w:color="auto"/>
+              <w:left w:val="single" w:sz="4" w:space="0" w:color="auto"/>
+              <w:bottom w:val="single" w:sz="4" w:space="0" w:color="auto"/>
+              <w:right w:val="single" w:sz="4" w:space="0" w:color="auto"/>
+            </w:tcBorders>
+            <w:shd w:val="clear" w:color="auto" w:fill="auto"/>
+            <w:tcMar>
+              <w:top w:w="55" w:type="dxa"/>
+              <w:left w:w="55" w:type="dxa"/>
+              <w:bottom w:w="55" w:type="dxa"/>
+              <w:right w:w="55" w:type="dxa"/>
+            </w:tcMar>
+          </w:tcPr>
+          <w:p>
+            <w:pPr>
+              <w:pStyle w:val="TableContents"/>
+              <w:snapToGrid w:val="0"/>
+              <w:jc w:val="both"/>
+              <w:rPr>
+                <w:rFonts w:asciiTheme="minorHAnsi" w:hAnsiTheme="minorHAnsi"/>
+                <w:sz w:val="20"/>
+              </w:rPr>
+            </w:pPr>
+          </w:p>
+        </w:tc>
+        <w:tc>
+          <w:tcPr>
+            <w:tcW w:w="4336" w:type="dxa"/>
+            <w:tcBorders>
+              <w:top w:val="single" w:sz="4" w:space="0" w:color="auto"/>
+              <w:left w:val="single" w:sz="4" w:space="0" w:color="auto"/>
+              <w:bottom w:val="single" w:sz="4" w:space="0" w:color="auto"/>
+              <w:right w:val="single" w:sz="4" w:space="0" w:color="auto"/>
+            </w:tcBorders>
+            <w:shd w:val="clear" w:color="auto" w:fill="auto"/>
+            <w:tcMar>
+              <w:top w:w="55" w:type="dxa"/>
+              <w:left w:w="55" w:type="dxa"/>
+              <w:bottom w:w="55" w:type="dxa"/>
+              <w:right w:w="55" w:type="dxa"/>
+            </w:tcMar>
+          </w:tcPr>
+          <w:p>
+            <w:pPr>
+              <w:pStyle w:val="TableContents"/>
+              <w:snapToGrid w:val="0"/>
+              <w:jc w:val="both"/>
+              <w:rPr>
+                <w:rFonts w:asciiTheme="minorHAnsi" w:hAnsiTheme="minorHAnsi"/>
+                <w:sz w:val="20"/>
+              </w:rPr>
+            </w:pPr>
+            <w:r>
+              <w:rPr>
+                <w:rFonts w:asciiTheme="minorHAnsi" w:hAnsiTheme="minorHAnsi"/>
+                <w:sz w:val="20"/>
+              </w:rPr>
+              <w:t>Revisione del documento</w:t>
+            </w:r>
+          </w:p>
+        </w:tc>
+        <w:tc>
+          <w:tcPr>
+            <w:tcW w:w="2412" w:type="dxa"/>
+            <w:tcBorders>
+              <w:top w:val="single" w:sz="4" w:space="0" w:color="auto"/>
+              <w:left w:val="single" w:sz="4" w:space="0" w:color="auto"/>
+              <w:bottom w:val="single" w:sz="4" w:space="0" w:color="auto"/>
+              <w:right w:val="single" w:sz="4" w:space="0" w:color="auto"/>
+            </w:tcBorders>
+            <w:shd w:val="clear" w:color="auto" w:fill="auto"/>
+            <w:tcMar>
+              <w:top w:w="55" w:type="dxa"/>
+              <w:left w:w="55" w:type="dxa"/>
+              <w:bottom w:w="55" w:type="dxa"/>
+              <w:right w:w="55" w:type="dxa"/>
+            </w:tcMar>
+          </w:tcPr>
+          <w:p>
+            <w:pPr>
+              <w:pStyle w:val="TableContents"/>
+              <w:snapToGrid w:val="0"/>
+              <w:jc w:val="both"/>
+              <w:rPr>
+                <w:rFonts w:asciiTheme="minorHAnsi" w:hAnsiTheme="minorHAnsi"/>
+                <w:sz w:val="20"/>
+              </w:rPr>
+            </w:pPr>
+            <w:r>
+              <w:rPr>
+                <w:rFonts w:asciiTheme="minorHAnsi" w:hAnsiTheme="minorHAnsi"/>
+                <w:sz w:val="20"/>
+              </w:rPr>
+              <w:t>Alessandro De Riso</w:t>
+            </w:r>
+          </w:p>
+        </w:tc>
+      </w:tr>
+      <w:tr>
+        <w:trPr>
+          <w:trHeight w:val="230"/>
+        </w:trPr>
+        <w:tc>
+          <w:tcPr>
+            <w:tcW w:w="1927" w:type="dxa"/>
+            <w:tcBorders>
+              <w:top w:val="single" w:sz="4" w:space="0" w:color="auto"/>
+              <w:left w:val="single" w:sz="4" w:space="0" w:color="auto"/>
+              <w:bottom w:val="single" w:sz="4" w:space="0" w:color="auto"/>
+              <w:right w:val="single" w:sz="4" w:space="0" w:color="auto"/>
+            </w:tcBorders>
+            <w:shd w:val="clear" w:color="auto" w:fill="auto"/>
+            <w:tcMar>
+              <w:top w:w="55" w:type="dxa"/>
+              <w:left w:w="55" w:type="dxa"/>
+              <w:bottom w:w="55" w:type="dxa"/>
+              <w:right w:w="55" w:type="dxa"/>
+            </w:tcMar>
+          </w:tcPr>
+          <w:p>
+            <w:pPr>
+              <w:pStyle w:val="TableContents"/>
+              <w:snapToGrid w:val="0"/>
+              <w:jc w:val="both"/>
+              <w:rPr>
+                <w:rFonts w:asciiTheme="minorHAnsi" w:hAnsiTheme="minorHAnsi"/>
+                <w:sz w:val="20"/>
+              </w:rPr>
+            </w:pPr>
+          </w:p>
+        </w:tc>
+        <w:tc>
+          <w:tcPr>
+            <w:tcW w:w="964" w:type="dxa"/>
+            <w:tcBorders>
+              <w:top w:val="single" w:sz="4" w:space="0" w:color="auto"/>
+              <w:left w:val="single" w:sz="4" w:space="0" w:color="auto"/>
+              <w:bottom w:val="single" w:sz="4" w:space="0" w:color="auto"/>
+              <w:right w:val="single" w:sz="4" w:space="0" w:color="auto"/>
+            </w:tcBorders>
+            <w:shd w:val="clear" w:color="auto" w:fill="auto"/>
+            <w:tcMar>
+              <w:top w:w="55" w:type="dxa"/>
+              <w:left w:w="55" w:type="dxa"/>
+              <w:bottom w:w="55" w:type="dxa"/>
+              <w:right w:w="55" w:type="dxa"/>
+            </w:tcMar>
+          </w:tcPr>
+          <w:p>
+            <w:pPr>
+              <w:pStyle w:val="TableContents"/>
+              <w:snapToGrid w:val="0"/>
+              <w:jc w:val="both"/>
+              <w:rPr>
+                <w:rFonts w:asciiTheme="minorHAnsi" w:hAnsiTheme="minorHAnsi"/>
+                <w:sz w:val="20"/>
+              </w:rPr>
+            </w:pPr>
+          </w:p>
+        </w:tc>
+        <w:tc>
+          <w:tcPr>
+            <w:tcW w:w="4336" w:type="dxa"/>
+            <w:tcBorders>
+              <w:top w:val="single" w:sz="4" w:space="0" w:color="auto"/>
+              <w:left w:val="single" w:sz="4" w:space="0" w:color="auto"/>
+              <w:bottom w:val="single" w:sz="4" w:space="0" w:color="auto"/>
+              <w:right w:val="single" w:sz="4" w:space="0" w:color="auto"/>
+            </w:tcBorders>
+            <w:shd w:val="clear" w:color="auto" w:fill="auto"/>
+            <w:tcMar>
+              <w:top w:w="55" w:type="dxa"/>
+              <w:left w:w="55" w:type="dxa"/>
+              <w:bottom w:w="55" w:type="dxa"/>
+              <w:right w:w="55" w:type="dxa"/>
+            </w:tcMar>
+          </w:tcPr>
+          <w:p>
+            <w:pPr>
+              <w:pStyle w:val="TableContents"/>
+              <w:snapToGrid w:val="0"/>
+              <w:jc w:val="both"/>
+              <w:rPr>
+                <w:rFonts w:asciiTheme="minorHAnsi" w:hAnsiTheme="minorHAnsi"/>
+                <w:sz w:val="20"/>
+              </w:rPr>
+            </w:pPr>
+          </w:p>
+        </w:tc>
+        <w:tc>
+          <w:tcPr>
+            <w:tcW w:w="2412" w:type="dxa"/>
+            <w:tcBorders>
+              <w:top w:val="single" w:sz="4" w:space="0" w:color="auto"/>
+              <w:left w:val="single" w:sz="4" w:space="0" w:color="auto"/>
+              <w:bottom w:val="single" w:sz="4" w:space="0" w:color="auto"/>
+              <w:right w:val="single" w:sz="4" w:space="0" w:color="auto"/>
+            </w:tcBorders>
+            <w:shd w:val="clear" w:color="auto" w:fill="auto"/>
+            <w:tcMar>
+              <w:top w:w="55" w:type="dxa"/>
+              <w:left w:w="55" w:type="dxa"/>
+              <w:bottom w:w="55" w:type="dxa"/>
+              <w:right w:w="55" w:type="dxa"/>
+            </w:tcMar>
+          </w:tcPr>
+          <w:p>
+            <w:pPr>
+              <w:pStyle w:val="TableContents"/>
+              <w:snapToGrid w:val="0"/>
+              <w:jc w:val="both"/>
+              <w:rPr>
+                <w:rFonts w:asciiTheme="minorHAnsi" w:hAnsiTheme="minorHAnsi"/>
+                <w:sz w:val="20"/>
+              </w:rPr>
+            </w:pPr>
           </w:p>
         </w:tc>
       </w:tr>
@@ -9167,46 +10404,62 @@
             <w:fldChar w:fldCharType="end"/>
           </w:r>
         </w:p>
-        <w:bookmarkStart w:id="0" w:name="_GoBack" w:displacedByCustomXml="next"/>
-        <w:bookmarkEnd w:id="0" w:displacedByCustomXml="next"/>
       </w:sdtContent>
     </w:sdt>
     <w:p>
       <w:pPr>
         <w:pStyle w:val="Titolo1"/>
       </w:pPr>
-      <w:bookmarkStart w:id="1" w:name="_Toc504957490"/>
+      <w:bookmarkStart w:id="0" w:name="_Toc504957490"/>
       <w:r>
         <w:lastRenderedPageBreak/>
         <w:t>INTRODUZIONE</w:t>
       </w:r>
+      <w:bookmarkEnd w:id="0"/>
+    </w:p>
+    <w:p>
+      <w:pPr>
+        <w:pStyle w:val="Titolo2"/>
+      </w:pPr>
+      <w:bookmarkStart w:id="1" w:name="_Toc504957491"/>
+      <w:r>
+        <w:t>OBJECT DESIGN TRADE-OFF</w:t>
+      </w:r>
       <w:bookmarkEnd w:id="1"/>
     </w:p>
     <w:p>
       <w:pPr>
-        <w:pStyle w:val="Titolo2"/>
-      </w:pPr>
-      <w:bookmarkStart w:id="2" w:name="_Toc504957491"/>
+        <w:pStyle w:val="Titolo3"/>
+      </w:pPr>
+      <w:bookmarkStart w:id="2" w:name="_Toc504957492"/>
       <w:r>
-        <w:t>OBJECT DESIGN TRADE-OFF</w:t>
+        <w:t>MODULARITA’ VS EFFICIENZA</w:t>
       </w:r>
       <w:bookmarkEnd w:id="2"/>
     </w:p>
     <w:p>
       <w:pPr>
-        <w:pStyle w:val="Titolo3"/>
-      </w:pPr>
-      <w:bookmarkStart w:id="3" w:name="_Toc504957492"/>
+        <w:ind w:left="708"/>
+      </w:pPr>
       <w:r>
-        <w:t>MODULARITA’ VS EFFICIENZA</w:t>
+        <w:t xml:space="preserve">L’ampia modularità descritta nel documento </w:t>
       </w:r>
+      <w:r>
+        <w:t>MusicParadise.com SDD</w:t>
+      </w:r>
+      <w:r>
+        <w:t xml:space="preserve"> si scontra con un’efficienza necessaria nelle elaborazioni lato server. Ciò facilità la creazione e la manutenzione del programma (principio del divide et impera) </w:t>
+      </w:r>
+      <w:proofErr w:type="gramStart"/>
+      <w:r>
+        <w:t>ed</w:t>
+      </w:r>
+      <w:proofErr w:type="gramEnd"/>
+      <w:r>
+        <w:t>, inoltre, aumenta la possibilità di riutilizzare lo stesso codice per altre applicazioni. La scelta di preferire la modularità avvale il sistema di una notevole indipendenza nelle differenti gestioni delle caratteristiche, offrendo una buona manutenibilità pur riducendo l’efficienza dei tempi di risposta dei moduli che si occupano di determinati servizi.</w:t>
+      </w:r>
+      <w:bookmarkStart w:id="3" w:name="_GoBack"/>
       <w:bookmarkEnd w:id="3"/>
-    </w:p>
-    <w:p>
-      <w:pPr>
-        <w:ind w:left="708"/>
-        <w:jc w:val="both"/>
-      </w:pPr>
     </w:p>
     <w:p>
       <w:pPr>
@@ -9284,7 +10537,6 @@
       </w:pPr>
       <w:bookmarkStart w:id="6" w:name="_Toc504957495"/>
       <w:r>
-        <w:lastRenderedPageBreak/>
         <w:t>INTERFACCE DOCUMENTATION GUIDELINES</w:t>
       </w:r>
       <w:bookmarkEnd w:id="6"/>
@@ -9742,6 +10994,7 @@
         <w:jc w:val="both"/>
       </w:pPr>
       <w:r>
+        <w:lastRenderedPageBreak/>
         <w:t xml:space="preserve">I commenti compresi tra /** e */ devono essere semplici e chiari, in modo da rendere leggibile la documentazione. </w:t>
       </w:r>
     </w:p>
@@ -9752,7 +11005,6 @@
       </w:pPr>
       <w:bookmarkStart w:id="10" w:name="_Toc504957499"/>
       <w:r>
-        <w:lastRenderedPageBreak/>
         <w:t>ALTRE REGOLE DI STILE</w:t>
       </w:r>
       <w:bookmarkEnd w:id="10"/>
@@ -10052,15 +11304,7 @@
     </w:p>
     <w:p>
       <w:r>
-        <w:t xml:space="preserve">Le componenti base che costituiscono il sistema </w:t>
-      </w:r>
-      <w:proofErr w:type="gramStart"/>
-      <w:r>
-        <w:t>sono raggruppati</w:t>
-      </w:r>
-      <w:proofErr w:type="gramEnd"/>
-      <w:r>
-        <w:t xml:space="preserve"> in </w:t>
+        <w:t xml:space="preserve">Le componenti base che costituiscono il sistema sono raggruppati in </w:t>
       </w:r>
       <w:r>
         <w:t>3 livelli:</w:t>
@@ -17387,25 +18631,7 @@
                 <w:sz w:val="20"/>
                 <w:szCs w:val="20"/>
               </w:rPr>
-              <w:t xml:space="preserve">le carte e gli indirizzi </w:t>
-            </w:r>
-            <w:proofErr w:type="gramStart"/>
-            <w:r>
-              <w:rPr>
-                <w:rFonts w:ascii="Consolas" w:hAnsi="Consolas" w:cs="Consolas"/>
-                <w:sz w:val="20"/>
-                <w:szCs w:val="20"/>
-              </w:rPr>
-              <w:t>devono essere associate</w:t>
-            </w:r>
-            <w:proofErr w:type="gramEnd"/>
-            <w:r>
-              <w:rPr>
-                <w:rFonts w:ascii="Consolas" w:hAnsi="Consolas" w:cs="Consolas"/>
-                <w:sz w:val="20"/>
-                <w:szCs w:val="20"/>
-              </w:rPr>
-              <w:t xml:space="preserve"> all'utente presente nella sessione</w:t>
+              <w:t>le carte e gli indirizzi devono essere associate all'utente presente nella sessione</w:t>
             </w:r>
           </w:p>
         </w:tc>
@@ -38602,7 +39828,6 @@
   <w:style w:type="character" w:default="1" w:styleId="Carpredefinitoparagrafo">
     <w:name w:val="Default Paragraph Font"/>
     <w:uiPriority w:val="1"/>
-    <w:semiHidden/>
     <w:unhideWhenUsed/>
   </w:style>
   <w:style w:type="table" w:default="1" w:styleId="Tabellanormale">
@@ -39952,7 +41177,7 @@
 </file>
 
 <file path=customXml/itemProps1.xml><?xml version="1.0" encoding="utf-8"?>
-<ds:datastoreItem xmlns:ds="http://schemas.openxmlformats.org/officeDocument/2006/customXml" ds:itemID="{76FE6BE4-0025-4655-A456-D711F1ED7155}">
+<ds:datastoreItem xmlns:ds="http://schemas.openxmlformats.org/officeDocument/2006/customXml" ds:itemID="{52D3C0EA-9540-4436-8AB9-879BDAFDAD62}">
   <ds:schemaRefs>
     <ds:schemaRef ds:uri="http://schemas.openxmlformats.org/officeDocument/2006/bibliography"/>
   </ds:schemaRefs>

</xml_diff>